<commit_message>
Made some relevant progress
</commit_message>
<xml_diff>
--- a/Ajiboye Oluwaferanmi ML Bot.docx
+++ b/Ajiboye Oluwaferanmi ML Bot.docx
@@ -9055,7 +9055,6 @@
         <w:t xml:space="preserve">       </w:t>
       </w:r>
       <w:r>
-        <w:tab/>
         <w:t>IMPLEMENTATION</w:t>
       </w:r>
     </w:p>
@@ -14913,12 +14912,7 @@
         <w:spacing w:line="480" w:lineRule="auto"/>
       </w:pPr>
       <w:r>
-        <w:t>Now that our model has been trained and exported, we can move on to testing the mode</w:t>
-      </w:r>
-      <w:bookmarkStart w:id="3" w:name="_GoBack"/>
-      <w:bookmarkEnd w:id="3"/>
-      <w:r>
-        <w:t>l. As mentioned earlier, we will train and test with three other methods apart from the one performed in 4.1.1:</w:t>
+        <w:t>Now that our model has been trained and exported, we can move on to testing the model. As mentioned earlier, we will train and test with three other methods apart from the one performed in 4.1.1:</w:t>
       </w:r>
     </w:p>
     <w:p>
@@ -14980,6 +14974,2116 @@
       <w:r>
         <w:t>will be tested with the bottom half of the data. The percentage success of the testing data will determine the validation accuracy of the model and whether we can move it to production or not</w:t>
       </w:r>
+      <w:r>
+        <w:t>.</w:t>
+      </w:r>
+    </w:p>
+    <w:p>
+      <w:pPr>
+        <w:shd w:val="clear" w:color="auto" w:fill="FFFFFF"/>
+        <w:spacing w:line="480" w:lineRule="auto"/>
+        <w:rPr>
+          <w:rFonts w:ascii="Consolas" w:hAnsi="Consolas"/>
+          <w:color w:val="795E26"/>
+          <w:szCs w:val="20"/>
+          <w:lang w:val="en-GB"/>
+        </w:rPr>
+      </w:pPr>
+      <w:r>
+        <w:t xml:space="preserve">We will create another script file for testing the model after it has been trained. We will call this script </w:t>
+      </w:r>
+      <w:r>
+        <w:rPr>
+          <w:rFonts w:ascii="Consolas" w:hAnsi="Consolas"/>
+          <w:color w:val="795E26"/>
+          <w:szCs w:val="20"/>
+          <w:lang w:val="en-GB"/>
+        </w:rPr>
+        <w:t xml:space="preserve">test.js </w:t>
+      </w:r>
+    </w:p>
+    <w:p>
+      <w:pPr>
+        <w:shd w:val="clear" w:color="auto" w:fill="FFFFFF"/>
+        <w:spacing w:line="480" w:lineRule="auto"/>
+      </w:pPr>
+      <w:r>
+        <w:t>The model options for testing still remain the same as training</w:t>
+      </w:r>
+    </w:p>
+    <w:p>
+      <w:pPr>
+        <w:shd w:val="clear" w:color="auto" w:fill="FFFFFF"/>
+        <w:spacing w:line="480" w:lineRule="auto"/>
+        <w:rPr>
+          <w:rFonts w:ascii="Consolas" w:hAnsi="Consolas"/>
+          <w:color w:val="000000"/>
+          <w:szCs w:val="20"/>
+        </w:rPr>
+      </w:pPr>
+      <w:r>
+        <w:rPr>
+          <w:rFonts w:ascii="Consolas" w:hAnsi="Consolas"/>
+          <w:color w:val="0000FF"/>
+          <w:szCs w:val="20"/>
+        </w:rPr>
+        <w:t>const</w:t>
+      </w:r>
+      <w:r>
+        <w:rPr>
+          <w:rFonts w:ascii="Consolas" w:hAnsi="Consolas"/>
+          <w:color w:val="000000"/>
+          <w:szCs w:val="20"/>
+        </w:rPr>
+        <w:t xml:space="preserve"> options = {</w:t>
+      </w:r>
+    </w:p>
+    <w:p>
+      <w:pPr>
+        <w:shd w:val="clear" w:color="auto" w:fill="FFFFFF"/>
+        <w:spacing w:line="480" w:lineRule="auto"/>
+        <w:rPr>
+          <w:rFonts w:ascii="Consolas" w:hAnsi="Consolas"/>
+          <w:color w:val="000000"/>
+          <w:szCs w:val="20"/>
+        </w:rPr>
+      </w:pPr>
+      <w:r>
+        <w:rPr>
+          <w:rFonts w:ascii="Consolas" w:hAnsi="Consolas"/>
+          <w:color w:val="000000"/>
+          <w:szCs w:val="20"/>
+        </w:rPr>
+        <w:t xml:space="preserve">  task: </w:t>
+      </w:r>
+      <w:r>
+        <w:rPr>
+          <w:rFonts w:ascii="Consolas" w:hAnsi="Consolas"/>
+          <w:color w:val="A31515"/>
+          <w:szCs w:val="20"/>
+        </w:rPr>
+        <w:t>"classification"</w:t>
+      </w:r>
+      <w:r>
+        <w:rPr>
+          <w:rFonts w:ascii="Consolas" w:hAnsi="Consolas"/>
+          <w:color w:val="000000"/>
+          <w:szCs w:val="20"/>
+        </w:rPr>
+        <w:t>,</w:t>
+      </w:r>
+    </w:p>
+    <w:p>
+      <w:pPr>
+        <w:shd w:val="clear" w:color="auto" w:fill="FFFFFF"/>
+        <w:spacing w:line="480" w:lineRule="auto"/>
+        <w:rPr>
+          <w:rFonts w:ascii="Consolas" w:hAnsi="Consolas"/>
+          <w:color w:val="000000"/>
+          <w:szCs w:val="20"/>
+        </w:rPr>
+      </w:pPr>
+      <w:r>
+        <w:rPr>
+          <w:rFonts w:ascii="Consolas" w:hAnsi="Consolas"/>
+          <w:color w:val="000000"/>
+          <w:szCs w:val="20"/>
+        </w:rPr>
+        <w:t xml:space="preserve">  debug: </w:t>
+      </w:r>
+      <w:r>
+        <w:rPr>
+          <w:rFonts w:ascii="Consolas" w:hAnsi="Consolas"/>
+          <w:color w:val="0000FF"/>
+          <w:szCs w:val="20"/>
+        </w:rPr>
+        <w:t>true</w:t>
+      </w:r>
+      <w:r>
+        <w:rPr>
+          <w:rFonts w:ascii="Consolas" w:hAnsi="Consolas"/>
+          <w:color w:val="000000"/>
+          <w:szCs w:val="20"/>
+        </w:rPr>
+        <w:t>,</w:t>
+      </w:r>
+    </w:p>
+    <w:p>
+      <w:pPr>
+        <w:shd w:val="clear" w:color="auto" w:fill="FFFFFF"/>
+        <w:spacing w:line="480" w:lineRule="auto"/>
+        <w:rPr>
+          <w:rFonts w:ascii="Consolas" w:hAnsi="Consolas"/>
+          <w:color w:val="000000"/>
+          <w:szCs w:val="20"/>
+        </w:rPr>
+      </w:pPr>
+      <w:r>
+        <w:rPr>
+          <w:rFonts w:ascii="Consolas" w:hAnsi="Consolas"/>
+          <w:color w:val="000000"/>
+          <w:szCs w:val="20"/>
+        </w:rPr>
+        <w:t>};</w:t>
+      </w:r>
+    </w:p>
+    <w:p>
+      <w:pPr>
+        <w:shd w:val="clear" w:color="auto" w:fill="FFFFFF"/>
+        <w:spacing w:line="480" w:lineRule="auto"/>
+      </w:pPr>
+      <w:r>
+        <w:t>We will create separate array variables for percentageSuccess, correct, and wrong:</w:t>
+      </w:r>
+    </w:p>
+    <w:p>
+      <w:pPr>
+        <w:shd w:val="clear" w:color="auto" w:fill="FFFFFF"/>
+        <w:spacing w:line="480" w:lineRule="auto"/>
+        <w:rPr>
+          <w:rFonts w:ascii="Consolas" w:hAnsi="Consolas"/>
+          <w:color w:val="000000"/>
+          <w:szCs w:val="20"/>
+        </w:rPr>
+      </w:pPr>
+      <w:r>
+        <w:rPr>
+          <w:rFonts w:ascii="Consolas" w:hAnsi="Consolas"/>
+          <w:color w:val="0000FF"/>
+          <w:szCs w:val="20"/>
+        </w:rPr>
+        <w:t>const</w:t>
+      </w:r>
+      <w:r>
+        <w:rPr>
+          <w:rFonts w:ascii="Consolas" w:hAnsi="Consolas"/>
+          <w:color w:val="000000"/>
+          <w:szCs w:val="20"/>
+        </w:rPr>
+        <w:t xml:space="preserve"> percentageSuccesses = [];</w:t>
+      </w:r>
+    </w:p>
+    <w:p>
+      <w:pPr>
+        <w:shd w:val="clear" w:color="auto" w:fill="FFFFFF"/>
+        <w:spacing w:line="480" w:lineRule="auto"/>
+        <w:rPr>
+          <w:rFonts w:ascii="Consolas" w:hAnsi="Consolas"/>
+          <w:color w:val="000000"/>
+          <w:szCs w:val="20"/>
+        </w:rPr>
+      </w:pPr>
+      <w:r>
+        <w:rPr>
+          <w:rFonts w:ascii="Consolas" w:hAnsi="Consolas"/>
+          <w:color w:val="0000FF"/>
+          <w:szCs w:val="20"/>
+        </w:rPr>
+        <w:t>var</w:t>
+      </w:r>
+      <w:r>
+        <w:rPr>
+          <w:rFonts w:ascii="Consolas" w:hAnsi="Consolas"/>
+          <w:color w:val="000000"/>
+          <w:szCs w:val="20"/>
+        </w:rPr>
+        <w:t xml:space="preserve"> correct = [];</w:t>
+      </w:r>
+    </w:p>
+    <w:p>
+      <w:pPr>
+        <w:shd w:val="clear" w:color="auto" w:fill="FFFFFF"/>
+        <w:spacing w:line="480" w:lineRule="auto"/>
+        <w:rPr>
+          <w:rFonts w:ascii="Consolas" w:hAnsi="Consolas"/>
+          <w:color w:val="000000"/>
+          <w:szCs w:val="20"/>
+        </w:rPr>
+      </w:pPr>
+      <w:r>
+        <w:rPr>
+          <w:rFonts w:ascii="Consolas" w:hAnsi="Consolas"/>
+          <w:color w:val="0000FF"/>
+          <w:szCs w:val="20"/>
+        </w:rPr>
+        <w:t>var</w:t>
+      </w:r>
+      <w:r>
+        <w:rPr>
+          <w:rFonts w:ascii="Consolas" w:hAnsi="Consolas"/>
+          <w:color w:val="000000"/>
+          <w:szCs w:val="20"/>
+        </w:rPr>
+        <w:t xml:space="preserve"> wrong = [];</w:t>
+      </w:r>
+    </w:p>
+    <w:p>
+      <w:pPr>
+        <w:shd w:val="clear" w:color="auto" w:fill="FFFFFF"/>
+        <w:spacing w:line="480" w:lineRule="auto"/>
+      </w:pPr>
+      <w:r>
+        <w:lastRenderedPageBreak/>
+        <w:t xml:space="preserve">We will then initialize the neural network using our </w:t>
+      </w:r>
+      <w:r>
+        <w:rPr>
+          <w:rFonts w:ascii="Consolas" w:hAnsi="Consolas"/>
+          <w:color w:val="795E26"/>
+          <w:szCs w:val="20"/>
+          <w:lang w:val="en-GB"/>
+        </w:rPr>
+        <w:t>options,</w:t>
+      </w:r>
+      <w:r>
+        <w:t xml:space="preserve"> load the </w:t>
+      </w:r>
+      <w:r>
+        <w:rPr>
+          <w:rFonts w:ascii="Consolas" w:hAnsi="Consolas"/>
+          <w:color w:val="A31515"/>
+          <w:sz w:val="20"/>
+          <w:szCs w:val="20"/>
+        </w:rPr>
+        <w:t>model.json</w:t>
+      </w:r>
+      <w:r>
+        <w:rPr>
+          <w:rFonts w:ascii="Consolas" w:hAnsi="Consolas"/>
+          <w:color w:val="000000"/>
+          <w:sz w:val="20"/>
+          <w:szCs w:val="20"/>
+        </w:rPr>
+        <w:t xml:space="preserve"> </w:t>
+      </w:r>
+      <w:r>
+        <w:t>file and finally in the callback we will begin to test the model using our testing set.</w:t>
+      </w:r>
+    </w:p>
+    <w:p>
+      <w:pPr>
+        <w:shd w:val="clear" w:color="auto" w:fill="FFFFFF"/>
+        <w:spacing w:line="480" w:lineRule="auto"/>
+        <w:rPr>
+          <w:rFonts w:ascii="Consolas" w:hAnsi="Consolas"/>
+          <w:color w:val="000000"/>
+          <w:sz w:val="22"/>
+          <w:szCs w:val="20"/>
+        </w:rPr>
+      </w:pPr>
+      <w:r>
+        <w:t xml:space="preserve">Using Axios, we will fetch the testing set from our backend server and store the set array in </w:t>
+      </w:r>
+      <w:r>
+        <w:rPr>
+          <w:rFonts w:ascii="Consolas" w:hAnsi="Consolas"/>
+          <w:color w:val="0000FF"/>
+          <w:szCs w:val="20"/>
+        </w:rPr>
+        <w:t>testSegment</w:t>
+      </w:r>
+      <w:r>
+        <w:rPr>
+          <w:rFonts w:ascii="Consolas" w:hAnsi="Consolas"/>
+          <w:color w:val="000000"/>
+          <w:sz w:val="22"/>
+          <w:szCs w:val="20"/>
+        </w:rPr>
+        <w:t>:</w:t>
+      </w:r>
+    </w:p>
+    <w:p>
+      <w:pPr>
+        <w:shd w:val="clear" w:color="auto" w:fill="FFFFFF"/>
+        <w:spacing w:line="480" w:lineRule="auto"/>
+        <w:rPr>
+          <w:rFonts w:ascii="Consolas" w:hAnsi="Consolas"/>
+          <w:color w:val="000000"/>
+          <w:szCs w:val="20"/>
+        </w:rPr>
+      </w:pPr>
+      <w:r>
+        <w:rPr>
+          <w:rFonts w:ascii="Consolas" w:hAnsi="Consolas"/>
+          <w:color w:val="000000"/>
+          <w:szCs w:val="20"/>
+        </w:rPr>
+        <w:t>axios.get(</w:t>
+      </w:r>
+      <w:r>
+        <w:rPr>
+          <w:rFonts w:ascii="Consolas" w:hAnsi="Consolas"/>
+          <w:color w:val="A31515"/>
+          <w:szCs w:val="20"/>
+        </w:rPr>
+        <w:t>`</w:t>
+      </w:r>
+      <w:r>
+        <w:rPr>
+          <w:rFonts w:ascii="Consolas" w:hAnsi="Consolas"/>
+          <w:color w:val="0000FF"/>
+          <w:szCs w:val="20"/>
+        </w:rPr>
+        <w:t>${</w:t>
+      </w:r>
+      <w:r>
+        <w:rPr>
+          <w:rFonts w:ascii="Consolas" w:hAnsi="Consolas"/>
+          <w:color w:val="000000"/>
+          <w:szCs w:val="20"/>
+        </w:rPr>
+        <w:t>baseURL</w:t>
+      </w:r>
+      <w:r>
+        <w:rPr>
+          <w:rFonts w:ascii="Consolas" w:hAnsi="Consolas"/>
+          <w:color w:val="0000FF"/>
+          <w:szCs w:val="20"/>
+        </w:rPr>
+        <w:t>}</w:t>
+      </w:r>
+      <w:r>
+        <w:rPr>
+          <w:rFonts w:ascii="Consolas" w:hAnsi="Consolas"/>
+          <w:color w:val="A31515"/>
+          <w:szCs w:val="20"/>
+        </w:rPr>
+        <w:t>datasets/new/bottomhalf`</w:t>
+      </w:r>
+      <w:r>
+        <w:rPr>
+          <w:rFonts w:ascii="Consolas" w:hAnsi="Consolas"/>
+          <w:color w:val="000000"/>
+          <w:szCs w:val="20"/>
+        </w:rPr>
+        <w:t>)</w:t>
+      </w:r>
+      <w:r>
+        <w:rPr>
+          <w:rFonts w:ascii="Consolas" w:hAnsi="Consolas"/>
+          <w:color w:val="000000"/>
+          <w:szCs w:val="20"/>
+        </w:rPr>
+        <w:t xml:space="preserve">.then((testingResult) </w:t>
+      </w:r>
+      <w:r>
+        <w:rPr>
+          <w:rFonts w:ascii="Consolas" w:hAnsi="Consolas"/>
+          <w:color w:val="0000FF"/>
+          <w:szCs w:val="20"/>
+        </w:rPr>
+        <w:t>=&gt;</w:t>
+      </w:r>
+      <w:r>
+        <w:rPr>
+          <w:rFonts w:ascii="Consolas" w:hAnsi="Consolas"/>
+          <w:color w:val="000000"/>
+          <w:szCs w:val="20"/>
+        </w:rPr>
+        <w:t xml:space="preserve"> {</w:t>
+      </w:r>
+    </w:p>
+    <w:p>
+      <w:pPr>
+        <w:shd w:val="clear" w:color="auto" w:fill="FFFFFF"/>
+        <w:spacing w:line="480" w:lineRule="auto"/>
+        <w:rPr>
+          <w:rFonts w:ascii="Consolas" w:hAnsi="Consolas"/>
+          <w:color w:val="000000"/>
+          <w:szCs w:val="20"/>
+        </w:rPr>
+      </w:pPr>
+      <w:r>
+        <w:rPr>
+          <w:rFonts w:ascii="Consolas" w:hAnsi="Consolas"/>
+          <w:color w:val="0000FF"/>
+          <w:szCs w:val="20"/>
+        </w:rPr>
+        <w:t xml:space="preserve"> </w:t>
+      </w:r>
+      <w:r>
+        <w:rPr>
+          <w:rFonts w:ascii="Consolas" w:hAnsi="Consolas"/>
+          <w:color w:val="0000FF"/>
+          <w:szCs w:val="20"/>
+        </w:rPr>
+        <w:t>const</w:t>
+      </w:r>
+      <w:r>
+        <w:rPr>
+          <w:rFonts w:ascii="Consolas" w:hAnsi="Consolas"/>
+          <w:color w:val="000000"/>
+          <w:szCs w:val="20"/>
+        </w:rPr>
+        <w:t xml:space="preserve"> testSegment = testingResult.data.file</w:t>
+      </w:r>
+    </w:p>
+    <w:p>
+      <w:pPr>
+        <w:shd w:val="clear" w:color="auto" w:fill="FFFFFF"/>
+        <w:spacing w:line="480" w:lineRule="auto"/>
+        <w:rPr>
+          <w:rFonts w:ascii="Consolas" w:hAnsi="Consolas"/>
+          <w:color w:val="000000"/>
+          <w:szCs w:val="20"/>
+        </w:rPr>
+      </w:pPr>
+      <w:r>
+        <w:rPr>
+          <w:rFonts w:ascii="Consolas" w:hAnsi="Consolas"/>
+          <w:color w:val="000000"/>
+          <w:szCs w:val="20"/>
+        </w:rPr>
+        <w:t>})</w:t>
+      </w:r>
+    </w:p>
+    <w:p>
+      <w:pPr>
+        <w:shd w:val="clear" w:color="auto" w:fill="FFFFFF"/>
+        <w:spacing w:line="480" w:lineRule="auto"/>
+        <w:rPr>
+          <w:rFonts w:ascii="Consolas" w:hAnsi="Consolas"/>
+          <w:color w:val="000000"/>
+          <w:szCs w:val="20"/>
+        </w:rPr>
+      </w:pPr>
+      <w:r>
+        <w:t>We will iterate over each record and then get inputs and the required output from each record using the .map() javascript built-in array function</w:t>
+      </w:r>
+    </w:p>
+    <w:p>
+      <w:pPr>
+        <w:shd w:val="clear" w:color="auto" w:fill="FFFFFF"/>
+        <w:spacing w:line="480" w:lineRule="auto"/>
+        <w:rPr>
+          <w:rFonts w:ascii="Consolas" w:hAnsi="Consolas"/>
+          <w:color w:val="000000"/>
+          <w:szCs w:val="20"/>
+        </w:rPr>
+      </w:pPr>
+      <w:r>
+        <w:rPr>
+          <w:rFonts w:ascii="Consolas" w:hAnsi="Consolas"/>
+          <w:color w:val="000000"/>
+          <w:szCs w:val="20"/>
+        </w:rPr>
+        <w:t xml:space="preserve">testSegment.map((testRecord) </w:t>
+      </w:r>
+      <w:r>
+        <w:rPr>
+          <w:rFonts w:ascii="Consolas" w:hAnsi="Consolas"/>
+          <w:color w:val="0000FF"/>
+          <w:szCs w:val="20"/>
+        </w:rPr>
+        <w:t>=&gt;</w:t>
+      </w:r>
+      <w:r>
+        <w:rPr>
+          <w:rFonts w:ascii="Consolas" w:hAnsi="Consolas"/>
+          <w:color w:val="000000"/>
+          <w:szCs w:val="20"/>
+        </w:rPr>
+        <w:t xml:space="preserve"> {</w:t>
+      </w:r>
+    </w:p>
+    <w:p>
+      <w:pPr>
+        <w:shd w:val="clear" w:color="auto" w:fill="FFFFFF"/>
+        <w:spacing w:line="480" w:lineRule="auto"/>
+        <w:rPr>
+          <w:rFonts w:ascii="Consolas" w:hAnsi="Consolas"/>
+          <w:color w:val="000000"/>
+          <w:szCs w:val="20"/>
+        </w:rPr>
+      </w:pPr>
+      <w:r>
+        <w:rPr>
+          <w:rFonts w:ascii="Consolas" w:hAnsi="Consolas"/>
+          <w:color w:val="000000"/>
+          <w:szCs w:val="20"/>
+        </w:rPr>
+        <w:t xml:space="preserve">      </w:t>
+      </w:r>
+      <w:r>
+        <w:rPr>
+          <w:rFonts w:ascii="Consolas" w:hAnsi="Consolas"/>
+          <w:color w:val="0000FF"/>
+          <w:szCs w:val="20"/>
+        </w:rPr>
+        <w:t>const</w:t>
+      </w:r>
+      <w:r>
+        <w:rPr>
+          <w:rFonts w:ascii="Consolas" w:hAnsi="Consolas"/>
+          <w:color w:val="000000"/>
+          <w:szCs w:val="20"/>
+        </w:rPr>
+        <w:t xml:space="preserve"> input = {</w:t>
+      </w:r>
+    </w:p>
+    <w:p>
+      <w:pPr>
+        <w:shd w:val="clear" w:color="auto" w:fill="FFFFFF"/>
+        <w:spacing w:line="480" w:lineRule="auto"/>
+        <w:rPr>
+          <w:rFonts w:ascii="Consolas" w:hAnsi="Consolas"/>
+          <w:color w:val="000000"/>
+          <w:szCs w:val="20"/>
+        </w:rPr>
+      </w:pPr>
+      <w:r>
+        <w:rPr>
+          <w:rFonts w:ascii="Consolas" w:hAnsi="Consolas"/>
+          <w:color w:val="000000"/>
+          <w:szCs w:val="20"/>
+        </w:rPr>
+        <w:t>        cough: testRecord.cough,</w:t>
+      </w:r>
+    </w:p>
+    <w:p>
+      <w:pPr>
+        <w:shd w:val="clear" w:color="auto" w:fill="FFFFFF"/>
+        <w:spacing w:line="480" w:lineRule="auto"/>
+        <w:rPr>
+          <w:rFonts w:ascii="Consolas" w:hAnsi="Consolas"/>
+          <w:color w:val="000000"/>
+          <w:szCs w:val="20"/>
+        </w:rPr>
+      </w:pPr>
+      <w:r>
+        <w:rPr>
+          <w:rFonts w:ascii="Consolas" w:hAnsi="Consolas"/>
+          <w:color w:val="000000"/>
+          <w:szCs w:val="20"/>
+        </w:rPr>
+        <w:t>        fever: testRecord.fever,</w:t>
+      </w:r>
+    </w:p>
+    <w:p>
+      <w:pPr>
+        <w:shd w:val="clear" w:color="auto" w:fill="FFFFFF"/>
+        <w:spacing w:line="480" w:lineRule="auto"/>
+        <w:rPr>
+          <w:rFonts w:ascii="Consolas" w:hAnsi="Consolas"/>
+          <w:color w:val="000000"/>
+          <w:szCs w:val="20"/>
+        </w:rPr>
+      </w:pPr>
+      <w:r>
+        <w:rPr>
+          <w:rFonts w:ascii="Consolas" w:hAnsi="Consolas"/>
+          <w:color w:val="000000"/>
+          <w:szCs w:val="20"/>
+        </w:rPr>
+        <w:t>        sore_throat: testRecord.sore_throat,</w:t>
+      </w:r>
+    </w:p>
+    <w:p>
+      <w:pPr>
+        <w:shd w:val="clear" w:color="auto" w:fill="FFFFFF"/>
+        <w:spacing w:line="480" w:lineRule="auto"/>
+        <w:rPr>
+          <w:rFonts w:ascii="Consolas" w:hAnsi="Consolas"/>
+          <w:color w:val="000000"/>
+          <w:szCs w:val="20"/>
+        </w:rPr>
+      </w:pPr>
+      <w:r>
+        <w:rPr>
+          <w:rFonts w:ascii="Consolas" w:hAnsi="Consolas"/>
+          <w:color w:val="000000"/>
+          <w:szCs w:val="20"/>
+        </w:rPr>
+        <w:t>        head_ache: testRecord.head_ache,</w:t>
+      </w:r>
+    </w:p>
+    <w:p>
+      <w:pPr>
+        <w:shd w:val="clear" w:color="auto" w:fill="FFFFFF"/>
+        <w:spacing w:line="480" w:lineRule="auto"/>
+        <w:rPr>
+          <w:rFonts w:ascii="Consolas" w:hAnsi="Consolas"/>
+          <w:color w:val="000000"/>
+          <w:szCs w:val="20"/>
+        </w:rPr>
+      </w:pPr>
+      <w:r>
+        <w:rPr>
+          <w:rFonts w:ascii="Consolas" w:hAnsi="Consolas"/>
+          <w:color w:val="000000"/>
+          <w:szCs w:val="20"/>
+        </w:rPr>
+        <w:t>        shortness_of_breath: testRecord.shortness_of_breath,</w:t>
+      </w:r>
+    </w:p>
+    <w:p>
+      <w:pPr>
+        <w:shd w:val="clear" w:color="auto" w:fill="FFFFFF"/>
+        <w:spacing w:line="480" w:lineRule="auto"/>
+        <w:rPr>
+          <w:rFonts w:ascii="Consolas" w:hAnsi="Consolas"/>
+          <w:color w:val="000000"/>
+          <w:szCs w:val="20"/>
+        </w:rPr>
+      </w:pPr>
+      <w:r>
+        <w:rPr>
+          <w:rFonts w:ascii="Consolas" w:hAnsi="Consolas"/>
+          <w:color w:val="000000"/>
+          <w:szCs w:val="20"/>
+        </w:rPr>
+        <w:t xml:space="preserve">        age_60_and_above: testRecord.age_60_and_above === </w:t>
+      </w:r>
+      <w:r>
+        <w:rPr>
+          <w:rFonts w:ascii="Consolas" w:hAnsi="Consolas"/>
+          <w:color w:val="A31515"/>
+          <w:szCs w:val="20"/>
+        </w:rPr>
+        <w:t>"Yes"</w:t>
+      </w:r>
+      <w:r>
+        <w:rPr>
+          <w:rFonts w:ascii="Consolas" w:hAnsi="Consolas"/>
+          <w:color w:val="000000"/>
+          <w:szCs w:val="20"/>
+        </w:rPr>
+        <w:t xml:space="preserve"> ? </w:t>
+      </w:r>
+      <w:r>
+        <w:rPr>
+          <w:rFonts w:ascii="Consolas" w:hAnsi="Consolas"/>
+          <w:color w:val="098658"/>
+          <w:szCs w:val="20"/>
+        </w:rPr>
+        <w:t>1</w:t>
+      </w:r>
+      <w:r>
+        <w:rPr>
+          <w:rFonts w:ascii="Consolas" w:hAnsi="Consolas"/>
+          <w:color w:val="000000"/>
+          <w:szCs w:val="20"/>
+        </w:rPr>
+        <w:t xml:space="preserve"> : </w:t>
+      </w:r>
+      <w:r>
+        <w:rPr>
+          <w:rFonts w:ascii="Consolas" w:hAnsi="Consolas"/>
+          <w:color w:val="098658"/>
+          <w:szCs w:val="20"/>
+        </w:rPr>
+        <w:t>0</w:t>
+      </w:r>
+      <w:r>
+        <w:rPr>
+          <w:rFonts w:ascii="Consolas" w:hAnsi="Consolas"/>
+          <w:color w:val="000000"/>
+          <w:szCs w:val="20"/>
+        </w:rPr>
+        <w:t>,</w:t>
+      </w:r>
+    </w:p>
+    <w:p>
+      <w:pPr>
+        <w:shd w:val="clear" w:color="auto" w:fill="FFFFFF"/>
+        <w:spacing w:line="480" w:lineRule="auto"/>
+        <w:rPr>
+          <w:rFonts w:ascii="Consolas" w:hAnsi="Consolas"/>
+          <w:color w:val="000000"/>
+          <w:szCs w:val="20"/>
+        </w:rPr>
+      </w:pPr>
+      <w:r>
+        <w:rPr>
+          <w:rFonts w:ascii="Consolas" w:hAnsi="Consolas"/>
+          <w:color w:val="000000"/>
+          <w:szCs w:val="20"/>
+        </w:rPr>
+        <w:t xml:space="preserve">        gender: testRecord.gender === </w:t>
+      </w:r>
+      <w:r>
+        <w:rPr>
+          <w:rFonts w:ascii="Consolas" w:hAnsi="Consolas"/>
+          <w:color w:val="A31515"/>
+          <w:szCs w:val="20"/>
+        </w:rPr>
+        <w:t>"male"</w:t>
+      </w:r>
+      <w:r>
+        <w:rPr>
+          <w:rFonts w:ascii="Consolas" w:hAnsi="Consolas"/>
+          <w:color w:val="000000"/>
+          <w:szCs w:val="20"/>
+        </w:rPr>
+        <w:t xml:space="preserve"> ? </w:t>
+      </w:r>
+      <w:r>
+        <w:rPr>
+          <w:rFonts w:ascii="Consolas" w:hAnsi="Consolas"/>
+          <w:color w:val="098658"/>
+          <w:szCs w:val="20"/>
+        </w:rPr>
+        <w:t>0</w:t>
+      </w:r>
+      <w:r>
+        <w:rPr>
+          <w:rFonts w:ascii="Consolas" w:hAnsi="Consolas"/>
+          <w:color w:val="000000"/>
+          <w:szCs w:val="20"/>
+        </w:rPr>
+        <w:t xml:space="preserve"> : </w:t>
+      </w:r>
+      <w:r>
+        <w:rPr>
+          <w:rFonts w:ascii="Consolas" w:hAnsi="Consolas"/>
+          <w:color w:val="098658"/>
+          <w:szCs w:val="20"/>
+        </w:rPr>
+        <w:t>1</w:t>
+      </w:r>
+      <w:r>
+        <w:rPr>
+          <w:rFonts w:ascii="Consolas" w:hAnsi="Consolas"/>
+          <w:color w:val="000000"/>
+          <w:szCs w:val="20"/>
+        </w:rPr>
+        <w:t>,</w:t>
+      </w:r>
+    </w:p>
+    <w:p>
+      <w:pPr>
+        <w:shd w:val="clear" w:color="auto" w:fill="FFFFFF"/>
+        <w:spacing w:line="480" w:lineRule="auto"/>
+        <w:rPr>
+          <w:rFonts w:ascii="Consolas" w:hAnsi="Consolas"/>
+          <w:color w:val="000000"/>
+          <w:szCs w:val="20"/>
+        </w:rPr>
+      </w:pPr>
+      <w:r>
+        <w:rPr>
+          <w:rFonts w:ascii="Consolas" w:hAnsi="Consolas"/>
+          <w:color w:val="000000"/>
+          <w:szCs w:val="20"/>
+        </w:rPr>
+        <w:t>      };</w:t>
+      </w:r>
+    </w:p>
+    <w:p>
+      <w:pPr>
+        <w:shd w:val="clear" w:color="auto" w:fill="FFFFFF"/>
+        <w:spacing w:line="480" w:lineRule="auto"/>
+        <w:rPr>
+          <w:rFonts w:ascii="Consolas" w:hAnsi="Consolas"/>
+          <w:color w:val="000000"/>
+          <w:szCs w:val="20"/>
+        </w:rPr>
+      </w:pPr>
+    </w:p>
+    <w:p>
+      <w:pPr>
+        <w:shd w:val="clear" w:color="auto" w:fill="FFFFFF"/>
+        <w:spacing w:line="480" w:lineRule="auto"/>
+        <w:rPr>
+          <w:rFonts w:ascii="Consolas" w:hAnsi="Consolas"/>
+          <w:color w:val="000000"/>
+          <w:szCs w:val="20"/>
+        </w:rPr>
+      </w:pPr>
+      <w:r>
+        <w:rPr>
+          <w:rFonts w:ascii="Consolas" w:hAnsi="Consolas"/>
+          <w:color w:val="000000"/>
+          <w:szCs w:val="20"/>
+        </w:rPr>
+        <w:t xml:space="preserve">      </w:t>
+      </w:r>
+      <w:r>
+        <w:rPr>
+          <w:rFonts w:ascii="Consolas" w:hAnsi="Consolas"/>
+          <w:color w:val="0000FF"/>
+          <w:szCs w:val="20"/>
+        </w:rPr>
+        <w:t>const</w:t>
+      </w:r>
+      <w:r>
+        <w:rPr>
+          <w:rFonts w:ascii="Consolas" w:hAnsi="Consolas"/>
+          <w:color w:val="000000"/>
+          <w:szCs w:val="20"/>
+        </w:rPr>
+        <w:t xml:space="preserve"> output = testRecord.corona_result;</w:t>
+      </w:r>
+    </w:p>
+    <w:p>
+      <w:pPr>
+        <w:shd w:val="clear" w:color="auto" w:fill="FFFFFF"/>
+        <w:spacing w:line="480" w:lineRule="auto"/>
+      </w:pPr>
+      <w:r>
+        <w:lastRenderedPageBreak/>
+        <w:t xml:space="preserve">Now we will define a classification function called classify() that will make use of the </w:t>
+      </w:r>
+      <w:r>
+        <w:rPr>
+          <w:rFonts w:ascii="Consolas" w:hAnsi="Consolas"/>
+        </w:rPr>
+        <w:t>.classify()</w:t>
+      </w:r>
+      <w:r>
+        <w:t xml:space="preserve"> ML5 function. This function takes in a parameter and then a callback function. The single parameter is the input to be classified. Since we are making a classification for all members of the </w:t>
+      </w:r>
+      <w:r>
+        <w:rPr>
+          <w:rFonts w:ascii="Consolas" w:hAnsi="Consolas"/>
+          <w:color w:val="000000"/>
+          <w:szCs w:val="20"/>
+        </w:rPr>
+        <w:t>testSegment</w:t>
+      </w:r>
+      <w:r>
+        <w:t xml:space="preserve"> array, we will call the function for each record in the array. The callback function has two parameters:</w:t>
+      </w:r>
+    </w:p>
+    <w:p>
+      <w:pPr>
+        <w:pStyle w:val="ListParagraph"/>
+        <w:numPr>
+          <w:ilvl w:val="0"/>
+          <w:numId w:val="37"/>
+        </w:numPr>
+        <w:shd w:val="clear" w:color="auto" w:fill="FFFFFF"/>
+        <w:spacing w:line="480" w:lineRule="auto"/>
+      </w:pPr>
+      <w:r>
+        <w:t xml:space="preserve">Error: This will be returned if an error occurs while making a classification. We can then log this error to the console using </w:t>
+      </w:r>
+      <w:r>
+        <w:rPr>
+          <w:rFonts w:ascii="Consolas" w:hAnsi="Consolas"/>
+          <w:color w:val="000000"/>
+          <w:szCs w:val="20"/>
+        </w:rPr>
+        <w:t>console.error()</w:t>
+      </w:r>
+      <w:r>
+        <w:rPr>
+          <w:rFonts w:ascii="Consolas" w:hAnsi="Consolas"/>
+          <w:color w:val="000000"/>
+          <w:sz w:val="20"/>
+          <w:szCs w:val="20"/>
+        </w:rPr>
+        <w:t xml:space="preserve"> </w:t>
+      </w:r>
+      <w:r>
+        <w:t>to view the error</w:t>
+      </w:r>
+      <w:r>
+        <w:t>.</w:t>
+      </w:r>
+    </w:p>
+    <w:p>
+      <w:pPr>
+        <w:pStyle w:val="ListParagraph"/>
+        <w:numPr>
+          <w:ilvl w:val="0"/>
+          <w:numId w:val="37"/>
+        </w:numPr>
+        <w:shd w:val="clear" w:color="auto" w:fill="FFFFFF"/>
+        <w:spacing w:line="480" w:lineRule="auto"/>
+      </w:pPr>
+      <w:r>
+        <w:t>testResults: If no error is found, the results of the classification can be obtained from this parameter.</w:t>
+      </w:r>
+    </w:p>
+    <w:p>
+      <w:pPr>
+        <w:shd w:val="clear" w:color="auto" w:fill="FFFFFF"/>
+        <w:spacing w:line="480" w:lineRule="auto"/>
+      </w:pPr>
+      <w:r>
+        <w:t xml:space="preserve">For each classification we make in the callback function, it can either predict successfully or fail. If the result of the test is ‘negative’ and the model predicts ‘negative’, then it is correct and the model accuracy is </w:t>
+      </w:r>
+      <w:r>
+        <w:t>said to improve</w:t>
+      </w:r>
+      <w:r>
+        <w:t>. However if the result of the test is ‘negative’ and the model predicts ‘positive’ or vice versa then the model prediction has failed and the accuracy is lowered</w:t>
+      </w:r>
+      <w:bookmarkStart w:id="3" w:name="_GoBack"/>
+      <w:bookmarkEnd w:id="3"/>
+    </w:p>
+    <w:p>
+      <w:pPr>
+        <w:shd w:val="clear" w:color="auto" w:fill="FFFFFF"/>
+        <w:spacing w:line="480" w:lineRule="auto"/>
+        <w:rPr>
+          <w:rFonts w:ascii="Consolas" w:hAnsi="Consolas"/>
+          <w:color w:val="000000"/>
+          <w:szCs w:val="20"/>
+        </w:rPr>
+      </w:pPr>
+      <w:r>
+        <w:rPr>
+          <w:rFonts w:ascii="Consolas" w:hAnsi="Consolas"/>
+          <w:color w:val="0000FF"/>
+          <w:szCs w:val="20"/>
+        </w:rPr>
+        <w:t>function</w:t>
+      </w:r>
+      <w:r>
+        <w:rPr>
+          <w:rFonts w:ascii="Consolas" w:hAnsi="Consolas"/>
+          <w:color w:val="000000"/>
+          <w:szCs w:val="20"/>
+        </w:rPr>
+        <w:t xml:space="preserve"> classify() {</w:t>
+      </w:r>
+    </w:p>
+    <w:p>
+      <w:pPr>
+        <w:shd w:val="clear" w:color="auto" w:fill="FFFFFF"/>
+        <w:spacing w:line="480" w:lineRule="auto"/>
+        <w:rPr>
+          <w:rFonts w:ascii="Consolas" w:hAnsi="Consolas"/>
+          <w:color w:val="000000"/>
+          <w:szCs w:val="20"/>
+        </w:rPr>
+      </w:pPr>
+      <w:r>
+        <w:rPr>
+          <w:rFonts w:ascii="Consolas" w:hAnsi="Consolas"/>
+          <w:color w:val="000000"/>
+          <w:szCs w:val="20"/>
+        </w:rPr>
+        <w:t xml:space="preserve">        nn.classify(input, (error, testResults) </w:t>
+      </w:r>
+      <w:r>
+        <w:rPr>
+          <w:rFonts w:ascii="Consolas" w:hAnsi="Consolas"/>
+          <w:color w:val="0000FF"/>
+          <w:szCs w:val="20"/>
+        </w:rPr>
+        <w:t>=&gt;</w:t>
+      </w:r>
+      <w:r>
+        <w:rPr>
+          <w:rFonts w:ascii="Consolas" w:hAnsi="Consolas"/>
+          <w:color w:val="000000"/>
+          <w:szCs w:val="20"/>
+        </w:rPr>
+        <w:t xml:space="preserve"> {</w:t>
+      </w:r>
+    </w:p>
+    <w:p>
+      <w:pPr>
+        <w:shd w:val="clear" w:color="auto" w:fill="FFFFFF"/>
+        <w:spacing w:line="480" w:lineRule="auto"/>
+        <w:rPr>
+          <w:rFonts w:ascii="Consolas" w:hAnsi="Consolas"/>
+          <w:color w:val="000000"/>
+          <w:szCs w:val="20"/>
+        </w:rPr>
+      </w:pPr>
+      <w:r>
+        <w:rPr>
+          <w:rFonts w:ascii="Consolas" w:hAnsi="Consolas"/>
+          <w:color w:val="000000"/>
+          <w:szCs w:val="20"/>
+        </w:rPr>
+        <w:t xml:space="preserve">          </w:t>
+      </w:r>
+      <w:r>
+        <w:rPr>
+          <w:rFonts w:ascii="Consolas" w:hAnsi="Consolas"/>
+          <w:color w:val="0000FF"/>
+          <w:szCs w:val="20"/>
+        </w:rPr>
+        <w:t>if</w:t>
+      </w:r>
+      <w:r>
+        <w:rPr>
+          <w:rFonts w:ascii="Consolas" w:hAnsi="Consolas"/>
+          <w:color w:val="000000"/>
+          <w:szCs w:val="20"/>
+        </w:rPr>
+        <w:t xml:space="preserve"> (error) {</w:t>
+      </w:r>
+    </w:p>
+    <w:p>
+      <w:pPr>
+        <w:shd w:val="clear" w:color="auto" w:fill="FFFFFF"/>
+        <w:spacing w:line="480" w:lineRule="auto"/>
+        <w:rPr>
+          <w:rFonts w:ascii="Consolas" w:hAnsi="Consolas"/>
+          <w:color w:val="000000"/>
+          <w:szCs w:val="20"/>
+        </w:rPr>
+      </w:pPr>
+      <w:r>
+        <w:rPr>
+          <w:rFonts w:ascii="Consolas" w:hAnsi="Consolas"/>
+          <w:color w:val="000000"/>
+          <w:szCs w:val="20"/>
+        </w:rPr>
+        <w:t>            console.error(</w:t>
+      </w:r>
+      <w:r>
+        <w:rPr>
+          <w:rFonts w:ascii="Consolas" w:hAnsi="Consolas"/>
+          <w:color w:val="A31515"/>
+          <w:szCs w:val="20"/>
+        </w:rPr>
+        <w:t>"Error: "</w:t>
+      </w:r>
+      <w:r>
+        <w:rPr>
+          <w:rFonts w:ascii="Consolas" w:hAnsi="Consolas"/>
+          <w:color w:val="000000"/>
+          <w:szCs w:val="20"/>
+        </w:rPr>
+        <w:t>, error);</w:t>
+      </w:r>
+    </w:p>
+    <w:p>
+      <w:pPr>
+        <w:shd w:val="clear" w:color="auto" w:fill="FFFFFF"/>
+        <w:spacing w:line="480" w:lineRule="auto"/>
+        <w:rPr>
+          <w:rFonts w:ascii="Consolas" w:hAnsi="Consolas"/>
+          <w:color w:val="000000"/>
+          <w:szCs w:val="20"/>
+        </w:rPr>
+      </w:pPr>
+      <w:r>
+        <w:rPr>
+          <w:rFonts w:ascii="Consolas" w:hAnsi="Consolas"/>
+          <w:color w:val="000000"/>
+          <w:szCs w:val="20"/>
+        </w:rPr>
+        <w:t xml:space="preserve">          } </w:t>
+      </w:r>
+      <w:r>
+        <w:rPr>
+          <w:rFonts w:ascii="Consolas" w:hAnsi="Consolas"/>
+          <w:color w:val="0000FF"/>
+          <w:szCs w:val="20"/>
+        </w:rPr>
+        <w:t>else</w:t>
+      </w:r>
+      <w:r>
+        <w:rPr>
+          <w:rFonts w:ascii="Consolas" w:hAnsi="Consolas"/>
+          <w:color w:val="000000"/>
+          <w:szCs w:val="20"/>
+        </w:rPr>
+        <w:t xml:space="preserve"> {</w:t>
+      </w:r>
+    </w:p>
+    <w:p>
+      <w:pPr>
+        <w:shd w:val="clear" w:color="auto" w:fill="FFFFFF"/>
+        <w:spacing w:line="480" w:lineRule="auto"/>
+        <w:rPr>
+          <w:rFonts w:ascii="Consolas" w:hAnsi="Consolas"/>
+          <w:color w:val="000000"/>
+          <w:szCs w:val="20"/>
+        </w:rPr>
+      </w:pPr>
+      <w:r>
+        <w:rPr>
+          <w:rFonts w:ascii="Consolas" w:hAnsi="Consolas"/>
+          <w:color w:val="000000"/>
+          <w:szCs w:val="20"/>
+        </w:rPr>
+        <w:t xml:space="preserve">            </w:t>
+      </w:r>
+      <w:r>
+        <w:rPr>
+          <w:rFonts w:ascii="Consolas" w:hAnsi="Consolas"/>
+          <w:color w:val="0000FF"/>
+          <w:szCs w:val="20"/>
+        </w:rPr>
+        <w:t>const</w:t>
+      </w:r>
+      <w:r>
+        <w:rPr>
+          <w:rFonts w:ascii="Consolas" w:hAnsi="Consolas"/>
+          <w:color w:val="000000"/>
+          <w:szCs w:val="20"/>
+        </w:rPr>
+        <w:t xml:space="preserve"> mapp = testResults.map((result, index) </w:t>
+      </w:r>
+      <w:r>
+        <w:rPr>
+          <w:rFonts w:ascii="Consolas" w:hAnsi="Consolas"/>
+          <w:color w:val="0000FF"/>
+          <w:szCs w:val="20"/>
+        </w:rPr>
+        <w:t>=&gt;</w:t>
+      </w:r>
+      <w:r>
+        <w:rPr>
+          <w:rFonts w:ascii="Consolas" w:hAnsi="Consolas"/>
+          <w:color w:val="000000"/>
+          <w:szCs w:val="20"/>
+        </w:rPr>
+        <w:t xml:space="preserve"> {</w:t>
+      </w:r>
+    </w:p>
+    <w:p>
+      <w:pPr>
+        <w:shd w:val="clear" w:color="auto" w:fill="FFFFFF"/>
+        <w:spacing w:line="480" w:lineRule="auto"/>
+        <w:rPr>
+          <w:rFonts w:ascii="Consolas" w:hAnsi="Consolas"/>
+          <w:color w:val="000000"/>
+          <w:szCs w:val="20"/>
+        </w:rPr>
+      </w:pPr>
+      <w:r>
+        <w:rPr>
+          <w:rFonts w:ascii="Consolas" w:hAnsi="Consolas"/>
+          <w:color w:val="000000"/>
+          <w:szCs w:val="20"/>
+        </w:rPr>
+        <w:t>              console.log(result);</w:t>
+      </w:r>
+    </w:p>
+    <w:p>
+      <w:pPr>
+        <w:shd w:val="clear" w:color="auto" w:fill="FFFFFF"/>
+        <w:spacing w:line="480" w:lineRule="auto"/>
+        <w:rPr>
+          <w:rFonts w:ascii="Consolas" w:hAnsi="Consolas"/>
+          <w:color w:val="000000"/>
+          <w:szCs w:val="20"/>
+        </w:rPr>
+      </w:pPr>
+      <w:r>
+        <w:rPr>
+          <w:rFonts w:ascii="Consolas" w:hAnsi="Consolas"/>
+          <w:color w:val="000000"/>
+          <w:szCs w:val="20"/>
+        </w:rPr>
+        <w:t xml:space="preserve">              </w:t>
+      </w:r>
+      <w:r>
+        <w:rPr>
+          <w:rFonts w:ascii="Consolas" w:hAnsi="Consolas"/>
+          <w:color w:val="0000FF"/>
+          <w:szCs w:val="20"/>
+        </w:rPr>
+        <w:t>if</w:t>
+      </w:r>
+      <w:r>
+        <w:rPr>
+          <w:rFonts w:ascii="Consolas" w:hAnsi="Consolas"/>
+          <w:color w:val="000000"/>
+          <w:szCs w:val="20"/>
+        </w:rPr>
+        <w:t xml:space="preserve"> (result.label === output) {</w:t>
+      </w:r>
+    </w:p>
+    <w:p>
+      <w:pPr>
+        <w:shd w:val="clear" w:color="auto" w:fill="FFFFFF"/>
+        <w:spacing w:line="480" w:lineRule="auto"/>
+        <w:rPr>
+          <w:rFonts w:ascii="Consolas" w:hAnsi="Consolas"/>
+          <w:color w:val="000000"/>
+          <w:szCs w:val="20"/>
+        </w:rPr>
+      </w:pPr>
+      <w:r>
+        <w:rPr>
+          <w:rFonts w:ascii="Consolas" w:hAnsi="Consolas"/>
+          <w:color w:val="000000"/>
+          <w:szCs w:val="20"/>
+        </w:rPr>
+        <w:t xml:space="preserve">                </w:t>
+      </w:r>
+      <w:r>
+        <w:rPr>
+          <w:rFonts w:ascii="Consolas" w:hAnsi="Consolas"/>
+          <w:color w:val="0000FF"/>
+          <w:szCs w:val="20"/>
+        </w:rPr>
+        <w:t>if</w:t>
+      </w:r>
+      <w:r>
+        <w:rPr>
+          <w:rFonts w:ascii="Consolas" w:hAnsi="Consolas"/>
+          <w:color w:val="000000"/>
+          <w:szCs w:val="20"/>
+        </w:rPr>
+        <w:t xml:space="preserve"> (result.confidence &gt; </w:t>
+      </w:r>
+      <w:r>
+        <w:rPr>
+          <w:rFonts w:ascii="Consolas" w:hAnsi="Consolas"/>
+          <w:color w:val="098658"/>
+          <w:szCs w:val="20"/>
+        </w:rPr>
+        <w:t>0.5</w:t>
+      </w:r>
+      <w:r>
+        <w:rPr>
+          <w:rFonts w:ascii="Consolas" w:hAnsi="Consolas"/>
+          <w:color w:val="000000"/>
+          <w:szCs w:val="20"/>
+        </w:rPr>
+        <w:t>) {</w:t>
+      </w:r>
+    </w:p>
+    <w:p>
+      <w:pPr>
+        <w:shd w:val="clear" w:color="auto" w:fill="FFFFFF"/>
+        <w:spacing w:line="480" w:lineRule="auto"/>
+        <w:rPr>
+          <w:rFonts w:ascii="Consolas" w:hAnsi="Consolas"/>
+          <w:color w:val="000000"/>
+          <w:szCs w:val="20"/>
+        </w:rPr>
+      </w:pPr>
+      <w:r>
+        <w:rPr>
+          <w:rFonts w:ascii="Consolas" w:hAnsi="Consolas"/>
+          <w:color w:val="000000"/>
+          <w:szCs w:val="20"/>
+        </w:rPr>
+        <w:t xml:space="preserve">                  </w:t>
+      </w:r>
+      <w:r>
+        <w:rPr>
+          <w:rFonts w:ascii="Consolas" w:hAnsi="Consolas"/>
+          <w:color w:val="008000"/>
+          <w:szCs w:val="20"/>
+        </w:rPr>
+        <w:t>//Prediction is correct</w:t>
+      </w:r>
+    </w:p>
+    <w:p>
+      <w:pPr>
+        <w:shd w:val="clear" w:color="auto" w:fill="FFFFFF"/>
+        <w:spacing w:line="480" w:lineRule="auto"/>
+        <w:rPr>
+          <w:rFonts w:ascii="Consolas" w:hAnsi="Consolas"/>
+          <w:color w:val="000000"/>
+          <w:szCs w:val="20"/>
+        </w:rPr>
+      </w:pPr>
+      <w:r>
+        <w:rPr>
+          <w:rFonts w:ascii="Consolas" w:hAnsi="Consolas"/>
+          <w:color w:val="000000"/>
+          <w:szCs w:val="20"/>
+        </w:rPr>
+        <w:lastRenderedPageBreak/>
+        <w:t xml:space="preserve">                  </w:t>
+      </w:r>
+      <w:r>
+        <w:rPr>
+          <w:rFonts w:ascii="Consolas" w:hAnsi="Consolas"/>
+          <w:color w:val="0000FF"/>
+          <w:szCs w:val="20"/>
+        </w:rPr>
+        <w:t>const</w:t>
+      </w:r>
+      <w:r>
+        <w:rPr>
+          <w:rFonts w:ascii="Consolas" w:hAnsi="Consolas"/>
+          <w:color w:val="000000"/>
+          <w:szCs w:val="20"/>
+        </w:rPr>
+        <w:t xml:space="preserve"> obj = {</w:t>
+      </w:r>
+    </w:p>
+    <w:p>
+      <w:pPr>
+        <w:shd w:val="clear" w:color="auto" w:fill="FFFFFF"/>
+        <w:spacing w:line="480" w:lineRule="auto"/>
+        <w:rPr>
+          <w:rFonts w:ascii="Consolas" w:hAnsi="Consolas"/>
+          <w:color w:val="000000"/>
+          <w:szCs w:val="20"/>
+        </w:rPr>
+      </w:pPr>
+      <w:r>
+        <w:rPr>
+          <w:rFonts w:ascii="Consolas" w:hAnsi="Consolas"/>
+          <w:color w:val="000000"/>
+          <w:szCs w:val="20"/>
+        </w:rPr>
+        <w:t xml:space="preserve">                    prediction: </w:t>
+      </w:r>
+      <w:r>
+        <w:rPr>
+          <w:rFonts w:ascii="Consolas" w:hAnsi="Consolas"/>
+          <w:color w:val="0000FF"/>
+          <w:szCs w:val="20"/>
+        </w:rPr>
+        <w:t>true</w:t>
+      </w:r>
+      <w:r>
+        <w:rPr>
+          <w:rFonts w:ascii="Consolas" w:hAnsi="Consolas"/>
+          <w:color w:val="000000"/>
+          <w:szCs w:val="20"/>
+        </w:rPr>
+        <w:t>,</w:t>
+      </w:r>
+    </w:p>
+    <w:p>
+      <w:pPr>
+        <w:shd w:val="clear" w:color="auto" w:fill="FFFFFF"/>
+        <w:spacing w:line="480" w:lineRule="auto"/>
+        <w:rPr>
+          <w:rFonts w:ascii="Consolas" w:hAnsi="Consolas"/>
+          <w:color w:val="000000"/>
+          <w:szCs w:val="20"/>
+        </w:rPr>
+      </w:pPr>
+      <w:r>
+        <w:rPr>
+          <w:rFonts w:ascii="Consolas" w:hAnsi="Consolas"/>
+          <w:color w:val="000000"/>
+          <w:szCs w:val="20"/>
+        </w:rPr>
+        <w:t>                    pos: testResults.indexOf(result),</w:t>
+      </w:r>
+    </w:p>
+    <w:p>
+      <w:pPr>
+        <w:shd w:val="clear" w:color="auto" w:fill="FFFFFF"/>
+        <w:spacing w:line="480" w:lineRule="auto"/>
+        <w:rPr>
+          <w:rFonts w:ascii="Consolas" w:hAnsi="Consolas"/>
+          <w:color w:val="000000"/>
+          <w:szCs w:val="20"/>
+        </w:rPr>
+      </w:pPr>
+      <w:r>
+        <w:rPr>
+          <w:rFonts w:ascii="Consolas" w:hAnsi="Consolas"/>
+          <w:color w:val="000000"/>
+          <w:szCs w:val="20"/>
+        </w:rPr>
+        <w:t>                  };</w:t>
+      </w:r>
+    </w:p>
+    <w:p>
+      <w:pPr>
+        <w:shd w:val="clear" w:color="auto" w:fill="FFFFFF"/>
+        <w:spacing w:line="480" w:lineRule="auto"/>
+        <w:rPr>
+          <w:rFonts w:ascii="Consolas" w:hAnsi="Consolas"/>
+          <w:color w:val="000000"/>
+          <w:szCs w:val="20"/>
+        </w:rPr>
+      </w:pPr>
+      <w:r>
+        <w:rPr>
+          <w:rFonts w:ascii="Consolas" w:hAnsi="Consolas"/>
+          <w:color w:val="000000"/>
+          <w:szCs w:val="20"/>
+        </w:rPr>
+        <w:t>                  correct.push(obj);</w:t>
+      </w:r>
+    </w:p>
+    <w:p>
+      <w:pPr>
+        <w:shd w:val="clear" w:color="auto" w:fill="FFFFFF"/>
+        <w:spacing w:line="480" w:lineRule="auto"/>
+        <w:rPr>
+          <w:rFonts w:ascii="Consolas" w:hAnsi="Consolas"/>
+          <w:color w:val="000000"/>
+          <w:szCs w:val="20"/>
+        </w:rPr>
+      </w:pPr>
+      <w:r>
+        <w:rPr>
+          <w:rFonts w:ascii="Consolas" w:hAnsi="Consolas"/>
+          <w:color w:val="000000"/>
+          <w:szCs w:val="20"/>
+        </w:rPr>
+        <w:t xml:space="preserve">                } </w:t>
+      </w:r>
+      <w:r>
+        <w:rPr>
+          <w:rFonts w:ascii="Consolas" w:hAnsi="Consolas"/>
+          <w:color w:val="0000FF"/>
+          <w:szCs w:val="20"/>
+        </w:rPr>
+        <w:t>else</w:t>
+      </w:r>
+      <w:r>
+        <w:rPr>
+          <w:rFonts w:ascii="Consolas" w:hAnsi="Consolas"/>
+          <w:color w:val="000000"/>
+          <w:szCs w:val="20"/>
+        </w:rPr>
+        <w:t xml:space="preserve"> {</w:t>
+      </w:r>
+    </w:p>
+    <w:p>
+      <w:pPr>
+        <w:shd w:val="clear" w:color="auto" w:fill="FFFFFF"/>
+        <w:spacing w:line="480" w:lineRule="auto"/>
+        <w:rPr>
+          <w:rFonts w:ascii="Consolas" w:hAnsi="Consolas"/>
+          <w:color w:val="000000"/>
+          <w:szCs w:val="20"/>
+        </w:rPr>
+      </w:pPr>
+      <w:r>
+        <w:rPr>
+          <w:rFonts w:ascii="Consolas" w:hAnsi="Consolas"/>
+          <w:color w:val="000000"/>
+          <w:szCs w:val="20"/>
+        </w:rPr>
+        <w:t xml:space="preserve">                  </w:t>
+      </w:r>
+      <w:r>
+        <w:rPr>
+          <w:rFonts w:ascii="Consolas" w:hAnsi="Consolas"/>
+          <w:color w:val="008000"/>
+          <w:szCs w:val="20"/>
+        </w:rPr>
+        <w:t>//Prediction is inaccurate</w:t>
+      </w:r>
+    </w:p>
+    <w:p>
+      <w:pPr>
+        <w:shd w:val="clear" w:color="auto" w:fill="FFFFFF"/>
+        <w:spacing w:line="480" w:lineRule="auto"/>
+        <w:rPr>
+          <w:rFonts w:ascii="Consolas" w:hAnsi="Consolas"/>
+          <w:color w:val="000000"/>
+          <w:szCs w:val="20"/>
+        </w:rPr>
+      </w:pPr>
+      <w:r>
+        <w:rPr>
+          <w:rFonts w:ascii="Consolas" w:hAnsi="Consolas"/>
+          <w:color w:val="000000"/>
+          <w:szCs w:val="20"/>
+        </w:rPr>
+        <w:t xml:space="preserve">                  </w:t>
+      </w:r>
+      <w:r>
+        <w:rPr>
+          <w:rFonts w:ascii="Consolas" w:hAnsi="Consolas"/>
+          <w:color w:val="0000FF"/>
+          <w:szCs w:val="20"/>
+        </w:rPr>
+        <w:t>const</w:t>
+      </w:r>
+      <w:r>
+        <w:rPr>
+          <w:rFonts w:ascii="Consolas" w:hAnsi="Consolas"/>
+          <w:color w:val="000000"/>
+          <w:szCs w:val="20"/>
+        </w:rPr>
+        <w:t xml:space="preserve"> obj = {</w:t>
+      </w:r>
+    </w:p>
+    <w:p>
+      <w:pPr>
+        <w:shd w:val="clear" w:color="auto" w:fill="FFFFFF"/>
+        <w:spacing w:line="480" w:lineRule="auto"/>
+        <w:rPr>
+          <w:rFonts w:ascii="Consolas" w:hAnsi="Consolas"/>
+          <w:color w:val="000000"/>
+          <w:szCs w:val="20"/>
+        </w:rPr>
+      </w:pPr>
+      <w:r>
+        <w:rPr>
+          <w:rFonts w:ascii="Consolas" w:hAnsi="Consolas"/>
+          <w:color w:val="000000"/>
+          <w:szCs w:val="20"/>
+        </w:rPr>
+        <w:t xml:space="preserve">                    prediction: </w:t>
+      </w:r>
+      <w:r>
+        <w:rPr>
+          <w:rFonts w:ascii="Consolas" w:hAnsi="Consolas"/>
+          <w:color w:val="0000FF"/>
+          <w:szCs w:val="20"/>
+        </w:rPr>
+        <w:t>false</w:t>
+      </w:r>
+      <w:r>
+        <w:rPr>
+          <w:rFonts w:ascii="Consolas" w:hAnsi="Consolas"/>
+          <w:color w:val="000000"/>
+          <w:szCs w:val="20"/>
+        </w:rPr>
+        <w:t>,</w:t>
+      </w:r>
+    </w:p>
+    <w:p>
+      <w:pPr>
+        <w:shd w:val="clear" w:color="auto" w:fill="FFFFFF"/>
+        <w:spacing w:line="480" w:lineRule="auto"/>
+        <w:rPr>
+          <w:rFonts w:ascii="Consolas" w:hAnsi="Consolas"/>
+          <w:color w:val="000000"/>
+          <w:szCs w:val="20"/>
+        </w:rPr>
+      </w:pPr>
+      <w:r>
+        <w:rPr>
+          <w:rFonts w:ascii="Consolas" w:hAnsi="Consolas"/>
+          <w:color w:val="000000"/>
+          <w:szCs w:val="20"/>
+        </w:rPr>
+        <w:t>                    pos: testResults.indexOf(result),</w:t>
+      </w:r>
+    </w:p>
+    <w:p>
+      <w:pPr>
+        <w:shd w:val="clear" w:color="auto" w:fill="FFFFFF"/>
+        <w:spacing w:line="480" w:lineRule="auto"/>
+        <w:rPr>
+          <w:rFonts w:ascii="Consolas" w:hAnsi="Consolas"/>
+          <w:color w:val="000000"/>
+          <w:szCs w:val="20"/>
+        </w:rPr>
+      </w:pPr>
+      <w:r>
+        <w:rPr>
+          <w:rFonts w:ascii="Consolas" w:hAnsi="Consolas"/>
+          <w:color w:val="000000"/>
+          <w:szCs w:val="20"/>
+        </w:rPr>
+        <w:t>                  };</w:t>
+      </w:r>
+    </w:p>
+    <w:p>
+      <w:pPr>
+        <w:shd w:val="clear" w:color="auto" w:fill="FFFFFF"/>
+        <w:spacing w:line="480" w:lineRule="auto"/>
+        <w:rPr>
+          <w:rFonts w:ascii="Consolas" w:hAnsi="Consolas"/>
+          <w:color w:val="000000"/>
+          <w:szCs w:val="20"/>
+        </w:rPr>
+      </w:pPr>
+      <w:r>
+        <w:rPr>
+          <w:rFonts w:ascii="Consolas" w:hAnsi="Consolas"/>
+          <w:color w:val="000000"/>
+          <w:szCs w:val="20"/>
+        </w:rPr>
+        <w:t>                  wrong.push(obj);</w:t>
+      </w:r>
+    </w:p>
+    <w:p>
+      <w:pPr>
+        <w:shd w:val="clear" w:color="auto" w:fill="FFFFFF"/>
+        <w:spacing w:line="480" w:lineRule="auto"/>
+        <w:rPr>
+          <w:rFonts w:ascii="Consolas" w:hAnsi="Consolas"/>
+          <w:color w:val="000000"/>
+          <w:szCs w:val="20"/>
+        </w:rPr>
+      </w:pPr>
+      <w:r>
+        <w:rPr>
+          <w:rFonts w:ascii="Consolas" w:hAnsi="Consolas"/>
+          <w:color w:val="000000"/>
+          <w:szCs w:val="20"/>
+        </w:rPr>
+        <w:t>                }</w:t>
+      </w:r>
+    </w:p>
+    <w:p>
+      <w:pPr>
+        <w:shd w:val="clear" w:color="auto" w:fill="FFFFFF"/>
+        <w:spacing w:line="480" w:lineRule="auto"/>
+        <w:rPr>
+          <w:rFonts w:ascii="Consolas" w:hAnsi="Consolas"/>
+          <w:color w:val="000000"/>
+          <w:szCs w:val="20"/>
+        </w:rPr>
+      </w:pPr>
+      <w:r>
+        <w:rPr>
+          <w:rFonts w:ascii="Consolas" w:hAnsi="Consolas"/>
+          <w:color w:val="000000"/>
+          <w:szCs w:val="20"/>
+        </w:rPr>
+        <w:t>              }</w:t>
+      </w:r>
+    </w:p>
+    <w:p>
+      <w:pPr>
+        <w:shd w:val="clear" w:color="auto" w:fill="FFFFFF"/>
+        <w:spacing w:line="480" w:lineRule="auto"/>
+        <w:rPr>
+          <w:rFonts w:ascii="Consolas" w:hAnsi="Consolas"/>
+          <w:color w:val="000000"/>
+          <w:szCs w:val="20"/>
+        </w:rPr>
+      </w:pPr>
+    </w:p>
+    <w:p>
+      <w:pPr>
+        <w:shd w:val="clear" w:color="auto" w:fill="FFFFFF"/>
+        <w:spacing w:line="480" w:lineRule="auto"/>
+        <w:rPr>
+          <w:rFonts w:ascii="Consolas" w:hAnsi="Consolas"/>
+          <w:color w:val="000000"/>
+          <w:szCs w:val="20"/>
+        </w:rPr>
+      </w:pPr>
+      <w:r>
+        <w:rPr>
+          <w:rFonts w:ascii="Consolas" w:hAnsi="Consolas"/>
+          <w:color w:val="000000"/>
+          <w:szCs w:val="20"/>
+        </w:rPr>
+        <w:t xml:space="preserve">              </w:t>
+      </w:r>
+      <w:r>
+        <w:rPr>
+          <w:rFonts w:ascii="Consolas" w:hAnsi="Consolas"/>
+          <w:color w:val="0000FF"/>
+          <w:szCs w:val="20"/>
+        </w:rPr>
+        <w:t>return</w:t>
+      </w:r>
+      <w:r>
+        <w:rPr>
+          <w:rFonts w:ascii="Consolas" w:hAnsi="Consolas"/>
+          <w:color w:val="000000"/>
+          <w:szCs w:val="20"/>
+        </w:rPr>
+        <w:t xml:space="preserve"> {</w:t>
+      </w:r>
+    </w:p>
+    <w:p>
+      <w:pPr>
+        <w:shd w:val="clear" w:color="auto" w:fill="FFFFFF"/>
+        <w:spacing w:line="480" w:lineRule="auto"/>
+        <w:rPr>
+          <w:rFonts w:ascii="Consolas" w:hAnsi="Consolas"/>
+          <w:color w:val="000000"/>
+          <w:szCs w:val="20"/>
+        </w:rPr>
+      </w:pPr>
+      <w:r>
+        <w:rPr>
+          <w:rFonts w:ascii="Consolas" w:hAnsi="Consolas"/>
+          <w:color w:val="000000"/>
+          <w:szCs w:val="20"/>
+        </w:rPr>
+        <w:t>                length: testResults.length,</w:t>
+      </w:r>
+    </w:p>
+    <w:p>
+      <w:pPr>
+        <w:shd w:val="clear" w:color="auto" w:fill="FFFFFF"/>
+        <w:spacing w:line="480" w:lineRule="auto"/>
+        <w:rPr>
+          <w:rFonts w:ascii="Consolas" w:hAnsi="Consolas"/>
+          <w:color w:val="000000"/>
+          <w:szCs w:val="20"/>
+        </w:rPr>
+      </w:pPr>
+      <w:r>
+        <w:rPr>
+          <w:rFonts w:ascii="Consolas" w:hAnsi="Consolas"/>
+          <w:color w:val="000000"/>
+          <w:szCs w:val="20"/>
+        </w:rPr>
+        <w:t>                index,</w:t>
+      </w:r>
+    </w:p>
+    <w:p>
+      <w:pPr>
+        <w:shd w:val="clear" w:color="auto" w:fill="FFFFFF"/>
+        <w:spacing w:line="480" w:lineRule="auto"/>
+        <w:rPr>
+          <w:rFonts w:ascii="Consolas" w:hAnsi="Consolas"/>
+          <w:color w:val="000000"/>
+          <w:szCs w:val="20"/>
+        </w:rPr>
+      </w:pPr>
+      <w:r>
+        <w:rPr>
+          <w:rFonts w:ascii="Consolas" w:hAnsi="Consolas"/>
+          <w:color w:val="000000"/>
+          <w:szCs w:val="20"/>
+        </w:rPr>
+        <w:t>              };</w:t>
+      </w:r>
+    </w:p>
+    <w:p>
+      <w:pPr>
+        <w:shd w:val="clear" w:color="auto" w:fill="FFFFFF"/>
+        <w:spacing w:line="480" w:lineRule="auto"/>
+        <w:rPr>
+          <w:rFonts w:ascii="Consolas" w:hAnsi="Consolas"/>
+          <w:color w:val="000000"/>
+          <w:szCs w:val="20"/>
+        </w:rPr>
+      </w:pPr>
+      <w:r>
+        <w:rPr>
+          <w:rFonts w:ascii="Consolas" w:hAnsi="Consolas"/>
+          <w:color w:val="000000"/>
+          <w:szCs w:val="20"/>
+        </w:rPr>
+        <w:t>            });</w:t>
+      </w:r>
+    </w:p>
+    <w:p>
+      <w:pPr>
+        <w:shd w:val="clear" w:color="auto" w:fill="FFFFFF"/>
+        <w:spacing w:line="480" w:lineRule="auto"/>
+        <w:rPr>
+          <w:rFonts w:ascii="Consolas" w:hAnsi="Consolas"/>
+          <w:color w:val="000000"/>
+          <w:szCs w:val="20"/>
+        </w:rPr>
+      </w:pPr>
+    </w:p>
+    <w:p>
+      <w:pPr>
+        <w:shd w:val="clear" w:color="auto" w:fill="FFFFFF"/>
+        <w:spacing w:line="480" w:lineRule="auto"/>
+        <w:rPr>
+          <w:rFonts w:ascii="Consolas" w:hAnsi="Consolas"/>
+          <w:color w:val="000000"/>
+          <w:szCs w:val="20"/>
+        </w:rPr>
+      </w:pPr>
+      <w:r>
+        <w:rPr>
+          <w:rFonts w:ascii="Consolas" w:hAnsi="Consolas"/>
+          <w:color w:val="000000"/>
+          <w:szCs w:val="20"/>
+        </w:rPr>
+        <w:t xml:space="preserve">            </w:t>
+      </w:r>
+      <w:r>
+        <w:rPr>
+          <w:rFonts w:ascii="Consolas" w:hAnsi="Consolas"/>
+          <w:color w:val="0000FF"/>
+          <w:szCs w:val="20"/>
+        </w:rPr>
+        <w:t>return</w:t>
+      </w:r>
+      <w:r>
+        <w:rPr>
+          <w:rFonts w:ascii="Consolas" w:hAnsi="Consolas"/>
+          <w:color w:val="000000"/>
+          <w:szCs w:val="20"/>
+        </w:rPr>
+        <w:t xml:space="preserve"> Promise.all(mapp).then((e) </w:t>
+      </w:r>
+      <w:r>
+        <w:rPr>
+          <w:rFonts w:ascii="Consolas" w:hAnsi="Consolas"/>
+          <w:color w:val="0000FF"/>
+          <w:szCs w:val="20"/>
+        </w:rPr>
+        <w:t>=&gt;</w:t>
+      </w:r>
+      <w:r>
+        <w:rPr>
+          <w:rFonts w:ascii="Consolas" w:hAnsi="Consolas"/>
+          <w:color w:val="000000"/>
+          <w:szCs w:val="20"/>
+        </w:rPr>
+        <w:t xml:space="preserve"> {</w:t>
+      </w:r>
+    </w:p>
+    <w:p>
+      <w:pPr>
+        <w:shd w:val="clear" w:color="auto" w:fill="FFFFFF"/>
+        <w:spacing w:line="480" w:lineRule="auto"/>
+        <w:rPr>
+          <w:rFonts w:ascii="Consolas" w:hAnsi="Consolas"/>
+          <w:color w:val="000000"/>
+          <w:szCs w:val="20"/>
+        </w:rPr>
+      </w:pPr>
+      <w:r>
+        <w:rPr>
+          <w:rFonts w:ascii="Consolas" w:hAnsi="Consolas"/>
+          <w:color w:val="000000"/>
+          <w:szCs w:val="20"/>
+        </w:rPr>
+        <w:t xml:space="preserve">              </w:t>
+      </w:r>
+      <w:r>
+        <w:rPr>
+          <w:rFonts w:ascii="Consolas" w:hAnsi="Consolas"/>
+          <w:color w:val="0000FF"/>
+          <w:szCs w:val="20"/>
+        </w:rPr>
+        <w:t>const</w:t>
+      </w:r>
+      <w:r>
+        <w:rPr>
+          <w:rFonts w:ascii="Consolas" w:hAnsi="Consolas"/>
+          <w:color w:val="000000"/>
+          <w:szCs w:val="20"/>
+        </w:rPr>
+        <w:t xml:space="preserve"> wrongNum = wrong.length;</w:t>
+      </w:r>
+    </w:p>
+    <w:p>
+      <w:pPr>
+        <w:shd w:val="clear" w:color="auto" w:fill="FFFFFF"/>
+        <w:spacing w:line="480" w:lineRule="auto"/>
+        <w:rPr>
+          <w:rFonts w:ascii="Consolas" w:hAnsi="Consolas"/>
+          <w:color w:val="000000"/>
+          <w:szCs w:val="20"/>
+        </w:rPr>
+      </w:pPr>
+      <w:r>
+        <w:rPr>
+          <w:rFonts w:ascii="Consolas" w:hAnsi="Consolas"/>
+          <w:color w:val="000000"/>
+          <w:szCs w:val="20"/>
+        </w:rPr>
+        <w:lastRenderedPageBreak/>
+        <w:t xml:space="preserve">              </w:t>
+      </w:r>
+      <w:r>
+        <w:rPr>
+          <w:rFonts w:ascii="Consolas" w:hAnsi="Consolas"/>
+          <w:color w:val="0000FF"/>
+          <w:szCs w:val="20"/>
+        </w:rPr>
+        <w:t>const</w:t>
+      </w:r>
+      <w:r>
+        <w:rPr>
+          <w:rFonts w:ascii="Consolas" w:hAnsi="Consolas"/>
+          <w:color w:val="000000"/>
+          <w:szCs w:val="20"/>
+        </w:rPr>
+        <w:t xml:space="preserve"> correctNum = correct.length;</w:t>
+      </w:r>
+    </w:p>
+    <w:p>
+      <w:pPr>
+        <w:shd w:val="clear" w:color="auto" w:fill="FFFFFF"/>
+        <w:spacing w:line="480" w:lineRule="auto"/>
+        <w:rPr>
+          <w:rFonts w:ascii="Consolas" w:hAnsi="Consolas"/>
+          <w:color w:val="000000"/>
+          <w:szCs w:val="20"/>
+        </w:rPr>
+      </w:pPr>
+      <w:r>
+        <w:rPr>
+          <w:rFonts w:ascii="Consolas" w:hAnsi="Consolas"/>
+          <w:color w:val="000000"/>
+          <w:szCs w:val="20"/>
+        </w:rPr>
+        <w:t xml:space="preserve">              </w:t>
+      </w:r>
+      <w:r>
+        <w:rPr>
+          <w:rFonts w:ascii="Consolas" w:hAnsi="Consolas"/>
+          <w:color w:val="0000FF"/>
+          <w:szCs w:val="20"/>
+        </w:rPr>
+        <w:t>const</w:t>
+      </w:r>
+      <w:r>
+        <w:rPr>
+          <w:rFonts w:ascii="Consolas" w:hAnsi="Consolas"/>
+          <w:color w:val="000000"/>
+          <w:szCs w:val="20"/>
+        </w:rPr>
+        <w:t xml:space="preserve"> total = wrongNum + correctNum;</w:t>
+      </w:r>
+    </w:p>
+    <w:p>
+      <w:pPr>
+        <w:shd w:val="clear" w:color="auto" w:fill="FFFFFF"/>
+        <w:spacing w:line="480" w:lineRule="auto"/>
+        <w:rPr>
+          <w:rFonts w:ascii="Consolas" w:hAnsi="Consolas"/>
+          <w:color w:val="000000"/>
+          <w:szCs w:val="20"/>
+        </w:rPr>
+      </w:pPr>
+      <w:r>
+        <w:rPr>
+          <w:rFonts w:ascii="Consolas" w:hAnsi="Consolas"/>
+          <w:color w:val="000000"/>
+          <w:szCs w:val="20"/>
+        </w:rPr>
+        <w:t xml:space="preserve">              </w:t>
+      </w:r>
+      <w:r>
+        <w:rPr>
+          <w:rFonts w:ascii="Consolas" w:hAnsi="Consolas"/>
+          <w:color w:val="0000FF"/>
+          <w:szCs w:val="20"/>
+        </w:rPr>
+        <w:t>const</w:t>
+      </w:r>
+      <w:r>
+        <w:rPr>
+          <w:rFonts w:ascii="Consolas" w:hAnsi="Consolas"/>
+          <w:color w:val="000000"/>
+          <w:szCs w:val="20"/>
+        </w:rPr>
+        <w:t xml:space="preserve"> percentageSuccess = Math.floor((correctNum / total) * </w:t>
+      </w:r>
+      <w:r>
+        <w:rPr>
+          <w:rFonts w:ascii="Consolas" w:hAnsi="Consolas"/>
+          <w:color w:val="098658"/>
+          <w:szCs w:val="20"/>
+        </w:rPr>
+        <w:t>100</w:t>
+      </w:r>
+      <w:r>
+        <w:rPr>
+          <w:rFonts w:ascii="Consolas" w:hAnsi="Consolas"/>
+          <w:color w:val="000000"/>
+          <w:szCs w:val="20"/>
+        </w:rPr>
+        <w:t>);</w:t>
+      </w:r>
+    </w:p>
+    <w:p>
+      <w:pPr>
+        <w:shd w:val="clear" w:color="auto" w:fill="FFFFFF"/>
+        <w:spacing w:line="480" w:lineRule="auto"/>
+        <w:rPr>
+          <w:rFonts w:ascii="Consolas" w:hAnsi="Consolas"/>
+          <w:color w:val="000000"/>
+          <w:szCs w:val="20"/>
+        </w:rPr>
+      </w:pPr>
+      <w:r>
+        <w:rPr>
+          <w:rFonts w:ascii="Consolas" w:hAnsi="Consolas"/>
+          <w:color w:val="000000"/>
+          <w:szCs w:val="20"/>
+        </w:rPr>
+        <w:t>              percentageSuccesses.push(percentageSuccess);</w:t>
+      </w:r>
+    </w:p>
+    <w:p>
+      <w:pPr>
+        <w:shd w:val="clear" w:color="auto" w:fill="FFFFFF"/>
+        <w:spacing w:line="480" w:lineRule="auto"/>
+        <w:rPr>
+          <w:rFonts w:ascii="Consolas" w:hAnsi="Consolas"/>
+          <w:color w:val="000000"/>
+          <w:szCs w:val="20"/>
+        </w:rPr>
+      </w:pPr>
+      <w:r>
+        <w:rPr>
+          <w:rFonts w:ascii="Consolas" w:hAnsi="Consolas"/>
+          <w:color w:val="000000"/>
+          <w:szCs w:val="20"/>
+        </w:rPr>
+        <w:t>            });</w:t>
+      </w:r>
+    </w:p>
+    <w:p>
+      <w:pPr>
+        <w:shd w:val="clear" w:color="auto" w:fill="FFFFFF"/>
+        <w:spacing w:line="480" w:lineRule="auto"/>
+        <w:rPr>
+          <w:rFonts w:ascii="Consolas" w:hAnsi="Consolas"/>
+          <w:color w:val="000000"/>
+          <w:szCs w:val="20"/>
+        </w:rPr>
+      </w:pPr>
+      <w:r>
+        <w:rPr>
+          <w:rFonts w:ascii="Consolas" w:hAnsi="Consolas"/>
+          <w:color w:val="000000"/>
+          <w:szCs w:val="20"/>
+        </w:rPr>
+        <w:t>          }</w:t>
+      </w:r>
+    </w:p>
+    <w:p>
+      <w:pPr>
+        <w:shd w:val="clear" w:color="auto" w:fill="FFFFFF"/>
+        <w:spacing w:line="480" w:lineRule="auto"/>
+        <w:rPr>
+          <w:rFonts w:ascii="Consolas" w:hAnsi="Consolas"/>
+          <w:color w:val="000000"/>
+          <w:szCs w:val="20"/>
+        </w:rPr>
+      </w:pPr>
+      <w:r>
+        <w:rPr>
+          <w:rFonts w:ascii="Consolas" w:hAnsi="Consolas"/>
+          <w:color w:val="000000"/>
+          <w:szCs w:val="20"/>
+        </w:rPr>
+        <w:t>        });</w:t>
+      </w:r>
+    </w:p>
+    <w:p>
+      <w:pPr>
+        <w:shd w:val="clear" w:color="auto" w:fill="FFFFFF"/>
+        <w:spacing w:line="480" w:lineRule="auto"/>
+        <w:rPr>
+          <w:rFonts w:ascii="Consolas" w:hAnsi="Consolas"/>
+          <w:color w:val="000000"/>
+          <w:szCs w:val="20"/>
+        </w:rPr>
+      </w:pPr>
+      <w:r>
+        <w:rPr>
+          <w:rFonts w:ascii="Consolas" w:hAnsi="Consolas"/>
+          <w:color w:val="000000"/>
+          <w:szCs w:val="20"/>
+        </w:rPr>
+        <w:t>      }</w:t>
+      </w:r>
+    </w:p>
+    <w:p>
+      <w:pPr>
+        <w:shd w:val="clear" w:color="auto" w:fill="FFFFFF"/>
+        <w:spacing w:line="315" w:lineRule="atLeast"/>
+        <w:ind w:firstLine="720"/>
+        <w:rPr>
+          <w:rFonts w:ascii="Consolas" w:hAnsi="Consolas"/>
+          <w:color w:val="000000"/>
+          <w:szCs w:val="20"/>
+        </w:rPr>
+      </w:pPr>
+      <w:r>
+        <w:rPr>
+          <w:rFonts w:ascii="Consolas" w:hAnsi="Consolas"/>
+          <w:color w:val="000000"/>
+          <w:szCs w:val="20"/>
+        </w:rPr>
+        <w:t>classify();</w:t>
+      </w:r>
+    </w:p>
+    <w:p>
+      <w:pPr>
+        <w:shd w:val="clear" w:color="auto" w:fill="FFFFFF"/>
+        <w:spacing w:line="480" w:lineRule="auto"/>
+        <w:rPr>
+          <w:rFonts w:ascii="Consolas" w:hAnsi="Consolas"/>
+          <w:color w:val="000000"/>
+          <w:szCs w:val="20"/>
+        </w:rPr>
+      </w:pPr>
     </w:p>
     <w:sectPr>
       <w:pgSz w:w="12240" w:h="15840"/>
@@ -16156,6 +18260,92 @@
     </w:lvl>
   </w:abstractNum>
   <w:abstractNum w:abstractNumId="13">
+    <w:nsid w:val="2AE3073B"/>
+    <w:multiLevelType w:val="hybridMultilevel"/>
+    <w:tmpl w:val="198421B2"/>
+    <w:lvl w:ilvl="0" w:tplc="0809001B">
+      <w:start w:val="1"/>
+      <w:numFmt w:val="lowerRoman"/>
+      <w:lvlText w:val="%1."/>
+      <w:lvlJc w:val="right"/>
+      <w:pPr>
+        <w:ind w:left="720" w:hanging="360"/>
+      </w:pPr>
+    </w:lvl>
+    <w:lvl w:ilvl="1" w:tplc="08090019" w:tentative="1">
+      <w:start w:val="1"/>
+      <w:numFmt w:val="lowerLetter"/>
+      <w:lvlText w:val="%2."/>
+      <w:lvlJc w:val="left"/>
+      <w:pPr>
+        <w:ind w:left="1440" w:hanging="360"/>
+      </w:pPr>
+    </w:lvl>
+    <w:lvl w:ilvl="2" w:tplc="0809001B" w:tentative="1">
+      <w:start w:val="1"/>
+      <w:numFmt w:val="lowerRoman"/>
+      <w:lvlText w:val="%3."/>
+      <w:lvlJc w:val="right"/>
+      <w:pPr>
+        <w:ind w:left="2160" w:hanging="180"/>
+      </w:pPr>
+    </w:lvl>
+    <w:lvl w:ilvl="3" w:tplc="0809000F" w:tentative="1">
+      <w:start w:val="1"/>
+      <w:numFmt w:val="decimal"/>
+      <w:lvlText w:val="%4."/>
+      <w:lvlJc w:val="left"/>
+      <w:pPr>
+        <w:ind w:left="2880" w:hanging="360"/>
+      </w:pPr>
+    </w:lvl>
+    <w:lvl w:ilvl="4" w:tplc="08090019" w:tentative="1">
+      <w:start w:val="1"/>
+      <w:numFmt w:val="lowerLetter"/>
+      <w:lvlText w:val="%5."/>
+      <w:lvlJc w:val="left"/>
+      <w:pPr>
+        <w:ind w:left="3600" w:hanging="360"/>
+      </w:pPr>
+    </w:lvl>
+    <w:lvl w:ilvl="5" w:tplc="0809001B" w:tentative="1">
+      <w:start w:val="1"/>
+      <w:numFmt w:val="lowerRoman"/>
+      <w:lvlText w:val="%6."/>
+      <w:lvlJc w:val="right"/>
+      <w:pPr>
+        <w:ind w:left="4320" w:hanging="180"/>
+      </w:pPr>
+    </w:lvl>
+    <w:lvl w:ilvl="6" w:tplc="0809000F" w:tentative="1">
+      <w:start w:val="1"/>
+      <w:numFmt w:val="decimal"/>
+      <w:lvlText w:val="%7."/>
+      <w:lvlJc w:val="left"/>
+      <w:pPr>
+        <w:ind w:left="5040" w:hanging="360"/>
+      </w:pPr>
+    </w:lvl>
+    <w:lvl w:ilvl="7" w:tplc="08090019" w:tentative="1">
+      <w:start w:val="1"/>
+      <w:numFmt w:val="lowerLetter"/>
+      <w:lvlText w:val="%8."/>
+      <w:lvlJc w:val="left"/>
+      <w:pPr>
+        <w:ind w:left="5760" w:hanging="360"/>
+      </w:pPr>
+    </w:lvl>
+    <w:lvl w:ilvl="8" w:tplc="0809001B" w:tentative="1">
+      <w:start w:val="1"/>
+      <w:numFmt w:val="lowerRoman"/>
+      <w:lvlText w:val="%9."/>
+      <w:lvlJc w:val="right"/>
+      <w:pPr>
+        <w:ind w:left="6480" w:hanging="180"/>
+      </w:pPr>
+    </w:lvl>
+  </w:abstractNum>
+  <w:abstractNum w:abstractNumId="14">
     <w:nsid w:val="3118269E"/>
     <w:multiLevelType w:val="hybridMultilevel"/>
     <w:tmpl w:val="87C6287A"/>
@@ -16241,7 +18431,7 @@
       </w:pPr>
     </w:lvl>
   </w:abstractNum>
-  <w:abstractNum w:abstractNumId="14">
+  <w:abstractNum w:abstractNumId="15">
     <w:nsid w:val="32C84FBB"/>
     <w:multiLevelType w:val="hybridMultilevel"/>
     <w:tmpl w:val="D9842038"/>
@@ -16327,7 +18517,7 @@
       </w:pPr>
     </w:lvl>
   </w:abstractNum>
-  <w:abstractNum w:abstractNumId="15">
+  <w:abstractNum w:abstractNumId="16">
     <w:nsid w:val="36674A99"/>
     <w:multiLevelType w:val="hybridMultilevel"/>
     <w:tmpl w:val="0652B692"/>
@@ -16413,7 +18603,7 @@
       </w:pPr>
     </w:lvl>
   </w:abstractNum>
-  <w:abstractNum w:abstractNumId="16">
+  <w:abstractNum w:abstractNumId="17">
     <w:nsid w:val="3B241D35"/>
     <w:multiLevelType w:val="hybridMultilevel"/>
     <w:tmpl w:val="49C69C6C"/>
@@ -16499,7 +18689,7 @@
       </w:pPr>
     </w:lvl>
   </w:abstractNum>
-  <w:abstractNum w:abstractNumId="17">
+  <w:abstractNum w:abstractNumId="18">
     <w:nsid w:val="3CF424F7"/>
     <w:multiLevelType w:val="hybridMultilevel"/>
     <w:tmpl w:val="C8DAE4B6"/>
@@ -16612,7 +18802,7 @@
       </w:rPr>
     </w:lvl>
   </w:abstractNum>
-  <w:abstractNum w:abstractNumId="18">
+  <w:abstractNum w:abstractNumId="19">
     <w:nsid w:val="3FFE359C"/>
     <w:multiLevelType w:val="hybridMultilevel"/>
     <w:tmpl w:val="D9E85454"/>
@@ -16698,7 +18888,7 @@
       </w:pPr>
     </w:lvl>
   </w:abstractNum>
-  <w:abstractNum w:abstractNumId="19">
+  <w:abstractNum w:abstractNumId="20">
     <w:nsid w:val="40A81FB9"/>
     <w:multiLevelType w:val="hybridMultilevel"/>
     <w:tmpl w:val="48D0DA06"/>
@@ -16784,7 +18974,7 @@
       </w:pPr>
     </w:lvl>
   </w:abstractNum>
-  <w:abstractNum w:abstractNumId="20">
+  <w:abstractNum w:abstractNumId="21">
     <w:nsid w:val="41DA7F41"/>
     <w:multiLevelType w:val="hybridMultilevel"/>
     <w:tmpl w:val="8A2650C2"/>
@@ -16870,7 +19060,7 @@
       </w:pPr>
     </w:lvl>
   </w:abstractNum>
-  <w:abstractNum w:abstractNumId="21">
+  <w:abstractNum w:abstractNumId="22">
     <w:nsid w:val="52275607"/>
     <w:multiLevelType w:val="hybridMultilevel"/>
     <w:tmpl w:val="30D24712"/>
@@ -16959,7 +19149,7 @@
       </w:pPr>
     </w:lvl>
   </w:abstractNum>
-  <w:abstractNum w:abstractNumId="22">
+  <w:abstractNum w:abstractNumId="23">
     <w:nsid w:val="52315CC3"/>
     <w:multiLevelType w:val="hybridMultilevel"/>
     <w:tmpl w:val="E9E4619C"/>
@@ -17072,7 +19262,7 @@
       </w:rPr>
     </w:lvl>
   </w:abstractNum>
-  <w:abstractNum w:abstractNumId="23">
+  <w:abstractNum w:abstractNumId="24">
     <w:nsid w:val="53D55495"/>
     <w:multiLevelType w:val="hybridMultilevel"/>
     <w:tmpl w:val="493271E8"/>
@@ -17158,7 +19348,7 @@
       </w:pPr>
     </w:lvl>
   </w:abstractNum>
-  <w:abstractNum w:abstractNumId="24">
+  <w:abstractNum w:abstractNumId="25">
     <w:nsid w:val="54D244A8"/>
     <w:multiLevelType w:val="hybridMultilevel"/>
     <w:tmpl w:val="6CB6EF66"/>
@@ -17244,7 +19434,7 @@
       </w:pPr>
     </w:lvl>
   </w:abstractNum>
-  <w:abstractNum w:abstractNumId="25">
+  <w:abstractNum w:abstractNumId="26">
     <w:nsid w:val="553B7735"/>
     <w:multiLevelType w:val="hybridMultilevel"/>
     <w:tmpl w:val="17B83178"/>
@@ -17330,7 +19520,7 @@
       </w:pPr>
     </w:lvl>
   </w:abstractNum>
-  <w:abstractNum w:abstractNumId="26">
+  <w:abstractNum w:abstractNumId="27">
     <w:nsid w:val="570E7B25"/>
     <w:multiLevelType w:val="hybridMultilevel"/>
     <w:tmpl w:val="FC2844DA"/>
@@ -17416,7 +19606,7 @@
       </w:pPr>
     </w:lvl>
   </w:abstractNum>
-  <w:abstractNum w:abstractNumId="27">
+  <w:abstractNum w:abstractNumId="28">
     <w:nsid w:val="58661765"/>
     <w:multiLevelType w:val="hybridMultilevel"/>
     <w:tmpl w:val="ED7C729E"/>
@@ -17505,7 +19695,7 @@
       </w:pPr>
     </w:lvl>
   </w:abstractNum>
-  <w:abstractNum w:abstractNumId="28">
+  <w:abstractNum w:abstractNumId="29">
     <w:nsid w:val="5CA03738"/>
     <w:multiLevelType w:val="hybridMultilevel"/>
     <w:tmpl w:val="0652B692"/>
@@ -17591,7 +19781,7 @@
       </w:pPr>
     </w:lvl>
   </w:abstractNum>
-  <w:abstractNum w:abstractNumId="29">
+  <w:abstractNum w:abstractNumId="30">
     <w:nsid w:val="64A54C30"/>
     <w:multiLevelType w:val="hybridMultilevel"/>
     <w:tmpl w:val="1D8AA0D6"/>
@@ -17677,7 +19867,7 @@
       </w:pPr>
     </w:lvl>
   </w:abstractNum>
-  <w:abstractNum w:abstractNumId="30">
+  <w:abstractNum w:abstractNumId="31">
     <w:nsid w:val="6E044CB8"/>
     <w:multiLevelType w:val="hybridMultilevel"/>
     <w:tmpl w:val="F98E7F24"/>
@@ -17763,7 +19953,7 @@
       </w:pPr>
     </w:lvl>
   </w:abstractNum>
-  <w:abstractNum w:abstractNumId="31">
+  <w:abstractNum w:abstractNumId="32">
     <w:nsid w:val="718724AA"/>
     <w:multiLevelType w:val="hybridMultilevel"/>
     <w:tmpl w:val="82C08860"/>
@@ -17849,7 +20039,7 @@
       </w:pPr>
     </w:lvl>
   </w:abstractNum>
-  <w:abstractNum w:abstractNumId="32">
+  <w:abstractNum w:abstractNumId="33">
     <w:nsid w:val="72A61D5A"/>
     <w:multiLevelType w:val="hybridMultilevel"/>
     <w:tmpl w:val="5BF42C0C"/>
@@ -17935,7 +20125,7 @@
       </w:pPr>
     </w:lvl>
   </w:abstractNum>
-  <w:abstractNum w:abstractNumId="33">
+  <w:abstractNum w:abstractNumId="34">
     <w:nsid w:val="74B92977"/>
     <w:multiLevelType w:val="hybridMultilevel"/>
     <w:tmpl w:val="CB344774"/>
@@ -18021,7 +20211,7 @@
       </w:pPr>
     </w:lvl>
   </w:abstractNum>
-  <w:abstractNum w:abstractNumId="34">
+  <w:abstractNum w:abstractNumId="35">
     <w:nsid w:val="78C9069A"/>
     <w:multiLevelType w:val="hybridMultilevel"/>
     <w:tmpl w:val="CE226F40"/>
@@ -18107,7 +20297,7 @@
       </w:pPr>
     </w:lvl>
   </w:abstractNum>
-  <w:abstractNum w:abstractNumId="35">
+  <w:abstractNum w:abstractNumId="36">
     <w:nsid w:val="7DE4759A"/>
     <w:multiLevelType w:val="hybridMultilevel"/>
     <w:tmpl w:val="EDC6584E"/>
@@ -18197,25 +20387,25 @@
     <w:abstractNumId w:val="9"/>
   </w:num>
   <w:num w:numId="2">
-    <w:abstractNumId w:val="26"/>
+    <w:abstractNumId w:val="27"/>
   </w:num>
   <w:num w:numId="3">
-    <w:abstractNumId w:val="29"/>
+    <w:abstractNumId w:val="30"/>
   </w:num>
   <w:num w:numId="4">
-    <w:abstractNumId w:val="16"/>
+    <w:abstractNumId w:val="17"/>
   </w:num>
   <w:num w:numId="5">
-    <w:abstractNumId w:val="14"/>
+    <w:abstractNumId w:val="15"/>
   </w:num>
   <w:num w:numId="6">
     <w:abstractNumId w:val="11"/>
   </w:num>
   <w:num w:numId="7">
-    <w:abstractNumId w:val="18"/>
+    <w:abstractNumId w:val="19"/>
   </w:num>
   <w:num w:numId="8">
-    <w:abstractNumId w:val="17"/>
+    <w:abstractNumId w:val="18"/>
   </w:num>
   <w:num w:numId="9">
     <w:abstractNumId w:val="12"/>
@@ -18224,25 +20414,25 @@
     <w:abstractNumId w:val="4"/>
   </w:num>
   <w:num w:numId="11">
-    <w:abstractNumId w:val="27"/>
+    <w:abstractNumId w:val="28"/>
   </w:num>
   <w:num w:numId="12">
-    <w:abstractNumId w:val="19"/>
+    <w:abstractNumId w:val="20"/>
   </w:num>
   <w:num w:numId="13">
     <w:abstractNumId w:val="5"/>
   </w:num>
   <w:num w:numId="14">
-    <w:abstractNumId w:val="35"/>
+    <w:abstractNumId w:val="36"/>
   </w:num>
   <w:num w:numId="15">
-    <w:abstractNumId w:val="23"/>
+    <w:abstractNumId w:val="24"/>
   </w:num>
   <w:num w:numId="16">
     <w:abstractNumId w:val="8"/>
   </w:num>
   <w:num w:numId="17">
-    <w:abstractNumId w:val="30"/>
+    <w:abstractNumId w:val="31"/>
   </w:num>
   <w:num w:numId="18">
     <w:abstractNumId w:val="1"/>
@@ -18251,28 +20441,28 @@
     <w:abstractNumId w:val="6"/>
   </w:num>
   <w:num w:numId="20">
-    <w:abstractNumId w:val="13"/>
+    <w:abstractNumId w:val="14"/>
   </w:num>
   <w:num w:numId="21">
-    <w:abstractNumId w:val="24"/>
+    <w:abstractNumId w:val="25"/>
   </w:num>
   <w:num w:numId="22">
-    <w:abstractNumId w:val="33"/>
+    <w:abstractNumId w:val="34"/>
   </w:num>
   <w:num w:numId="23">
     <w:abstractNumId w:val="2"/>
   </w:num>
   <w:num w:numId="24">
-    <w:abstractNumId w:val="34"/>
+    <w:abstractNumId w:val="35"/>
   </w:num>
   <w:num w:numId="25">
-    <w:abstractNumId w:val="21"/>
+    <w:abstractNumId w:val="22"/>
   </w:num>
   <w:num w:numId="26">
     <w:abstractNumId w:val="0"/>
   </w:num>
   <w:num w:numId="27">
-    <w:abstractNumId w:val="20"/>
+    <w:abstractNumId w:val="21"/>
   </w:num>
   <w:num w:numId="28">
     <w:abstractNumId w:val="3"/>
@@ -18281,25 +20471,28 @@
     <w:abstractNumId w:val="7"/>
   </w:num>
   <w:num w:numId="30">
-    <w:abstractNumId w:val="31"/>
+    <w:abstractNumId w:val="32"/>
   </w:num>
   <w:num w:numId="31">
     <w:abstractNumId w:val="10"/>
   </w:num>
   <w:num w:numId="32">
-    <w:abstractNumId w:val="25"/>
+    <w:abstractNumId w:val="26"/>
   </w:num>
   <w:num w:numId="33">
-    <w:abstractNumId w:val="32"/>
+    <w:abstractNumId w:val="33"/>
   </w:num>
   <w:num w:numId="34">
-    <w:abstractNumId w:val="15"/>
+    <w:abstractNumId w:val="16"/>
   </w:num>
   <w:num w:numId="35">
-    <w:abstractNumId w:val="22"/>
+    <w:abstractNumId w:val="23"/>
   </w:num>
   <w:num w:numId="36">
-    <w:abstractNumId w:val="28"/>
+    <w:abstractNumId w:val="29"/>
+  </w:num>
+  <w:num w:numId="37">
+    <w:abstractNumId w:val="13"/>
   </w:num>
 </w:numbering>
 </file>
@@ -19192,7 +21385,7 @@
 </file>
 
 <file path=customXml/itemProps1.xml><?xml version="1.0" encoding="utf-8"?>
-<ds:datastoreItem xmlns:ds="http://schemas.openxmlformats.org/officeDocument/2006/customXml" ds:itemID="{C5BA3AF8-8BC5-470C-BEE3-11B4C9F2E74A}">
+<ds:datastoreItem xmlns:ds="http://schemas.openxmlformats.org/officeDocument/2006/customXml" ds:itemID="{07CD2225-E7A0-4FEC-BF16-FADF5DA7411D}">
   <ds:schemaRefs>
     <ds:schemaRef ds:uri="http://schemas.openxmlformats.org/officeDocument/2006/bibliography"/>
   </ds:schemaRefs>

</xml_diff>

<commit_message>
Added Term Paper, made major updates to main project
</commit_message>
<xml_diff>
--- a/Ajiboye Oluwaferanmi ML Bot.docx
+++ b/Ajiboye Oluwaferanmi ML Bot.docx
@@ -1847,36 +1847,39 @@
         </w:numPr>
         <w:spacing w:line="480" w:lineRule="auto"/>
         <w:jc w:val="both"/>
-      </w:pPr>
-      <w:r>
-        <w:t xml:space="preserve">Any and everyone can be infected with </w:t>
-      </w:r>
+        <w:rPr>
+          <w:color w:val="FF0000"/>
+        </w:rPr>
+      </w:pPr>
       <w:r>
         <w:rPr>
           <w:color w:val="000000" w:themeColor="text1"/>
         </w:rPr>
-        <w:t xml:space="preserve">the </w:t>
+        <w:t>The study will a</w:t>
       </w:r>
       <w:r>
         <w:rPr>
           <w:color w:val="000000" w:themeColor="text1"/>
         </w:rPr>
-        <w:t>corona</w:t>
+        <w:t xml:space="preserve">id the enactment of lockdown and isolation rules. </w:t>
       </w:r>
       <w:r>
         <w:rPr>
           <w:color w:val="000000" w:themeColor="text1"/>
         </w:rPr>
-        <w:t>virus</w:t>
+        <w:t>It will also r</w:t>
+      </w:r>
+      <w:r>
+        <w:rPr>
+          <w:color w:val="000000" w:themeColor="text1"/>
+        </w:rPr>
+        <w:t>educe the impact of the virus in regional localities by determining the lockdown rules - if applicable - to be enacted.</w:t>
       </w:r>
       <w:r>
         <w:rPr>
           <w:color w:val="FF0000"/>
         </w:rPr>
-        <w:t xml:space="preserve">. </w:t>
-      </w:r>
-      <w:r>
-        <w:t>The transmission rate of coronaviruses is very high and uses complex routes. Testing should be made available to anyone around the globe (Liu et al, 2020)</w:t>
+        <w:t xml:space="preserve"> </w:t>
       </w:r>
     </w:p>
     <w:p>
@@ -1889,38 +1892,20 @@
         <w:spacing w:line="480" w:lineRule="auto"/>
         <w:jc w:val="both"/>
         <w:rPr>
-          <w:color w:val="FF0000"/>
-        </w:rPr>
-      </w:pPr>
-      <w:r>
-        <w:rPr>
           <w:color w:val="000000" w:themeColor="text1"/>
         </w:rPr>
-        <w:t>The study will a</w:t>
-      </w:r>
+      </w:pPr>
       <w:r>
         <w:rPr>
           <w:color w:val="000000" w:themeColor="text1"/>
         </w:rPr>
-        <w:t xml:space="preserve">id the enactment of lockdown and isolation rules. </w:t>
+        <w:t>It will e</w:t>
       </w:r>
       <w:r>
         <w:rPr>
           <w:color w:val="000000" w:themeColor="text1"/>
         </w:rPr>
-        <w:t>It will also r</w:t>
-      </w:r>
-      <w:r>
-        <w:rPr>
-          <w:color w:val="000000" w:themeColor="text1"/>
-        </w:rPr>
-        <w:t>educe the impact of the virus in regional localities by determining the lockdown rules - if applicable - to be enacted.</w:t>
-      </w:r>
-      <w:r>
-        <w:rPr>
-          <w:color w:val="FF0000"/>
-        </w:rPr>
-        <w:t xml:space="preserve"> </w:t>
+        <w:t>nable organizations to efficiently operate even with infected members of staff. Remote working has enabled many organizations to continue functioning with slight difficulty during the pandemic period (Sivasubramanian, 2020)</w:t>
       </w:r>
     </w:p>
     <w:p>
@@ -1940,7 +1925,56 @@
         <w:rPr>
           <w:color w:val="000000" w:themeColor="text1"/>
         </w:rPr>
-        <w:t>Enable organizations to efficiently operate even with infected members of staff. Remote working has enabled many organizations to continue functioning with slight difficulty during the pandemic period (Sivasubramanian, 2020)</w:t>
+        <w:t>It will give a b</w:t>
+      </w:r>
+      <w:r>
+        <w:rPr>
+          <w:color w:val="000000" w:themeColor="text1"/>
+        </w:rPr>
+        <w:t>etter understandi</w:t>
+      </w:r>
+      <w:r>
+        <w:rPr>
+          <w:color w:val="000000" w:themeColor="text1"/>
+        </w:rPr>
+        <w:t>ng of the spread of the corona</w:t>
+      </w:r>
+      <w:r>
+        <w:rPr>
+          <w:color w:val="000000" w:themeColor="text1"/>
+        </w:rPr>
+        <w:t xml:space="preserve">virus. The knowledge of the pandemic is insubstantial. A better understanding of the nature of the virus and how it </w:t>
+      </w:r>
+      <w:r>
+        <w:rPr>
+          <w:color w:val="000000" w:themeColor="text1"/>
+        </w:rPr>
+        <w:lastRenderedPageBreak/>
+        <w:t>spreads from patient to patient will aid health workers in minimizing the transmission</w:t>
+      </w:r>
+      <w:r>
+        <w:rPr>
+          <w:color w:val="000000" w:themeColor="text1"/>
+        </w:rPr>
+        <w:t xml:space="preserve"> (</w:t>
+      </w:r>
+      <w:r>
+        <w:rPr>
+          <w:color w:val="000000" w:themeColor="text1"/>
+        </w:rPr>
+        <w:t>Gulati</w:t>
+      </w:r>
+      <w:r>
+        <w:rPr>
+          <w:color w:val="000000" w:themeColor="text1"/>
+        </w:rPr>
+        <w:t>, 2020)</w:t>
+      </w:r>
+      <w:r>
+        <w:rPr>
+          <w:color w:val="000000" w:themeColor="text1"/>
+        </w:rPr>
+        <w:t>.</w:t>
       </w:r>
     </w:p>
     <w:p>
@@ -1960,63 +1994,6 @@
         <w:rPr>
           <w:color w:val="000000" w:themeColor="text1"/>
         </w:rPr>
-        <w:lastRenderedPageBreak/>
-        <w:t>Better understandi</w:t>
-      </w:r>
-      <w:r>
-        <w:rPr>
-          <w:color w:val="000000" w:themeColor="text1"/>
-        </w:rPr>
-        <w:t>ng of the spread of the corona</w:t>
-      </w:r>
-      <w:r>
-        <w:rPr>
-          <w:color w:val="000000" w:themeColor="text1"/>
-        </w:rPr>
-        <w:t>virus. The knowledge of the pandemic is insubstantial. A better understanding of the nature of the virus and how it spreads from patient to patient will aid health workers in minimizing the transmission</w:t>
-      </w:r>
-      <w:r>
-        <w:rPr>
-          <w:color w:val="000000" w:themeColor="text1"/>
-        </w:rPr>
-        <w:t xml:space="preserve"> (</w:t>
-      </w:r>
-      <w:r>
-        <w:rPr>
-          <w:color w:val="000000" w:themeColor="text1"/>
-        </w:rPr>
-        <w:t>Gulati</w:t>
-      </w:r>
-      <w:r>
-        <w:rPr>
-          <w:color w:val="000000" w:themeColor="text1"/>
-        </w:rPr>
-        <w:t>, 2020)</w:t>
-      </w:r>
-      <w:r>
-        <w:rPr>
-          <w:color w:val="000000" w:themeColor="text1"/>
-        </w:rPr>
-        <w:t>.</w:t>
-      </w:r>
-    </w:p>
-    <w:p>
-      <w:pPr>
-        <w:pStyle w:val="ListParagraph"/>
-        <w:numPr>
-          <w:ilvl w:val="0"/>
-          <w:numId w:val="1"/>
-        </w:numPr>
-        <w:spacing w:line="480" w:lineRule="auto"/>
-        <w:jc w:val="both"/>
-        <w:rPr>
-          <w:color w:val="000000" w:themeColor="text1"/>
-        </w:rPr>
-      </w:pPr>
-      <w:r>
-        <w:rPr>
-          <w:color w:val="000000" w:themeColor="text1"/>
-        </w:rPr>
         <w:t>Patients who are currently in the incubation phase of the virus can receive immediate care for enhanced chances of recovery (WHO, 2021)</w:t>
       </w:r>
     </w:p>
@@ -2025,23 +2002,16 @@
         <w:spacing w:after="160" w:line="480" w:lineRule="auto"/>
         <w:jc w:val="both"/>
       </w:pPr>
-      <w:r>
-        <w:br w:type="page"/>
-      </w:r>
-    </w:p>
-    <w:p>
-      <w:pPr>
-        <w:spacing w:line="480" w:lineRule="auto"/>
-        <w:jc w:val="both"/>
+    </w:p>
+    <w:p>
+      <w:pPr>
+        <w:spacing w:after="160" w:line="480" w:lineRule="auto"/>
+        <w:jc w:val="both"/>
+      </w:pPr>
+      <w:r>
         <w:rPr>
           <w:b/>
         </w:rPr>
-      </w:pPr>
-      <w:r>
-        <w:rPr>
-          <w:b/>
-        </w:rPr>
-        <w:lastRenderedPageBreak/>
         <w:t xml:space="preserve">1.3 </w:t>
       </w:r>
       <w:r>
@@ -2200,11 +2170,30 @@
       <w:pPr>
         <w:spacing w:line="480" w:lineRule="auto"/>
         <w:jc w:val="both"/>
-      </w:pPr>
-      <w:r>
         <w:rPr>
           <w:b/>
         </w:rPr>
+      </w:pPr>
+    </w:p>
+    <w:p>
+      <w:pPr>
+        <w:spacing w:line="480" w:lineRule="auto"/>
+        <w:jc w:val="both"/>
+        <w:rPr>
+          <w:b/>
+        </w:rPr>
+      </w:pPr>
+    </w:p>
+    <w:p>
+      <w:pPr>
+        <w:spacing w:line="480" w:lineRule="auto"/>
+        <w:jc w:val="both"/>
+      </w:pPr>
+      <w:r>
+        <w:rPr>
+          <w:b/>
+        </w:rPr>
+        <w:lastRenderedPageBreak/>
         <w:t>1.4</w:t>
       </w:r>
       <w:r>
@@ -2307,7 +2296,6 @@
         <w:rPr>
           <w:b/>
         </w:rPr>
-        <w:lastRenderedPageBreak/>
         <w:t>1.5</w:t>
       </w:r>
       <w:r>
@@ -3302,71 +3290,75 @@
           <w:lang w:eastAsia="en-US"/>
         </w:rPr>
       </w:pPr>
-    </w:p>
-    <w:p>
-      <w:pPr>
-        <w:spacing w:line="480" w:lineRule="auto"/>
-        <w:jc w:val="both"/>
-        <w:rPr>
-          <w:lang w:eastAsia="en-US"/>
-        </w:rPr>
-      </w:pPr>
-    </w:p>
-    <w:p>
-      <w:pPr>
-        <w:spacing w:line="480" w:lineRule="auto"/>
-        <w:jc w:val="both"/>
-        <w:rPr>
-          <w:lang w:eastAsia="en-US"/>
-        </w:rPr>
-      </w:pPr>
-      <w:r>
-        <w:rPr>
-          <w:lang w:eastAsia="en-US"/>
-        </w:rPr>
-        <w:t>adsfads</w:t>
-      </w:r>
-    </w:p>
-    <w:p>
-      <w:pPr>
-        <w:spacing w:line="480" w:lineRule="auto"/>
-        <w:jc w:val="both"/>
-        <w:rPr>
-          <w:lang w:eastAsia="en-US"/>
-        </w:rPr>
-      </w:pPr>
-    </w:p>
-    <w:p>
-      <w:pPr>
-        <w:spacing w:line="480" w:lineRule="auto"/>
-        <w:jc w:val="both"/>
-        <w:rPr>
-          <w:lang w:eastAsia="en-US"/>
-        </w:rPr>
-      </w:pPr>
-    </w:p>
-    <w:p>
-      <w:pPr>
-        <w:spacing w:line="480" w:lineRule="auto"/>
-        <w:jc w:val="both"/>
-        <w:rPr>
-          <w:lang w:eastAsia="en-US"/>
-        </w:rPr>
-      </w:pPr>
-    </w:p>
-    <w:p>
-      <w:pPr>
-        <w:spacing w:line="480" w:lineRule="auto"/>
-        <w:jc w:val="both"/>
-        <w:rPr>
-          <w:lang w:eastAsia="en-US"/>
-        </w:rPr>
-      </w:pPr>
-      <w:r>
-        <w:rPr>
-          <w:lang w:eastAsia="en-US"/>
-        </w:rPr>
-        <w:t>adsfa</w:t>
+      <w:r>
+        <w:rPr>
+          <w:lang w:eastAsia="en-US"/>
+        </w:rPr>
+        <w:t>A Neural Network is a series of algorithms that endeavors to recognize underlying relationships in a set of data through a process that mimics the way the human brain operates (Chen, 2021)</w:t>
+      </w:r>
+    </w:p>
+    <w:p>
+      <w:pPr>
+        <w:spacing w:line="480" w:lineRule="auto"/>
+        <w:jc w:val="both"/>
+        <w:rPr>
+          <w:lang w:eastAsia="en-US"/>
+        </w:rPr>
+      </w:pPr>
+      <w:r>
+        <w:rPr>
+          <w:lang w:eastAsia="en-US"/>
+        </w:rPr>
+        <w:t>A weight is a parameter within a neural network that transforms input data within the network’s hidden layers (Rahaman et al, 2019)</w:t>
+      </w:r>
+    </w:p>
+    <w:p>
+      <w:pPr>
+        <w:spacing w:line="480" w:lineRule="auto"/>
+        <w:jc w:val="both"/>
+        <w:rPr>
+          <w:lang w:eastAsia="en-US"/>
+        </w:rPr>
+      </w:pPr>
+      <w:r>
+        <w:rPr>
+          <w:lang w:eastAsia="en-US"/>
+        </w:rPr>
+        <w:t xml:space="preserve">Bias in neural networks can be seen as analogous to the role of a constant in a linear function, where the line is effectively transposed by the constant value (Pavelka &amp; </w:t>
+      </w:r>
+      <w:r>
+        <w:t>Proch´azka, 2005</w:t>
+      </w:r>
+      <w:r>
+        <w:rPr>
+          <w:lang w:eastAsia="en-US"/>
+        </w:rPr>
+        <w:t>)</w:t>
+      </w:r>
+    </w:p>
+    <w:p>
+      <w:pPr>
+        <w:spacing w:line="480" w:lineRule="auto"/>
+        <w:jc w:val="both"/>
+        <w:rPr>
+          <w:lang w:eastAsia="en-US"/>
+        </w:rPr>
+      </w:pPr>
+    </w:p>
+    <w:p>
+      <w:pPr>
+        <w:spacing w:line="480" w:lineRule="auto"/>
+        <w:jc w:val="both"/>
+        <w:rPr>
+          <w:lang w:val="en-GB" w:eastAsia="en-US"/>
+        </w:rPr>
+      </w:pPr>
+      <w:r>
+        <w:rPr>
+          <w:lang w:eastAsia="en-US"/>
+        </w:rPr>
+        <w:lastRenderedPageBreak/>
+        <w:t>With artificial intelligence, the neural network is trained by varying the weights and the bias. In simpler terms, the inputs are varied to reduce as much as possible the loss function. This is similar to linear regression</w:t>
       </w:r>
     </w:p>
     <w:p>
@@ -3374,7 +3366,6 @@
         <w:pStyle w:val="Heading2"/>
       </w:pPr>
       <w:r>
-        <w:lastRenderedPageBreak/>
         <w:t>2.5</w:t>
       </w:r>
       <w:r>
@@ -3722,7 +3713,14 @@
         <w:rPr>
           <w:lang w:eastAsia="en-US"/>
         </w:rPr>
-        <w:t xml:space="preserve">based on the </w:t>
+        <w:t xml:space="preserve">based </w:t>
+      </w:r>
+      <w:r>
+        <w:rPr>
+          <w:lang w:eastAsia="en-US"/>
+        </w:rPr>
+        <w:lastRenderedPageBreak/>
+        <w:t xml:space="preserve">on the </w:t>
       </w:r>
       <w:r>
         <w:rPr>
@@ -3842,7 +3840,6 @@
         <w:rPr>
           <w:lang w:eastAsia="en-US"/>
         </w:rPr>
-        <w:lastRenderedPageBreak/>
         <w:t>procedures</w:t>
       </w:r>
       <w:r>
@@ -7345,10 +7342,10 @@
         <w:jc w:val="both"/>
       </w:pPr>
       <w:r>
-        <w:rPr>
-          <w:u w:val="single"/>
-        </w:rPr>
-        <w:t>Figure 2</w:t>
+        <w:t xml:space="preserve">Figure </w:t>
+      </w:r>
+      <w:r>
+        <w:t>1</w:t>
       </w:r>
       <w:r>
         <w:t>: Architecture of the System</w:t>
@@ -7384,7 +7381,13 @@
         <w:jc w:val="both"/>
       </w:pPr>
       <w:r>
-        <w:t>Due to high processor requirement in creating neural network models, a computer system with the following specifications will be used to train and test the model:</w:t>
+        <w:t>Due to high processor requirement in creating neural network models, a computer system with the following specifications will be used to train and test the model</w:t>
+      </w:r>
+      <w:r>
+        <w:t xml:space="preserve"> during development</w:t>
+      </w:r>
+      <w:r>
+        <w:t>:</w:t>
       </w:r>
     </w:p>
     <w:p>
@@ -7508,7 +7511,11 @@
         <w:jc w:val="both"/>
       </w:pPr>
       <w:r>
-        <w:t>Suggest responsive measures for users: The system should be able to suggest measures that users can take including: Finding available medical centers based on the users location, isolation and social distancing guidelines, alerting medical authorities depending on the users results from the model.</w:t>
+        <w:t xml:space="preserve">Suggest responsive measures for users: The system should be able to suggest measures that users can take including: Finding available medical centers based on the users </w:t>
+      </w:r>
+      <w:r>
+        <w:lastRenderedPageBreak/>
+        <w:t>location, isolation and social distancing guidelines, alerting medical authorities depending on the users results from the model.</w:t>
       </w:r>
     </w:p>
     <w:p>
@@ -7523,7 +7530,6 @@
         <w:rPr>
           <w:b/>
         </w:rPr>
-        <w:lastRenderedPageBreak/>
         <w:t>3.4</w:t>
       </w:r>
       <w:r>
@@ -7657,6 +7663,7 @@
         <w:jc w:val="both"/>
       </w:pPr>
       <w:r>
+        <w:lastRenderedPageBreak/>
         <w:t>Train the Model</w:t>
       </w:r>
       <w:r>
@@ -7668,12 +7675,11 @@
       <w:r>
         <w:t xml:space="preserve">. It will recognize and deduce if a user could be positive with the virus using the variables listed in </w:t>
       </w:r>
-      <w:r>
-        <w:rPr>
-          <w:b/>
-        </w:rPr>
-        <w:t>Figure X</w:t>
-      </w:r>
+      <w:bookmarkStart w:id="3" w:name="_GoBack"/>
+      <w:r>
+        <w:t>Table 1</w:t>
+      </w:r>
+      <w:bookmarkEnd w:id="3"/>
     </w:p>
     <w:p>
       <w:pPr>
@@ -7700,7 +7706,6 @@
         <w:jc w:val="both"/>
       </w:pPr>
       <w:r>
-        <w:lastRenderedPageBreak/>
         <w:t>Prediction and Inference</w:t>
       </w:r>
     </w:p>
@@ -7879,12 +7884,14 @@
         <w:spacing w:line="480" w:lineRule="auto"/>
         <w:jc w:val="both"/>
       </w:pPr>
-      <w:r>
-        <w:rPr>
-          <w:u w:val="single"/>
-        </w:rPr>
-        <w:br/>
-        <w:t>Figure X</w:t>
+    </w:p>
+    <w:p>
+      <w:pPr>
+        <w:spacing w:line="480" w:lineRule="auto"/>
+        <w:jc w:val="both"/>
+      </w:pPr>
+      <w:r>
+        <w:t>Table 1</w:t>
       </w:r>
       <w:r>
         <w:t>: Variables required and description</w:t>
@@ -8038,6 +8045,7 @@
         <w:rPr>
           <w:rFonts w:ascii="Courier New" w:hAnsi="Courier New" w:cs="Courier New"/>
         </w:rPr>
+        <w:lastRenderedPageBreak/>
         <w:t>RECOMMEND POSSIBLE COUNTER MEASURES DEPENDING ON RESULTS</w:t>
       </w:r>
     </w:p>
@@ -8047,6 +8055,24 @@
         <w:jc w:val="both"/>
         <w:rPr>
           <w:b/>
+        </w:rPr>
+      </w:pPr>
+    </w:p>
+    <w:p>
+      <w:pPr>
+        <w:spacing w:line="480" w:lineRule="auto"/>
+        <w:jc w:val="both"/>
+        <w:rPr>
+          <w:u w:val="single"/>
+        </w:rPr>
+      </w:pPr>
+    </w:p>
+    <w:p>
+      <w:pPr>
+        <w:spacing w:line="480" w:lineRule="auto"/>
+        <w:jc w:val="both"/>
+        <w:rPr>
+          <w:u w:val="single"/>
         </w:rPr>
       </w:pPr>
     </w:p>
@@ -8099,7 +8125,6 @@
         <w:jc w:val="both"/>
       </w:pPr>
       <w:r>
-        <w:lastRenderedPageBreak/>
         <w:t>If the user has a high scale of difficulty in breathing</w:t>
       </w:r>
     </w:p>
@@ -8234,8 +8259,30 @@
         <w:t>If a user who has poor isolation at work or home generates a positive result prediction, then other members would be advised to take a test as well</w:t>
       </w:r>
       <w:r>
-        <w:t>. Since the tests are not performed taking actual fluid from the users, a more accurate diagnostic would require the user taking at least three tests and finding the average result based on the tests</w:t>
-      </w:r>
+        <w:t xml:space="preserve">. Since the tests are not performed taking actual </w:t>
+      </w:r>
+      <w:r>
+        <w:lastRenderedPageBreak/>
+        <w:t>fluid from the users, a more accurate diagnostic would require the user taking at least three tests and finding the average result based on the tests</w:t>
+      </w:r>
+    </w:p>
+    <w:p>
+      <w:pPr>
+        <w:spacing w:line="480" w:lineRule="auto"/>
+        <w:jc w:val="both"/>
+        <w:rPr>
+          <w:b/>
+        </w:rPr>
+      </w:pPr>
+    </w:p>
+    <w:p>
+      <w:pPr>
+        <w:spacing w:line="480" w:lineRule="auto"/>
+        <w:jc w:val="both"/>
+        <w:rPr>
+          <w:b/>
+        </w:rPr>
+      </w:pPr>
     </w:p>
     <w:p>
       <w:pPr>
@@ -8312,7 +8359,6 @@
         <w:jc w:val="both"/>
       </w:pPr>
       <w:r>
-        <w:lastRenderedPageBreak/>
         <w:t>Mobile-responsive view</w:t>
       </w:r>
     </w:p>
@@ -8396,16 +8442,23 @@
         <w:jc w:val="both"/>
       </w:pPr>
       <w:r>
-        <w:t>Figure X: Sample prototype of the User Interface</w:t>
-      </w:r>
-    </w:p>
-    <w:p>
-      <w:pPr>
-        <w:spacing w:line="480" w:lineRule="auto"/>
-        <w:jc w:val="both"/>
-      </w:pPr>
-      <w:r>
-        <w:t>The UI/UX design is typically performed after requirement gathering and analyzing. The requirement gathering stage is complete upon development of the model, so we proceed to the design of the interface. In this case, we will use Figma although there are numerous alternatives available including Illustrator, Framer etc.</w:t>
+        <w:t>Figure 2</w:t>
+      </w:r>
+      <w:r>
+        <w:t>: Sample prototype of the User Interface</w:t>
+      </w:r>
+    </w:p>
+    <w:p>
+      <w:pPr>
+        <w:spacing w:line="480" w:lineRule="auto"/>
+        <w:jc w:val="both"/>
+      </w:pPr>
+      <w:r>
+        <w:t xml:space="preserve">The UI/UX design is typically performed after requirement gathering and analyzing. The requirement gathering stage is complete upon development of the model, so we proceed to the </w:t>
+      </w:r>
+      <w:r>
+        <w:lastRenderedPageBreak/>
+        <w:t>design of the interface. In this case, we will use Figma although there are numerous alternatives available including Illustrator, Framer etc.</w:t>
       </w:r>
     </w:p>
     <w:p>
@@ -8417,10 +8470,7 @@
         <w:t xml:space="preserve">Next, we will implement the design in the popular frontend framework ReactJS. As is seen in the Architecture Diagram in </w:t>
       </w:r>
       <w:r>
-        <w:rPr>
-          <w:b/>
-        </w:rPr>
-        <w:t>Figure 2</w:t>
+        <w:t>Figure 1</w:t>
       </w:r>
       <w:r>
         <w:t xml:space="preserve">, React will serve as the interface </w:t>
@@ -8483,7 +8533,6 @@
         <w:jc w:val="both"/>
       </w:pPr>
       <w:r>
-        <w:lastRenderedPageBreak/>
         <w:t xml:space="preserve">The final stage of the frontend development is the Evaluation and Testing. Testing will ensure that there are no glitches or bugs hidden in </w:t>
       </w:r>
       <w:r>
@@ -8980,7 +9029,7 @@
             <v:path o:extrusionok="f" gradientshapeok="t" o:connecttype="rect"/>
             <o:lock v:ext="edit" aspectratio="t"/>
           </v:shapetype>
-          <v:shape id="_x0000_i1025" type="#_x0000_t75" style="width:444.15pt;height:61.7pt">
+          <v:shape id="_x0000_i1025" type="#_x0000_t75" style="width:443.8pt;height:61.25pt">
             <v:imagedata r:id="rId10" o:title="ann1"/>
           </v:shape>
         </w:pict>
@@ -9018,7 +9067,7 @@
           <w:lang w:eastAsia="en-US"/>
         </w:rPr>
         <w:pict>
-          <v:shape id="_x0000_i1026" type="#_x0000_t75" style="width:436.7pt;height:55.15pt">
+          <v:shape id="_x0000_i1026" type="#_x0000_t75" style="width:436.3pt;height:54.8pt">
             <v:imagedata r:id="rId11" o:title="ann2"/>
           </v:shape>
         </w:pict>
@@ -9076,7 +9125,7 @@
           <w:lang w:eastAsia="en-US"/>
         </w:rPr>
         <w:pict>
-          <v:shape id="_x0000_i1027" type="#_x0000_t75" style="width:104.75pt;height:45.8pt">
+          <v:shape id="_x0000_i1027" type="#_x0000_t75" style="width:105.3pt;height:46.2pt">
             <v:imagedata r:id="rId12" o:title="ann3"/>
           </v:shape>
         </w:pict>
@@ -9142,7 +9191,7 @@
           <w:lang w:eastAsia="en-US"/>
         </w:rPr>
         <w:pict>
-          <v:shape id="_x0000_i1028" type="#_x0000_t75" style="width:120.6pt;height:43.95pt">
+          <v:shape id="_x0000_i1028" type="#_x0000_t75" style="width:120.35pt;height:44.05pt">
             <v:imagedata r:id="rId13" o:title="ann4"/>
           </v:shape>
         </w:pict>
@@ -9218,7 +9267,7 @@
         </w:rPr>
         <w:lastRenderedPageBreak/>
         <w:pict>
-          <v:shape id="_x0000_i1029" type="#_x0000_t75" style="width:201.05pt;height:70.15pt">
+          <v:shape id="_x0000_i1029" type="#_x0000_t75" style="width:200.95pt;height:69.85pt">
             <v:imagedata r:id="rId14" o:title="ann5"/>
           </v:shape>
         </w:pict>
@@ -9265,7 +9314,7 @@
           <w:lang w:eastAsia="en-US"/>
         </w:rPr>
         <w:pict>
-          <v:shape id="_x0000_i1030" type="#_x0000_t75" style="width:468.45pt;height:138.4pt">
+          <v:shape id="_x0000_i1030" type="#_x0000_t75" style="width:468.55pt;height:138.65pt">
             <v:imagedata r:id="rId15" o:title="schema_csv"/>
           </v:shape>
         </w:pict>
@@ -9283,7 +9332,13 @@
         <w:rPr>
           <w:lang w:eastAsia="en-US"/>
         </w:rPr>
-        <w:t>Figure X: Dataset showing first 10 records in CSV (</w:t>
+        <w:t>Figure 3</w:t>
+      </w:r>
+      <w:r>
+        <w:rPr>
+          <w:lang w:eastAsia="en-US"/>
+        </w:rPr>
+        <w:t>: Dataset showing first 10 records in CSV (</w:t>
       </w:r>
       <w:r>
         <w:rPr>
@@ -9353,7 +9408,7 @@
           <w:lang w:eastAsia="en-US"/>
         </w:rPr>
         <w:pict>
-          <v:shape id="_x0000_i1031" type="#_x0000_t75" style="width:467.55pt;height:92.55pt">
+          <v:shape id="_x0000_i1031" type="#_x0000_t75" style="width:467.45pt;height:92.4pt">
             <v:imagedata r:id="rId16" o:title="pd"/>
           </v:shape>
         </w:pict>
@@ -9371,7 +9426,13 @@
         <w:rPr>
           <w:lang w:eastAsia="en-US"/>
         </w:rPr>
-        <w:t>Figure X: Converting dataset from CSV to JSON using pandas</w:t>
+        <w:t>Figure 4</w:t>
+      </w:r>
+      <w:r>
+        <w:rPr>
+          <w:lang w:eastAsia="en-US"/>
+        </w:rPr>
+        <w:t>: Converting dataset from CSV to JSON using pandas</w:t>
       </w:r>
     </w:p>
     <w:p>
@@ -10068,7 +10129,13 @@
         <w:rPr>
           <w:lang w:eastAsia="en-US"/>
         </w:rPr>
-        <w:t>Table X: Features available in the dataset</w:t>
+        <w:t>Table 2</w:t>
+      </w:r>
+      <w:r>
+        <w:rPr>
+          <w:lang w:eastAsia="en-US"/>
+        </w:rPr>
+        <w:t>: Features available in the dataset</w:t>
       </w:r>
     </w:p>
     <w:p>
@@ -10144,7 +10211,7 @@
     <w:p>
       <w:pPr>
         <w:spacing w:line="480" w:lineRule="auto"/>
-        <w:jc w:val="both"/>
+        <w:jc w:val="center"/>
         <w:rPr>
           <w:lang w:eastAsia="en-US"/>
         </w:rPr>
@@ -10154,7 +10221,7 @@
           <w:lang w:eastAsia="en-US"/>
         </w:rPr>
         <w:pict>
-          <v:shape id="_x0000_i1032" type="#_x0000_t75" style="width:169.25pt;height:227.2pt">
+          <v:shape id="_x0000_i1032" type="#_x0000_t75" style="width:169.8pt;height:226.75pt">
             <v:imagedata r:id="rId17" o:title="sampleresponse"/>
           </v:shape>
         </w:pict>
@@ -10172,7 +10239,13 @@
         <w:rPr>
           <w:lang w:eastAsia="en-US"/>
         </w:rPr>
-        <w:t>Figure X: Sample response returned by a classification</w:t>
+        <w:t>Figure 5</w:t>
+      </w:r>
+      <w:r>
+        <w:rPr>
+          <w:lang w:eastAsia="en-US"/>
+        </w:rPr>
+        <w:t>: Sample response returned by a classification</w:t>
       </w:r>
     </w:p>
     <w:p>
@@ -13230,7 +13303,7 @@
       </w:r>
       <w:r>
         <w:pict>
-          <v:shape id="_x0000_i1033" type="#_x0000_t75" style="width:436.7pt;height:527.4pt">
+          <v:shape id="_x0000_i1033" type="#_x0000_t75" style="width:436.3pt;height:527.65pt">
             <v:imagedata r:id="rId18" o:title="visor"/>
           </v:shape>
         </w:pict>
@@ -13250,7 +13323,10 @@
         </w:rPr>
       </w:pPr>
       <w:r>
-        <w:t>Figure X: Visual feedback for model training using ML5.js</w:t>
+        <w:t>Figure 6</w:t>
+      </w:r>
+      <w:r>
+        <w:t>: Visual feedback for model training using ML5.js</w:t>
       </w:r>
     </w:p>
     <w:p>
@@ -18688,7 +18764,14 @@
           <w:color w:val="000000"/>
           <w:szCs w:val="20"/>
         </w:rPr>
-        <w:t>Figure X: Color palette for frontend interface</w:t>
+        <w:t>Figure 7</w:t>
+      </w:r>
+      <w:r>
+        <w:rPr>
+          <w:color w:val="000000"/>
+          <w:szCs w:val="20"/>
+        </w:rPr>
+        <w:t>: Color palette for frontend interface</w:t>
       </w:r>
     </w:p>
     <w:p>
@@ -18856,10 +18939,91 @@
           <w:lang w:eastAsia="en-US"/>
         </w:rPr>
       </w:pPr>
-      <w:r>
-        <w:rPr>
-          <w:lang w:eastAsia="en-US"/>
-        </w:rPr>
+    </w:p>
+    <w:p>
+      <w:pPr>
+        <w:shd w:val="clear" w:color="auto" w:fill="FFFFFF"/>
+        <w:spacing w:line="480" w:lineRule="auto"/>
+        <w:jc w:val="both"/>
+        <w:rPr>
+          <w:lang w:eastAsia="en-US"/>
+        </w:rPr>
+      </w:pPr>
+    </w:p>
+    <w:p>
+      <w:pPr>
+        <w:shd w:val="clear" w:color="auto" w:fill="FFFFFF"/>
+        <w:spacing w:line="480" w:lineRule="auto"/>
+        <w:jc w:val="both"/>
+        <w:rPr>
+          <w:lang w:eastAsia="en-US"/>
+        </w:rPr>
+      </w:pPr>
+    </w:p>
+    <w:p>
+      <w:pPr>
+        <w:shd w:val="clear" w:color="auto" w:fill="FFFFFF"/>
+        <w:spacing w:line="480" w:lineRule="auto"/>
+        <w:jc w:val="both"/>
+        <w:rPr>
+          <w:lang w:eastAsia="en-US"/>
+        </w:rPr>
+      </w:pPr>
+    </w:p>
+    <w:p>
+      <w:pPr>
+        <w:shd w:val="clear" w:color="auto" w:fill="FFFFFF"/>
+        <w:spacing w:line="480" w:lineRule="auto"/>
+        <w:jc w:val="both"/>
+        <w:rPr>
+          <w:lang w:eastAsia="en-US"/>
+        </w:rPr>
+      </w:pPr>
+    </w:p>
+    <w:p>
+      <w:pPr>
+        <w:shd w:val="clear" w:color="auto" w:fill="FFFFFF"/>
+        <w:spacing w:line="480" w:lineRule="auto"/>
+        <w:jc w:val="both"/>
+        <w:rPr>
+          <w:lang w:eastAsia="en-US"/>
+        </w:rPr>
+      </w:pPr>
+    </w:p>
+    <w:p>
+      <w:pPr>
+        <w:shd w:val="clear" w:color="auto" w:fill="FFFFFF"/>
+        <w:spacing w:line="480" w:lineRule="auto"/>
+        <w:jc w:val="both"/>
+        <w:rPr>
+          <w:lang w:eastAsia="en-US"/>
+        </w:rPr>
+      </w:pPr>
+    </w:p>
+    <w:p>
+      <w:pPr>
+        <w:shd w:val="clear" w:color="auto" w:fill="FFFFFF"/>
+        <w:spacing w:line="480" w:lineRule="auto"/>
+        <w:jc w:val="both"/>
+        <w:rPr>
+          <w:lang w:eastAsia="en-US"/>
+        </w:rPr>
+      </w:pPr>
+    </w:p>
+    <w:p>
+      <w:pPr>
+        <w:shd w:val="clear" w:color="auto" w:fill="FFFFFF"/>
+        <w:spacing w:line="480" w:lineRule="auto"/>
+        <w:jc w:val="both"/>
+        <w:rPr>
+          <w:lang w:eastAsia="en-US"/>
+        </w:rPr>
+      </w:pPr>
+      <w:r>
+        <w:rPr>
+          <w:lang w:eastAsia="en-US"/>
+        </w:rPr>
+        <w:lastRenderedPageBreak/>
         <w:t>Below are some the designed pages on Figma from the preliminary design:</w:t>
       </w:r>
     </w:p>
@@ -18879,7 +19043,6 @@
           <w:noProof/>
           <w:lang w:val="en-GB"/>
         </w:rPr>
-        <w:lastRenderedPageBreak/>
         <w:drawing>
           <wp:inline distT="0" distB="0" distL="0" distR="0">
             <wp:extent cx="6230759" cy="4890977"/>
@@ -18943,7 +19106,19 @@
         <w:rPr>
           <w:lang w:eastAsia="en-US"/>
         </w:rPr>
-        <w:t>Figure X:</w:t>
+        <w:t>Figure 8</w:t>
+      </w:r>
+      <w:r>
+        <w:rPr>
+          <w:lang w:eastAsia="en-US"/>
+        </w:rPr>
+        <w:t>:</w:t>
+      </w:r>
+      <w:r>
+        <w:rPr>
+          <w:lang w:eastAsia="en-US"/>
+        </w:rPr>
+        <w:t xml:space="preserve"> Test screen for user</w:t>
       </w:r>
     </w:p>
     <w:p>
@@ -19042,7 +19217,19 @@
         <w:rPr>
           <w:lang w:eastAsia="en-US"/>
         </w:rPr>
-        <w:t>Figure X:</w:t>
+        <w:t>Figure 9</w:t>
+      </w:r>
+      <w:r>
+        <w:rPr>
+          <w:lang w:eastAsia="en-US"/>
+        </w:rPr>
+        <w:t>:</w:t>
+      </w:r>
+      <w:r>
+        <w:rPr>
+          <w:lang w:eastAsia="en-US"/>
+        </w:rPr>
+        <w:t xml:space="preserve"> Authentication screen for user</w:t>
       </w:r>
     </w:p>
     <w:p>
@@ -19084,7 +19271,7 @@
         </w:rPr>
         <w:lastRenderedPageBreak/>
         <w:pict>
-          <v:shape id="_x0000_i1034" type="#_x0000_t75" style="width:487.15pt;height:340.35pt">
+          <v:shape id="_x0000_i1034" type="#_x0000_t75" style="width:487.9pt;height:340.65pt">
             <v:imagedata r:id="rId22" o:title="home"/>
           </v:shape>
         </w:pict>
@@ -19103,23 +19290,35 @@
         <w:rPr>
           <w:lang w:eastAsia="en-US"/>
         </w:rPr>
-        <w:t>Figure X</w:t>
-      </w:r>
-    </w:p>
-    <w:p>
-      <w:pPr>
-        <w:shd w:val="clear" w:color="auto" w:fill="FFFFFF"/>
-        <w:spacing w:line="480" w:lineRule="auto"/>
-        <w:jc w:val="both"/>
-        <w:rPr>
-          <w:lang w:eastAsia="en-US"/>
-        </w:rPr>
-      </w:pPr>
-      <w:r>
-        <w:rPr>
-          <w:lang w:eastAsia="en-US"/>
-        </w:rPr>
-        <w:t>Figure shows a section of the home page from Figma design. The home page (also sometimes called the index page) will be the default page the user of the site will visit when the launch the web app. It will contain important details about the model including: the dataset used, the model accuracy after testing and testimonials from users who have tested out the model.</w:t>
+        <w:t>Figure 10: Homepage design</w:t>
+      </w:r>
+    </w:p>
+    <w:p>
+      <w:pPr>
+        <w:shd w:val="clear" w:color="auto" w:fill="FFFFFF"/>
+        <w:spacing w:line="480" w:lineRule="auto"/>
+        <w:jc w:val="both"/>
+        <w:rPr>
+          <w:lang w:eastAsia="en-US"/>
+        </w:rPr>
+      </w:pPr>
+      <w:r>
+        <w:rPr>
+          <w:lang w:eastAsia="en-US"/>
+        </w:rPr>
+        <w:t>Figure</w:t>
+      </w:r>
+      <w:r>
+        <w:rPr>
+          <w:lang w:eastAsia="en-US"/>
+        </w:rPr>
+        <w:t xml:space="preserve"> 10</w:t>
+      </w:r>
+      <w:r>
+        <w:rPr>
+          <w:lang w:eastAsia="en-US"/>
+        </w:rPr>
+        <w:t xml:space="preserve"> shows a section of the home page from Figma design. The home page (also sometimes called the index page) will be the default page the user of the site will visit when the launch the web app. It will contain important details about the model including: the dataset used, the model accuracy after testing and testimonials from users who have tested out the model.</w:t>
       </w:r>
     </w:p>
     <w:p>
@@ -22090,6 +22289,21 @@
     </w:p>
     <w:p>
       <w:pPr>
+        <w:shd w:val="clear" w:color="auto" w:fill="FFFFFF"/>
+        <w:spacing w:line="480" w:lineRule="auto"/>
+        <w:rPr>
+          <w:lang w:eastAsia="en-US"/>
+        </w:rPr>
+      </w:pPr>
+      <w:r>
+        <w:rPr>
+          <w:lang w:eastAsia="en-US"/>
+        </w:rPr>
+        <w:t>Figure 11: Folder structure for NodeJS server</w:t>
+      </w:r>
+    </w:p>
+    <w:p>
+      <w:pPr>
         <w:pStyle w:val="ListParagraph"/>
         <w:numPr>
           <w:ilvl w:val="0"/>
@@ -22337,7 +22551,6 @@
           <w:b/>
           <w:lang w:eastAsia="en-US"/>
         </w:rPr>
-        <w:lastRenderedPageBreak/>
         <w:t>4.3.2</w:t>
       </w:r>
       <w:r>
@@ -22425,13 +22638,11 @@
         <w:spacing w:line="480" w:lineRule="auto"/>
         <w:jc w:val="both"/>
         <w:rPr>
-          <w:u w:val="single"/>
-          <w:lang w:eastAsia="en-US"/>
-        </w:rPr>
-      </w:pPr>
-      <w:r>
-        <w:rPr>
-          <w:u w:val="single"/>
+          <w:lang w:eastAsia="en-US"/>
+        </w:rPr>
+      </w:pPr>
+      <w:r>
+        <w:rPr>
           <w:lang w:eastAsia="en-US"/>
         </w:rPr>
         <w:t>Registering new users</w:t>
@@ -22767,6 +22978,7 @@
         <w:rPr>
           <w:lang w:eastAsia="en-US"/>
         </w:rPr>
+        <w:lastRenderedPageBreak/>
         <w:t>If user does not exist, use bcrypt to encrypt the password and create a hash that will be stored in the database</w:t>
       </w:r>
       <w:r>
@@ -22794,7 +23006,6 @@
           <w:color w:val="000000"/>
           <w:lang w:val="en-GB"/>
         </w:rPr>
-        <w:lastRenderedPageBreak/>
         <w:t xml:space="preserve">bcrypt.hash(password, salt, (err, hash) </w:t>
       </w:r>
       <w:r>
@@ -23272,13 +23483,11 @@
         <w:spacing w:line="480" w:lineRule="auto"/>
         <w:jc w:val="both"/>
         <w:rPr>
-          <w:u w:val="single"/>
-          <w:lang w:eastAsia="en-US"/>
-        </w:rPr>
-      </w:pPr>
-      <w:r>
-        <w:rPr>
-          <w:u w:val="single"/>
+          <w:lang w:eastAsia="en-US"/>
+        </w:rPr>
+      </w:pPr>
+      <w:r>
+        <w:rPr>
           <w:lang w:eastAsia="en-US"/>
         </w:rPr>
         <w:t>Login existing users</w:t>
@@ -23302,7 +23511,6 @@
         <w:rPr>
           <w:lang w:eastAsia="en-US"/>
         </w:rPr>
-        <w:lastRenderedPageBreak/>
         <w:t>Get user email and password from form in frontend</w:t>
       </w:r>
     </w:p>
@@ -23767,7 +23975,6 @@
         <w:rPr>
           <w:color w:val="000000"/>
         </w:rPr>
-        <w:lastRenderedPageBreak/>
         <w:t xml:space="preserve">In addition to the </w:t>
       </w:r>
       <w:r>
@@ -24514,8 +24721,6 @@
           <w:lang w:eastAsia="en-US"/>
         </w:rPr>
       </w:pPr>
-      <w:bookmarkStart w:id="3" w:name="_GoBack"/>
-      <w:bookmarkEnd w:id="3"/>
       <w:r>
         <w:rPr>
           <w:b/>
@@ -32275,7 +32480,7 @@
 </file>
 
 <file path=customXml/itemProps1.xml><?xml version="1.0" encoding="utf-8"?>
-<ds:datastoreItem xmlns:ds="http://schemas.openxmlformats.org/officeDocument/2006/customXml" ds:itemID="{E12FC24F-4199-412F-A504-20770F020DC9}">
+<ds:datastoreItem xmlns:ds="http://schemas.openxmlformats.org/officeDocument/2006/customXml" ds:itemID="{485D8D8A-7417-4871-91E9-94103356C9CC}">
   <ds:schemaRefs>
     <ds:schemaRef ds:uri="http://schemas.openxmlformats.org/officeDocument/2006/bibliography"/>
   </ds:schemaRefs>

</xml_diff>

<commit_message>
Made changes to post data and report
</commit_message>
<xml_diff>
--- a/Ajiboye Oluwaferanmi ML Bot.docx
+++ b/Ajiboye Oluwaferanmi ML Bot.docx
@@ -6467,7 +6467,20 @@
               <w:rPr>
                 <w:lang w:eastAsia="en-US"/>
               </w:rPr>
-              <w:t>We performed a retrospective study of HCWs undergoing both COVID-19 telephonic symptom screening and nasopharyngeal SARS-CoV-2 assays during the period, March 9—April 15, 2020</w:t>
+              <w:t>The authors</w:t>
+            </w:r>
+            <w:r>
+              <w:rPr>
+                <w:lang w:eastAsia="en-US"/>
+              </w:rPr>
+              <w:t xml:space="preserve"> performed a retrospective study of HCWs undergoing both COVID-19 telephonic symptom screening and nasopharyngeal SARS-CoV-2 assays during the period, </w:t>
+            </w:r>
+            <w:r>
+              <w:rPr>
+                <w:lang w:eastAsia="en-US"/>
+              </w:rPr>
+              <w:lastRenderedPageBreak/>
+              <w:t>March 9—April 15, 2020</w:t>
             </w:r>
           </w:p>
         </w:tc>
@@ -6487,6 +6500,7 @@
               <w:rPr>
                 <w:lang w:eastAsia="en-US"/>
               </w:rPr>
+              <w:lastRenderedPageBreak/>
               <w:t xml:space="preserve">Some of the strongest symptoms of COVID discovered in their research included: </w:t>
             </w:r>
             <w:r>
@@ -6566,6 +6580,7 @@
                 <w:lang w:eastAsia="en-US"/>
               </w:rPr>
             </w:pPr>
+            <w:bookmarkStart w:id="3" w:name="_GoBack" w:colFirst="5" w:colLast="5"/>
             <w:r>
               <w:rPr>
                 <w:lang w:eastAsia="en-US"/>
@@ -6694,6 +6709,7 @@
           </w:p>
         </w:tc>
       </w:tr>
+      <w:bookmarkEnd w:id="3"/>
       <w:tr>
         <w:trPr>
           <w:trHeight w:val="77"/>
@@ -6720,14 +6736,14 @@
               <w:rPr>
                 <w:lang w:eastAsia="en-US"/>
               </w:rPr>
-              <w:t xml:space="preserve">dentification of high-risk COVID-19 patients using </w:t>
+              <w:t xml:space="preserve">dentification of high-risk </w:t>
             </w:r>
             <w:r>
               <w:rPr>
                 <w:lang w:eastAsia="en-US"/>
               </w:rPr>
               <w:lastRenderedPageBreak/>
-              <w:t>machine learning</w:t>
+              <w:t>COVID-19 patients using machine learning</w:t>
             </w:r>
             <w:r>
               <w:rPr>
@@ -6763,11 +6779,11 @@
               <w:t>To create</w:t>
             </w:r>
             <w:r>
-              <w:t xml:space="preserve"> a neural network that predict </w:t>
+              <w:t xml:space="preserve"> a neural network </w:t>
             </w:r>
             <w:r>
               <w:lastRenderedPageBreak/>
-              <w:t>whether a given patient</w:t>
+              <w:t>that predict whether a given patient</w:t>
             </w:r>
           </w:p>
         </w:tc>
@@ -6785,11 +6801,11 @@
             </w:pPr>
             <w:r>
               <w:lastRenderedPageBreak/>
-              <w:t xml:space="preserve">Created machine learning algorithms that were trained using data obtained </w:t>
+              <w:t xml:space="preserve">Created machine learning algorithms </w:t>
             </w:r>
             <w:r>
               <w:lastRenderedPageBreak/>
-              <w:t>from the Mexican Government</w:t>
+              <w:t>that were trained using data obtained from the Mexican Government</w:t>
             </w:r>
           </w:p>
         </w:tc>
@@ -6804,14 +6820,14 @@
             </w:pPr>
             <w:r>
               <w:lastRenderedPageBreak/>
-              <w:t>Their technology enables rapid identification of high-risk patients</w:t>
-            </w:r>
-            <w:r>
-              <w:t xml:space="preserve">. </w:t>
+              <w:t xml:space="preserve">Their technology enables rapid </w:t>
             </w:r>
             <w:r>
               <w:lastRenderedPageBreak/>
-              <w:t>The authors also showed that the training of their neural networks can accomplish the highly non-trivial task of determining an optimal estimator to be used as part of the standard hypothesis testing method</w:t>
+              <w:t>identification of high-risk patients</w:t>
+            </w:r>
+            <w:r>
+              <w:t>. The authors also showed that the training of their neural networks can accomplish the highly non-trivial task of determining an optimal estimator to be used as part of the standard hypothesis testing method</w:t>
             </w:r>
           </w:p>
         </w:tc>
@@ -6826,11 +6842,11 @@
             </w:pPr>
             <w:r>
               <w:lastRenderedPageBreak/>
-              <w:t xml:space="preserve">The Accuracy, specificity, and sensitivity of their neural </w:t>
+              <w:t xml:space="preserve">The Accuracy, specificity, and </w:t>
             </w:r>
             <w:r>
               <w:lastRenderedPageBreak/>
-              <w:t>network reaches values up to 93.5%, 90.9%, and 96.1%, respectively</w:t>
+              <w:t>sensitivity of their neural network reaches values up to 93.5%, 90.9%, and 96.1%, respectively</w:t>
             </w:r>
           </w:p>
         </w:tc>
@@ -6845,11 +6861,11 @@
             </w:pPr>
             <w:r>
               <w:lastRenderedPageBreak/>
-              <w:t xml:space="preserve">Estimators can only apply in an advanced clinical stages where the </w:t>
+              <w:t xml:space="preserve">Estimators can only apply in an </w:t>
             </w:r>
             <w:r>
               <w:lastRenderedPageBreak/>
-              <w:t>patients are already in need of specialized care</w:t>
+              <w:t>advanced clinical stages where the patients are already in need of specialized care</w:t>
             </w:r>
           </w:p>
         </w:tc>
@@ -6931,28 +6947,707 @@
     </w:p>
     <w:p>
       <w:pPr>
-        <w:spacing w:line="480" w:lineRule="auto"/>
-        <w:jc w:val="both"/>
-        <w:rPr>
-          <w:b/>
-        </w:rPr>
-      </w:pPr>
-      <w:r>
-        <w:rPr>
-          <w:b/>
+        <w:pStyle w:val="Heading2"/>
+        <w:rPr>
+          <w:noProof/>
+          <w:lang w:val="en-GB"/>
+        </w:rPr>
+      </w:pPr>
+      <w:r>
+        <w:rPr>
+          <w:noProof/>
+          <w:lang w:val="en-GB"/>
         </w:rPr>
         <w:t>3.1</w:t>
       </w:r>
       <w:r>
         <w:rPr>
-          <w:b/>
+          <w:noProof/>
+          <w:lang w:val="en-GB"/>
         </w:rPr>
         <w:tab/>
       </w:r>
       <w:r>
         <w:rPr>
-          <w:b/>
-        </w:rPr>
+          <w:noProof/>
+          <w:lang w:val="en-GB"/>
+        </w:rPr>
+        <w:t>Mathematical Model of a Simple Artificial Neural Network</w:t>
+      </w:r>
+    </w:p>
+    <w:p>
+      <w:pPr>
+        <w:spacing w:line="480" w:lineRule="auto"/>
+        <w:jc w:val="both"/>
+        <w:rPr>
+          <w:noProof/>
+          <w:lang w:val="en-GB"/>
+        </w:rPr>
+      </w:pPr>
+      <w:r>
+        <w:rPr>
+          <w:noProof/>
+          <w:lang w:val="en-GB"/>
+        </w:rPr>
+        <w:t xml:space="preserve">A simple neural network consists of </w:t>
+      </w:r>
+      <w:r>
+        <w:rPr>
+          <w:i/>
+          <w:noProof/>
+          <w:lang w:val="en-GB"/>
+        </w:rPr>
+        <w:t>n</w:t>
+      </w:r>
+      <w:r>
+        <w:rPr>
+          <w:noProof/>
+          <w:lang w:val="en-GB"/>
+        </w:rPr>
+        <w:t xml:space="preserve"> number of inputs, only one neuron and one output, where </w:t>
+      </w:r>
+      <w:r>
+        <w:rPr>
+          <w:i/>
+          <w:noProof/>
+          <w:lang w:val="en-GB"/>
+        </w:rPr>
+        <w:t>n</w:t>
+      </w:r>
+      <w:r>
+        <w:rPr>
+          <w:noProof/>
+          <w:lang w:val="en-GB"/>
+        </w:rPr>
+        <w:t xml:space="preserve"> is the number of features available in the dataset. A feature in a dataset can simply be defined as a input variable or a column in the dataset. The features for our neural network are discussed in table X. The process of passing the data through the neural network is termed: </w:t>
+      </w:r>
+      <w:r>
+        <w:rPr>
+          <w:i/>
+          <w:noProof/>
+          <w:lang w:val="en-GB"/>
+        </w:rPr>
+        <w:t>Forward Propagation</w:t>
+      </w:r>
+      <w:r>
+        <w:rPr>
+          <w:noProof/>
+          <w:lang w:val="en-GB"/>
+        </w:rPr>
+        <w:t xml:space="preserve"> and the forward propagation carried out will be explained below:</w:t>
+      </w:r>
+    </w:p>
+    <w:p>
+      <w:pPr>
+        <w:pStyle w:val="ListParagraph"/>
+        <w:numPr>
+          <w:ilvl w:val="0"/>
+          <w:numId w:val="46"/>
+        </w:numPr>
+        <w:spacing w:line="480" w:lineRule="auto"/>
+        <w:jc w:val="both"/>
+        <w:rPr>
+          <w:lang w:eastAsia="en-US"/>
+        </w:rPr>
+      </w:pPr>
+      <w:r>
+        <w:rPr>
+          <w:lang w:eastAsia="en-US"/>
+        </w:rPr>
+        <w:t xml:space="preserve">For every input, multiply the input value </w:t>
+      </w:r>
+      <w:r>
+        <w:rPr>
+          <w:i/>
+          <w:lang w:eastAsia="en-US"/>
+        </w:rPr>
+        <w:t>Xi</w:t>
+      </w:r>
+      <w:r>
+        <w:rPr>
+          <w:lang w:eastAsia="en-US"/>
+        </w:rPr>
+        <w:t xml:space="preserve"> with weights </w:t>
+      </w:r>
+      <w:r>
+        <w:rPr>
+          <w:i/>
+          <w:lang w:eastAsia="en-US"/>
+        </w:rPr>
+        <w:t>Wi</w:t>
+      </w:r>
+      <w:r>
+        <w:rPr>
+          <w:lang w:eastAsia="en-US"/>
+        </w:rPr>
+        <w:t xml:space="preserve"> and add all the values. Weights – represent the strength of the connection between neurons and determine how much influence the given input will have on the neuron’s output. If the weight </w:t>
+      </w:r>
+      <w:r>
+        <w:rPr>
+          <w:i/>
+          <w:lang w:eastAsia="en-US"/>
+        </w:rPr>
+        <w:t>W1</w:t>
+      </w:r>
+      <w:r>
+        <w:rPr>
+          <w:lang w:eastAsia="en-US"/>
+        </w:rPr>
+        <w:t xml:space="preserve"> has a greater values than </w:t>
+      </w:r>
+      <w:r>
+        <w:rPr>
+          <w:i/>
+          <w:lang w:eastAsia="en-US"/>
+        </w:rPr>
+        <w:t>W2</w:t>
+      </w:r>
+      <w:r>
+        <w:rPr>
+          <w:lang w:eastAsia="en-US"/>
+        </w:rPr>
+        <w:t xml:space="preserve">, then the input </w:t>
+      </w:r>
+      <w:r>
+        <w:rPr>
+          <w:i/>
+          <w:lang w:eastAsia="en-US"/>
+        </w:rPr>
+        <w:t>X1</w:t>
+      </w:r>
+      <w:r>
+        <w:rPr>
+          <w:lang w:eastAsia="en-US"/>
+        </w:rPr>
+        <w:t xml:space="preserve"> will have a greater influence on the output than </w:t>
+      </w:r>
+      <w:r>
+        <w:rPr>
+          <w:i/>
+          <w:lang w:eastAsia="en-US"/>
+        </w:rPr>
+        <w:t>W2</w:t>
+      </w:r>
+      <w:r>
+        <w:rPr>
+          <w:lang w:eastAsia="en-US"/>
+        </w:rPr>
+        <w:t>.</w:t>
+      </w:r>
+    </w:p>
+    <w:p>
+      <w:pPr>
+        <w:pStyle w:val="ListParagraph"/>
+        <w:spacing w:line="480" w:lineRule="auto"/>
+        <w:ind w:left="1080"/>
+        <w:jc w:val="center"/>
+        <w:rPr>
+          <w:lang w:eastAsia="en-US"/>
+        </w:rPr>
+      </w:pPr>
+      <w:r>
+        <w:rPr>
+          <w:noProof/>
+          <w:lang w:val="en-GB"/>
+        </w:rPr>
+        <w:drawing>
+          <wp:inline distT="0" distB="0" distL="0" distR="0">
+            <wp:extent cx="5629275" cy="781050"/>
+            <wp:effectExtent l="0" t="0" r="9525" b="0"/>
+            <wp:docPr id="16" name="Picture 16" descr="ann1"/>
+            <wp:cNvGraphicFramePr>
+              <a:graphicFrameLocks xmlns:a="http://schemas.openxmlformats.org/drawingml/2006/main" noChangeAspect="1"/>
+            </wp:cNvGraphicFramePr>
+            <a:graphic xmlns:a="http://schemas.openxmlformats.org/drawingml/2006/main">
+              <a:graphicData uri="http://schemas.openxmlformats.org/drawingml/2006/picture">
+                <pic:pic xmlns:pic="http://schemas.openxmlformats.org/drawingml/2006/picture">
+                  <pic:nvPicPr>
+                    <pic:cNvPr id="0" name="Picture 41" descr="ann1"/>
+                    <pic:cNvPicPr>
+                      <a:picLocks noChangeAspect="1" noChangeArrowheads="1"/>
+                    </pic:cNvPicPr>
+                  </pic:nvPicPr>
+                  <pic:blipFill>
+                    <a:blip r:embed="rId8">
+                      <a:extLst>
+                        <a:ext uri="{28A0092B-C50C-407E-A947-70E740481C1C}">
+                          <a14:useLocalDpi xmlns:a14="http://schemas.microsoft.com/office/drawing/2010/main" val="0"/>
+                        </a:ext>
+                      </a:extLst>
+                    </a:blip>
+                    <a:srcRect/>
+                    <a:stretch>
+                      <a:fillRect/>
+                    </a:stretch>
+                  </pic:blipFill>
+                  <pic:spPr bwMode="auto">
+                    <a:xfrm>
+                      <a:off x="0" y="0"/>
+                      <a:ext cx="5629275" cy="781050"/>
+                    </a:xfrm>
+                    <a:prstGeom prst="rect">
+                      <a:avLst/>
+                    </a:prstGeom>
+                    <a:noFill/>
+                    <a:ln>
+                      <a:noFill/>
+                    </a:ln>
+                  </pic:spPr>
+                </pic:pic>
+              </a:graphicData>
+            </a:graphic>
+          </wp:inline>
+        </w:drawing>
+      </w:r>
+    </w:p>
+    <w:p>
+      <w:pPr>
+        <w:pStyle w:val="ListParagraph"/>
+        <w:spacing w:line="480" w:lineRule="auto"/>
+        <w:ind w:left="1080"/>
+        <w:jc w:val="both"/>
+        <w:rPr>
+          <w:lang w:eastAsia="en-US"/>
+        </w:rPr>
+      </w:pPr>
+      <w:r>
+        <w:rPr>
+          <w:lang w:eastAsia="en-US"/>
+        </w:rPr>
+        <w:t>The row vectors of the inputs and weights are x = [x₁, x₂, … , xₙ] and w =[w₁, w₂, … , wₙ] respectively and their dot product is given by</w:t>
+      </w:r>
+    </w:p>
+    <w:p>
+      <w:pPr>
+        <w:pStyle w:val="ListParagraph"/>
+        <w:spacing w:line="480" w:lineRule="auto"/>
+        <w:ind w:left="1080"/>
+        <w:jc w:val="center"/>
+        <w:rPr>
+          <w:lang w:eastAsia="en-US"/>
+        </w:rPr>
+      </w:pPr>
+      <w:r>
+        <w:rPr>
+          <w:noProof/>
+          <w:lang w:val="en-GB"/>
+        </w:rPr>
+        <w:drawing>
+          <wp:inline distT="0" distB="0" distL="0" distR="0">
+            <wp:extent cx="5534025" cy="695325"/>
+            <wp:effectExtent l="0" t="0" r="9525" b="9525"/>
+            <wp:docPr id="15" name="Picture 15" descr="ann2"/>
+            <wp:cNvGraphicFramePr>
+              <a:graphicFrameLocks xmlns:a="http://schemas.openxmlformats.org/drawingml/2006/main" noChangeAspect="1"/>
+            </wp:cNvGraphicFramePr>
+            <a:graphic xmlns:a="http://schemas.openxmlformats.org/drawingml/2006/main">
+              <a:graphicData uri="http://schemas.openxmlformats.org/drawingml/2006/picture">
+                <pic:pic xmlns:pic="http://schemas.openxmlformats.org/drawingml/2006/picture">
+                  <pic:nvPicPr>
+                    <pic:cNvPr id="0" name="Picture 42" descr="ann2"/>
+                    <pic:cNvPicPr>
+                      <a:picLocks noChangeAspect="1" noChangeArrowheads="1"/>
+                    </pic:cNvPicPr>
+                  </pic:nvPicPr>
+                  <pic:blipFill>
+                    <a:blip r:embed="rId9">
+                      <a:extLst>
+                        <a:ext uri="{28A0092B-C50C-407E-A947-70E740481C1C}">
+                          <a14:useLocalDpi xmlns:a14="http://schemas.microsoft.com/office/drawing/2010/main" val="0"/>
+                        </a:ext>
+                      </a:extLst>
+                    </a:blip>
+                    <a:srcRect/>
+                    <a:stretch>
+                      <a:fillRect/>
+                    </a:stretch>
+                  </pic:blipFill>
+                  <pic:spPr bwMode="auto">
+                    <a:xfrm>
+                      <a:off x="0" y="0"/>
+                      <a:ext cx="5534025" cy="695325"/>
+                    </a:xfrm>
+                    <a:prstGeom prst="rect">
+                      <a:avLst/>
+                    </a:prstGeom>
+                    <a:noFill/>
+                    <a:ln>
+                      <a:noFill/>
+                    </a:ln>
+                  </pic:spPr>
+                </pic:pic>
+              </a:graphicData>
+            </a:graphic>
+          </wp:inline>
+        </w:drawing>
+      </w:r>
+    </w:p>
+    <w:p>
+      <w:pPr>
+        <w:pStyle w:val="ListParagraph"/>
+        <w:spacing w:line="480" w:lineRule="auto"/>
+        <w:ind w:left="1080"/>
+        <w:jc w:val="both"/>
+        <w:rPr>
+          <w:lang w:eastAsia="en-US"/>
+        </w:rPr>
+      </w:pPr>
+      <w:r>
+        <w:rPr>
+          <w:lang w:eastAsia="en-US"/>
+        </w:rPr>
+        <w:t xml:space="preserve">Therefore, the summation is equal to the dot product of the vectors </w:t>
+      </w:r>
+      <w:r>
+        <w:rPr>
+          <w:i/>
+          <w:lang w:eastAsia="en-US"/>
+        </w:rPr>
+        <w:t>x</w:t>
+      </w:r>
+      <w:r>
+        <w:rPr>
+          <w:lang w:eastAsia="en-US"/>
+        </w:rPr>
+        <w:t xml:space="preserve"> and </w:t>
+      </w:r>
+      <w:r>
+        <w:rPr>
+          <w:i/>
+          <w:lang w:eastAsia="en-US"/>
+        </w:rPr>
+        <w:t>w</w:t>
+      </w:r>
+    </w:p>
+    <w:p>
+      <w:pPr>
+        <w:pStyle w:val="ListParagraph"/>
+        <w:spacing w:line="480" w:lineRule="auto"/>
+        <w:ind w:left="1080"/>
+        <w:jc w:val="center"/>
+        <w:rPr>
+          <w:lang w:eastAsia="en-US"/>
+        </w:rPr>
+      </w:pPr>
+      <w:r>
+        <w:rPr>
+          <w:noProof/>
+          <w:lang w:val="en-GB"/>
+        </w:rPr>
+        <w:drawing>
+          <wp:inline distT="0" distB="0" distL="0" distR="0">
+            <wp:extent cx="1333500" cy="590550"/>
+            <wp:effectExtent l="0" t="0" r="0" b="0"/>
+            <wp:docPr id="14" name="Picture 14" descr="ann3"/>
+            <wp:cNvGraphicFramePr>
+              <a:graphicFrameLocks xmlns:a="http://schemas.openxmlformats.org/drawingml/2006/main" noChangeAspect="1"/>
+            </wp:cNvGraphicFramePr>
+            <a:graphic xmlns:a="http://schemas.openxmlformats.org/drawingml/2006/main">
+              <a:graphicData uri="http://schemas.openxmlformats.org/drawingml/2006/picture">
+                <pic:pic xmlns:pic="http://schemas.openxmlformats.org/drawingml/2006/picture">
+                  <pic:nvPicPr>
+                    <pic:cNvPr id="0" name="Picture 43" descr="ann3"/>
+                    <pic:cNvPicPr>
+                      <a:picLocks noChangeAspect="1" noChangeArrowheads="1"/>
+                    </pic:cNvPicPr>
+                  </pic:nvPicPr>
+                  <pic:blipFill>
+                    <a:blip r:embed="rId10">
+                      <a:extLst>
+                        <a:ext uri="{28A0092B-C50C-407E-A947-70E740481C1C}">
+                          <a14:useLocalDpi xmlns:a14="http://schemas.microsoft.com/office/drawing/2010/main" val="0"/>
+                        </a:ext>
+                      </a:extLst>
+                    </a:blip>
+                    <a:srcRect/>
+                    <a:stretch>
+                      <a:fillRect/>
+                    </a:stretch>
+                  </pic:blipFill>
+                  <pic:spPr bwMode="auto">
+                    <a:xfrm>
+                      <a:off x="0" y="0"/>
+                      <a:ext cx="1333500" cy="590550"/>
+                    </a:xfrm>
+                    <a:prstGeom prst="rect">
+                      <a:avLst/>
+                    </a:prstGeom>
+                    <a:noFill/>
+                    <a:ln>
+                      <a:noFill/>
+                    </a:ln>
+                  </pic:spPr>
+                </pic:pic>
+              </a:graphicData>
+            </a:graphic>
+          </wp:inline>
+        </w:drawing>
+      </w:r>
+    </w:p>
+    <w:p>
+      <w:pPr>
+        <w:pStyle w:val="ListParagraph"/>
+        <w:numPr>
+          <w:ilvl w:val="0"/>
+          <w:numId w:val="46"/>
+        </w:numPr>
+        <w:spacing w:line="480" w:lineRule="auto"/>
+        <w:jc w:val="both"/>
+        <w:rPr>
+          <w:lang w:eastAsia="en-US"/>
+        </w:rPr>
+      </w:pPr>
+      <w:r>
+        <w:rPr>
+          <w:lang w:eastAsia="en-US"/>
+        </w:rPr>
+        <w:lastRenderedPageBreak/>
+        <w:t xml:space="preserve">A bias </w:t>
+      </w:r>
+      <w:r>
+        <w:rPr>
+          <w:i/>
+          <w:lang w:eastAsia="en-US"/>
+        </w:rPr>
+        <w:t>b</w:t>
+      </w:r>
+      <w:r>
+        <w:rPr>
+          <w:lang w:eastAsia="en-US"/>
+        </w:rPr>
+        <w:t xml:space="preserve"> is added to the summation of multiplied figures and is termed </w:t>
+      </w:r>
+      <w:r>
+        <w:rPr>
+          <w:i/>
+          <w:lang w:eastAsia="en-US"/>
+        </w:rPr>
+        <w:t>z</w:t>
+      </w:r>
+      <w:r>
+        <w:rPr>
+          <w:lang w:eastAsia="en-US"/>
+        </w:rPr>
+        <w:t>. Bias (also called the offset) is necessary in most of the cases, to move the entire activation function to the left or right to generate the desired output values</w:t>
+      </w:r>
+    </w:p>
+    <w:p>
+      <w:pPr>
+        <w:pStyle w:val="ListParagraph"/>
+        <w:spacing w:line="480" w:lineRule="auto"/>
+        <w:jc w:val="center"/>
+        <w:rPr>
+          <w:lang w:eastAsia="en-US"/>
+        </w:rPr>
+      </w:pPr>
+      <w:r>
+        <w:rPr>
+          <w:noProof/>
+          <w:lang w:val="en-GB"/>
+        </w:rPr>
+        <w:drawing>
+          <wp:inline distT="0" distB="0" distL="0" distR="0">
+            <wp:extent cx="1533525" cy="561975"/>
+            <wp:effectExtent l="0" t="0" r="9525" b="9525"/>
+            <wp:docPr id="13" name="Picture 13" descr="ann4"/>
+            <wp:cNvGraphicFramePr>
+              <a:graphicFrameLocks xmlns:a="http://schemas.openxmlformats.org/drawingml/2006/main" noChangeAspect="1"/>
+            </wp:cNvGraphicFramePr>
+            <a:graphic xmlns:a="http://schemas.openxmlformats.org/drawingml/2006/main">
+              <a:graphicData uri="http://schemas.openxmlformats.org/drawingml/2006/picture">
+                <pic:pic xmlns:pic="http://schemas.openxmlformats.org/drawingml/2006/picture">
+                  <pic:nvPicPr>
+                    <pic:cNvPr id="0" name="Picture 44" descr="ann4"/>
+                    <pic:cNvPicPr>
+                      <a:picLocks noChangeAspect="1" noChangeArrowheads="1"/>
+                    </pic:cNvPicPr>
+                  </pic:nvPicPr>
+                  <pic:blipFill>
+                    <a:blip r:embed="rId11">
+                      <a:extLst>
+                        <a:ext uri="{28A0092B-C50C-407E-A947-70E740481C1C}">
+                          <a14:useLocalDpi xmlns:a14="http://schemas.microsoft.com/office/drawing/2010/main" val="0"/>
+                        </a:ext>
+                      </a:extLst>
+                    </a:blip>
+                    <a:srcRect/>
+                    <a:stretch>
+                      <a:fillRect/>
+                    </a:stretch>
+                  </pic:blipFill>
+                  <pic:spPr bwMode="auto">
+                    <a:xfrm>
+                      <a:off x="0" y="0"/>
+                      <a:ext cx="1533525" cy="561975"/>
+                    </a:xfrm>
+                    <a:prstGeom prst="rect">
+                      <a:avLst/>
+                    </a:prstGeom>
+                    <a:noFill/>
+                    <a:ln>
+                      <a:noFill/>
+                    </a:ln>
+                  </pic:spPr>
+                </pic:pic>
+              </a:graphicData>
+            </a:graphic>
+          </wp:inline>
+        </w:drawing>
+      </w:r>
+    </w:p>
+    <w:p>
+      <w:pPr>
+        <w:pStyle w:val="ListParagraph"/>
+        <w:numPr>
+          <w:ilvl w:val="0"/>
+          <w:numId w:val="46"/>
+        </w:numPr>
+        <w:spacing w:line="480" w:lineRule="auto"/>
+        <w:jc w:val="both"/>
+        <w:rPr>
+          <w:lang w:eastAsia="en-US"/>
+        </w:rPr>
+      </w:pPr>
+      <w:r>
+        <w:rPr>
+          <w:lang w:eastAsia="en-US"/>
+        </w:rPr>
+        <w:t xml:space="preserve">The value of </w:t>
+      </w:r>
+      <w:r>
+        <w:rPr>
+          <w:i/>
+          <w:lang w:eastAsia="en-US"/>
+        </w:rPr>
+        <w:t>z</w:t>
+      </w:r>
+      <w:r>
+        <w:rPr>
+          <w:lang w:eastAsia="en-US"/>
+        </w:rPr>
+        <w:t xml:space="preserve"> is passed to a non-linear activation function. Activation functions are used to bring a concept of non-linearity into the output of the neurons, without which the neural network will be simply a linear function. Moreover, they have a massive impact on the learning speed of the network. We shall use a popular function known as logistic function </w:t>
+      </w:r>
+    </w:p>
+    <w:p>
+      <w:pPr>
+        <w:pStyle w:val="ListParagraph"/>
+        <w:spacing w:line="480" w:lineRule="auto"/>
+        <w:jc w:val="both"/>
+        <w:rPr>
+          <w:lang w:eastAsia="en-US"/>
+        </w:rPr>
+      </w:pPr>
+      <w:r>
+        <w:rPr>
+          <w:lang w:eastAsia="en-US"/>
+        </w:rPr>
+        <w:t>as out activation function</w:t>
+      </w:r>
+    </w:p>
+    <w:p>
+      <w:pPr>
+        <w:pStyle w:val="ListParagraph"/>
+        <w:spacing w:line="480" w:lineRule="auto"/>
+        <w:jc w:val="center"/>
+        <w:rPr>
+          <w:lang w:eastAsia="en-US"/>
+        </w:rPr>
+      </w:pPr>
+      <w:r>
+        <w:rPr>
+          <w:noProof/>
+          <w:lang w:val="en-GB"/>
+        </w:rPr>
+        <w:drawing>
+          <wp:inline distT="0" distB="0" distL="0" distR="0">
+            <wp:extent cx="2552700" cy="885825"/>
+            <wp:effectExtent l="0" t="0" r="0" b="9525"/>
+            <wp:docPr id="12" name="Picture 12" descr="ann5"/>
+            <wp:cNvGraphicFramePr>
+              <a:graphicFrameLocks xmlns:a="http://schemas.openxmlformats.org/drawingml/2006/main" noChangeAspect="1"/>
+            </wp:cNvGraphicFramePr>
+            <a:graphic xmlns:a="http://schemas.openxmlformats.org/drawingml/2006/main">
+              <a:graphicData uri="http://schemas.openxmlformats.org/drawingml/2006/picture">
+                <pic:pic xmlns:pic="http://schemas.openxmlformats.org/drawingml/2006/picture">
+                  <pic:nvPicPr>
+                    <pic:cNvPr id="0" name="Picture 45" descr="ann5"/>
+                    <pic:cNvPicPr>
+                      <a:picLocks noChangeAspect="1" noChangeArrowheads="1"/>
+                    </pic:cNvPicPr>
+                  </pic:nvPicPr>
+                  <pic:blipFill>
+                    <a:blip r:embed="rId12">
+                      <a:extLst>
+                        <a:ext uri="{28A0092B-C50C-407E-A947-70E740481C1C}">
+                          <a14:useLocalDpi xmlns:a14="http://schemas.microsoft.com/office/drawing/2010/main" val="0"/>
+                        </a:ext>
+                      </a:extLst>
+                    </a:blip>
+                    <a:srcRect/>
+                    <a:stretch>
+                      <a:fillRect/>
+                    </a:stretch>
+                  </pic:blipFill>
+                  <pic:spPr bwMode="auto">
+                    <a:xfrm>
+                      <a:off x="0" y="0"/>
+                      <a:ext cx="2552700" cy="885825"/>
+                    </a:xfrm>
+                    <a:prstGeom prst="rect">
+                      <a:avLst/>
+                    </a:prstGeom>
+                    <a:noFill/>
+                    <a:ln>
+                      <a:noFill/>
+                    </a:ln>
+                  </pic:spPr>
+                </pic:pic>
+              </a:graphicData>
+            </a:graphic>
+          </wp:inline>
+        </w:drawing>
+      </w:r>
+    </w:p>
+    <w:p>
+      <w:pPr>
+        <w:spacing w:line="480" w:lineRule="auto"/>
+        <w:jc w:val="both"/>
+        <w:rPr>
+          <w:lang w:eastAsia="en-US"/>
+        </w:rPr>
+      </w:pPr>
+      <w:r>
+        <w:rPr>
+          <w:lang w:eastAsia="en-US"/>
+        </w:rPr>
+        <w:t xml:space="preserve">In the above equation, the output of the neural network after the forward propagation is known as the predicted value </w:t>
+      </w:r>
+      <w:r>
+        <w:rPr>
+          <w:i/>
+          <w:lang w:eastAsia="en-US"/>
+        </w:rPr>
+        <w:t>y</w:t>
+      </w:r>
+    </w:p>
+    <w:p>
+      <w:pPr>
+        <w:rPr>
+          <w:lang w:eastAsia="en-US"/>
+        </w:rPr>
+      </w:pPr>
+    </w:p>
+    <w:p>
+      <w:pPr>
+        <w:pStyle w:val="Heading2"/>
+      </w:pPr>
+      <w:r>
+        <w:t>3.2</w:t>
+      </w:r>
+      <w:r>
+        <w:tab/>
+      </w:r>
+      <w:r>
         <w:t>Architecture of the System</w:t>
       </w:r>
     </w:p>
@@ -6996,6 +7691,7 @@
         <w:jc w:val="both"/>
       </w:pPr>
       <w:r>
+        <w:lastRenderedPageBreak/>
         <w:t>ML5.JS</w:t>
       </w:r>
       <w:r>
@@ -7089,11 +7785,7 @@
         <w:jc w:val="both"/>
       </w:pPr>
       <w:r>
-        <w:t xml:space="preserve">MongoDB: MongoDB is the most popular database for NodeJS applications. Unlike SQL, MongoDB does not store data in tables and rows and columns. Instead, data is stored in JSON format which is a better structure for data that may contain undefined values. </w:t>
-      </w:r>
-      <w:r>
-        <w:lastRenderedPageBreak/>
-        <w:t>MongoDB provides a free hosting tier which will be used in the initial stages of the applications</w:t>
+        <w:t>MongoDB: MongoDB is the most popular database for NodeJS applications. Unlike SQL, MongoDB does not store data in tables and rows and columns. Instead, data is stored in JSON format which is a better structure for data that may contain undefined values. MongoDB provides a free hosting tier which will be used in the initial stages of the applications</w:t>
       </w:r>
     </w:p>
     <w:p>
@@ -7303,7 +7995,7 @@
                     </pic:cNvPicPr>
                   </pic:nvPicPr>
                   <pic:blipFill>
-                    <a:blip r:embed="rId8">
+                    <a:blip r:embed="rId13">
                       <a:extLst>
                         <a:ext uri="{28A0092B-C50C-407E-A947-70E740481C1C}">
                           <a14:useLocalDpi xmlns:a14="http://schemas.microsoft.com/office/drawing/2010/main" val="0"/>
@@ -7353,23 +8045,13 @@
     </w:p>
     <w:p>
       <w:pPr>
-        <w:spacing w:line="480" w:lineRule="auto"/>
-        <w:jc w:val="both"/>
-        <w:rPr>
-          <w:b/>
-        </w:rPr>
-      </w:pPr>
-      <w:r>
-        <w:rPr>
-          <w:b/>
-        </w:rPr>
+        <w:pStyle w:val="Heading2"/>
+      </w:pPr>
+      <w:r>
         <w:lastRenderedPageBreak/>
-        <w:t>3.2</w:t>
-      </w:r>
-      <w:r>
-        <w:rPr>
-          <w:b/>
-        </w:rPr>
+        <w:t>3.3</w:t>
+      </w:r>
+      <w:r>
         <w:tab/>
         <w:t>Design Consideration</w:t>
       </w:r>
@@ -7434,22 +8116,12 @@
     </w:p>
     <w:p>
       <w:pPr>
-        <w:spacing w:line="480" w:lineRule="auto"/>
-        <w:jc w:val="both"/>
-        <w:rPr>
-          <w:b/>
-        </w:rPr>
-      </w:pPr>
-      <w:r>
-        <w:rPr>
-          <w:b/>
-        </w:rPr>
-        <w:t>3.3</w:t>
-      </w:r>
-      <w:r>
-        <w:rPr>
-          <w:b/>
-        </w:rPr>
+        <w:pStyle w:val="Heading2"/>
+      </w:pPr>
+      <w:r>
+        <w:t>3.4</w:t>
+      </w:r>
+      <w:r>
         <w:tab/>
         <w:t>System Specifications</w:t>
       </w:r>
@@ -7520,22 +8192,12 @@
     </w:p>
     <w:p>
       <w:pPr>
-        <w:spacing w:line="480" w:lineRule="auto"/>
-        <w:jc w:val="both"/>
-        <w:rPr>
-          <w:b/>
-        </w:rPr>
-      </w:pPr>
-      <w:r>
-        <w:rPr>
-          <w:b/>
-        </w:rPr>
-        <w:t>3.4</w:t>
-      </w:r>
-      <w:r>
-        <w:rPr>
-          <w:b/>
-        </w:rPr>
+        <w:pStyle w:val="Heading2"/>
+      </w:pPr>
+      <w:r>
+        <w:t>3.5</w:t>
+      </w:r>
+      <w:r>
         <w:tab/>
         <w:t>Development of the Model</w:t>
       </w:r>
@@ -7675,11 +8337,9 @@
       <w:r>
         <w:t xml:space="preserve">. It will recognize and deduce if a user could be positive with the virus using the variables listed in </w:t>
       </w:r>
-      <w:bookmarkStart w:id="3" w:name="_GoBack"/>
       <w:r>
         <w:t>Table 1</w:t>
       </w:r>
-      <w:bookmarkEnd w:id="3"/>
     </w:p>
     <w:p>
       <w:pPr>
@@ -8054,24 +8714,6 @@
         <w:spacing w:line="480" w:lineRule="auto"/>
         <w:jc w:val="both"/>
         <w:rPr>
-          <w:b/>
-        </w:rPr>
-      </w:pPr>
-    </w:p>
-    <w:p>
-      <w:pPr>
-        <w:spacing w:line="480" w:lineRule="auto"/>
-        <w:jc w:val="both"/>
-        <w:rPr>
-          <w:u w:val="single"/>
-        </w:rPr>
-      </w:pPr>
-    </w:p>
-    <w:p>
-      <w:pPr>
-        <w:spacing w:line="480" w:lineRule="auto"/>
-        <w:jc w:val="both"/>
-        <w:rPr>
           <w:u w:val="single"/>
         </w:rPr>
       </w:pPr>
@@ -8259,55 +8901,21 @@
         <w:t>If a user who has poor isolation at work or home generates a positive result prediction, then other members would be advised to take a test as well</w:t>
       </w:r>
       <w:r>
-        <w:t xml:space="preserve">. Since the tests are not performed taking actual </w:t>
-      </w:r>
+        <w:t>. Since the tests are not performed taking actual fluid from the users, a more accurate diagnostic would require the user taking at least three tests and finding the average result based on the tests</w:t>
+      </w:r>
+    </w:p>
+    <w:p>
+      <w:pPr>
+        <w:pStyle w:val="Heading2"/>
+      </w:pPr>
       <w:r>
         <w:lastRenderedPageBreak/>
-        <w:t>fluid from the users, a more accurate diagnostic would require the user taking at least three tests and finding the average result based on the tests</w:t>
-      </w:r>
-    </w:p>
-    <w:p>
-      <w:pPr>
-        <w:spacing w:line="480" w:lineRule="auto"/>
-        <w:jc w:val="both"/>
-        <w:rPr>
-          <w:b/>
-        </w:rPr>
-      </w:pPr>
-    </w:p>
-    <w:p>
-      <w:pPr>
-        <w:spacing w:line="480" w:lineRule="auto"/>
-        <w:jc w:val="both"/>
-        <w:rPr>
-          <w:b/>
-        </w:rPr>
-      </w:pPr>
-    </w:p>
-    <w:p>
-      <w:pPr>
-        <w:spacing w:line="480" w:lineRule="auto"/>
-        <w:jc w:val="both"/>
-        <w:rPr>
-          <w:b/>
-        </w:rPr>
-      </w:pPr>
-      <w:r>
-        <w:rPr>
-          <w:b/>
-        </w:rPr>
-        <w:t>3.5</w:t>
-      </w:r>
-      <w:r>
-        <w:rPr>
-          <w:b/>
-        </w:rPr>
+        <w:t>3.6</w:t>
+      </w:r>
+      <w:r>
         <w:tab/>
       </w:r>
       <w:r>
-        <w:rPr>
-          <w:b/>
-        </w:rPr>
         <w:t>Build the Frontend Interface</w:t>
       </w:r>
     </w:p>
@@ -8404,7 +9012,7 @@
                     </pic:cNvPicPr>
                   </pic:nvPicPr>
                   <pic:blipFill>
-                    <a:blip r:embed="rId9">
+                    <a:blip r:embed="rId14">
                       <a:extLst>
                         <a:ext uri="{28A0092B-C50C-407E-A947-70E740481C1C}">
                           <a14:useLocalDpi xmlns:a14="http://schemas.microsoft.com/office/drawing/2010/main" val="0"/>
@@ -8454,40 +9062,37 @@
         <w:jc w:val="both"/>
       </w:pPr>
       <w:r>
-        <w:t xml:space="preserve">The UI/UX design is typically performed after requirement gathering and analyzing. The requirement gathering stage is complete upon development of the model, so we proceed to the </w:t>
-      </w:r>
+        <w:t>The UI/UX design is typically performed after requirement gathering and analyzing. The requirement gathering stage is complete upon development of the model, so we proceed to the design of the interface. In this case, we will use Figma although there are numerous alternatives available including Illustrator, Framer etc.</w:t>
+      </w:r>
+    </w:p>
+    <w:p>
+      <w:pPr>
+        <w:spacing w:line="480" w:lineRule="auto"/>
+        <w:jc w:val="both"/>
+      </w:pPr>
+      <w:r>
+        <w:t xml:space="preserve">Next, we will implement the design in the popular frontend framework ReactJS. As is seen in the Architecture Diagram in </w:t>
+      </w:r>
+      <w:r>
+        <w:t>Figure 1</w:t>
+      </w:r>
+      <w:r>
+        <w:t xml:space="preserve">, React will serve as the interface </w:t>
+      </w:r>
+      <w:r>
+        <w:t>the</w:t>
+      </w:r>
+      <w:r>
+        <w:t xml:space="preserve"> users will interact with.</w:t>
+      </w:r>
+    </w:p>
+    <w:p>
+      <w:pPr>
+        <w:spacing w:line="480" w:lineRule="auto"/>
+        <w:jc w:val="both"/>
+      </w:pPr>
       <w:r>
         <w:lastRenderedPageBreak/>
-        <w:t>design of the interface. In this case, we will use Figma although there are numerous alternatives available including Illustrator, Framer etc.</w:t>
-      </w:r>
-    </w:p>
-    <w:p>
-      <w:pPr>
-        <w:spacing w:line="480" w:lineRule="auto"/>
-        <w:jc w:val="both"/>
-      </w:pPr>
-      <w:r>
-        <w:t xml:space="preserve">Next, we will implement the design in the popular frontend framework ReactJS. As is seen in the Architecture Diagram in </w:t>
-      </w:r>
-      <w:r>
-        <w:t>Figure 1</w:t>
-      </w:r>
-      <w:r>
-        <w:t xml:space="preserve">, React will serve as the interface </w:t>
-      </w:r>
-      <w:r>
-        <w:t>the</w:t>
-      </w:r>
-      <w:r>
-        <w:t xml:space="preserve"> users will interact with.</w:t>
-      </w:r>
-    </w:p>
-    <w:p>
-      <w:pPr>
-        <w:spacing w:line="480" w:lineRule="auto"/>
-        <w:jc w:val="both"/>
-      </w:pPr>
-      <w:r>
         <w:t xml:space="preserve">After </w:t>
       </w:r>
       <w:r>
@@ -8787,224 +9392,15 @@
         <w:spacing w:line="480" w:lineRule="auto"/>
         <w:jc w:val="both"/>
         <w:rPr>
-          <w:b/>
-          <w:noProof/>
-          <w:lang w:val="en-GB"/>
-        </w:rPr>
-      </w:pPr>
-      <w:r>
-        <w:rPr>
-          <w:b/>
-          <w:noProof/>
-          <w:lang w:val="en-GB"/>
-        </w:rPr>
-        <w:t>Mathematical Model of a Simple Artificial Neural Network</w:t>
-      </w:r>
-    </w:p>
-    <w:p>
-      <w:pPr>
-        <w:spacing w:line="480" w:lineRule="auto"/>
-        <w:jc w:val="both"/>
-        <w:rPr>
-          <w:noProof/>
-          <w:lang w:val="en-GB"/>
-        </w:rPr>
-      </w:pPr>
-      <w:r>
-        <w:rPr>
-          <w:noProof/>
-          <w:lang w:val="en-GB"/>
-        </w:rPr>
-        <w:t xml:space="preserve">A simple neural network consists of </w:t>
-      </w:r>
-      <w:r>
-        <w:rPr>
-          <w:i/>
-          <w:noProof/>
-          <w:lang w:val="en-GB"/>
-        </w:rPr>
-        <w:t>n</w:t>
-      </w:r>
-      <w:r>
-        <w:rPr>
-          <w:noProof/>
-          <w:lang w:val="en-GB"/>
-        </w:rPr>
-        <w:t xml:space="preserve"> number of inputs, only one neuron and one output, where </w:t>
-      </w:r>
-      <w:r>
-        <w:rPr>
-          <w:i/>
-          <w:noProof/>
-          <w:lang w:val="en-GB"/>
-        </w:rPr>
-        <w:t>n</w:t>
-      </w:r>
-      <w:r>
-        <w:rPr>
-          <w:noProof/>
-          <w:lang w:val="en-GB"/>
-        </w:rPr>
-        <w:t xml:space="preserve"> is the number of features available in the dataset. A feature in a dataset can simply be defined as a input variable or a column in the dataset. </w:t>
-      </w:r>
-      <w:r>
-        <w:rPr>
-          <w:noProof/>
-          <w:lang w:val="en-GB"/>
-        </w:rPr>
-        <w:t xml:space="preserve">The features for our neural network are discussed in table X. </w:t>
-      </w:r>
-      <w:r>
-        <w:rPr>
-          <w:noProof/>
-          <w:lang w:val="en-GB"/>
-        </w:rPr>
-        <w:t xml:space="preserve">The process of passing the data through the neural network is termed: </w:t>
-      </w:r>
-      <w:r>
-        <w:rPr>
-          <w:i/>
-          <w:noProof/>
-          <w:lang w:val="en-GB"/>
-        </w:rPr>
-        <w:t>Forward Propagation</w:t>
-      </w:r>
-      <w:r>
-        <w:rPr>
-          <w:noProof/>
-          <w:lang w:val="en-GB"/>
-        </w:rPr>
-        <w:t xml:space="preserve"> and the forward propagation carried out will be explained below</w:t>
-      </w:r>
-      <w:r>
-        <w:rPr>
-          <w:noProof/>
-          <w:lang w:val="en-GB"/>
-        </w:rPr>
-        <w:t>:</w:t>
-      </w:r>
-    </w:p>
-    <w:p>
-      <w:pPr>
-        <w:pStyle w:val="ListParagraph"/>
-        <w:numPr>
-          <w:ilvl w:val="0"/>
-          <w:numId w:val="46"/>
-        </w:numPr>
-        <w:spacing w:line="480" w:lineRule="auto"/>
-        <w:jc w:val="both"/>
-        <w:rPr>
-          <w:lang w:eastAsia="en-US"/>
-        </w:rPr>
-      </w:pPr>
-      <w:r>
-        <w:rPr>
-          <w:lang w:eastAsia="en-US"/>
-        </w:rPr>
-        <w:t xml:space="preserve">For every input, multiply the input value </w:t>
-      </w:r>
-      <w:r>
-        <w:rPr>
-          <w:i/>
-          <w:lang w:eastAsia="en-US"/>
-        </w:rPr>
-        <w:t>Xi</w:t>
-      </w:r>
-      <w:r>
-        <w:rPr>
-          <w:lang w:eastAsia="en-US"/>
-        </w:rPr>
-        <w:t xml:space="preserve"> with weights </w:t>
-      </w:r>
-      <w:r>
-        <w:rPr>
-          <w:i/>
-          <w:lang w:eastAsia="en-US"/>
-        </w:rPr>
-        <w:t>Wi</w:t>
-      </w:r>
-      <w:r>
-        <w:rPr>
-          <w:lang w:eastAsia="en-US"/>
-        </w:rPr>
-        <w:t xml:space="preserve"> </w:t>
-      </w:r>
-      <w:r>
-        <w:rPr>
-          <w:lang w:eastAsia="en-US"/>
-        </w:rPr>
-        <w:t xml:space="preserve">and add all the values. Weights – represent the strength of the connection between neurons and determine how much </w:t>
-      </w:r>
-      <w:r>
-        <w:rPr>
-          <w:lang w:eastAsia="en-US"/>
-        </w:rPr>
-        <w:lastRenderedPageBreak/>
-        <w:t xml:space="preserve">influence the given input will have on the neuron’s output. If the weight </w:t>
-      </w:r>
-      <w:r>
-        <w:rPr>
-          <w:i/>
-          <w:lang w:eastAsia="en-US"/>
-        </w:rPr>
-        <w:t>W1</w:t>
-      </w:r>
-      <w:r>
-        <w:rPr>
-          <w:lang w:eastAsia="en-US"/>
-        </w:rPr>
-        <w:t xml:space="preserve"> has a greater values than </w:t>
-      </w:r>
-      <w:r>
-        <w:rPr>
-          <w:i/>
-          <w:lang w:eastAsia="en-US"/>
-        </w:rPr>
-        <w:t>W2</w:t>
-      </w:r>
-      <w:r>
-        <w:rPr>
-          <w:lang w:eastAsia="en-US"/>
-        </w:rPr>
-        <w:t xml:space="preserve">, then the input </w:t>
-      </w:r>
-      <w:r>
-        <w:rPr>
-          <w:i/>
-          <w:lang w:eastAsia="en-US"/>
-        </w:rPr>
-        <w:t>X1</w:t>
-      </w:r>
-      <w:r>
-        <w:rPr>
-          <w:lang w:eastAsia="en-US"/>
-        </w:rPr>
-        <w:t xml:space="preserve"> will have a greater influence on the output than </w:t>
-      </w:r>
-      <w:r>
-        <w:rPr>
-          <w:i/>
-          <w:lang w:eastAsia="en-US"/>
-        </w:rPr>
-        <w:t>W2</w:t>
-      </w:r>
-      <w:r>
-        <w:rPr>
-          <w:lang w:eastAsia="en-US"/>
-        </w:rPr>
-        <w:t>.</w:t>
-      </w:r>
-    </w:p>
-    <w:p>
-      <w:pPr>
-        <w:pStyle w:val="ListParagraph"/>
-        <w:spacing w:line="480" w:lineRule="auto"/>
-        <w:ind w:left="1080"/>
-        <w:jc w:val="center"/>
-        <w:rPr>
-          <w:lang w:eastAsia="en-US"/>
-        </w:rPr>
-      </w:pPr>
+          <w:lang w:eastAsia="en-US"/>
+        </w:rPr>
+      </w:pPr>
+      <w:r>
+        <w:rPr>
+          <w:lang w:eastAsia="en-US"/>
+        </w:rPr>
+        <w:t>Below are the first 10 records of the dataset in csv format:</w:t>
+      </w:r>
       <w:r>
         <w:rPr>
           <w:lang w:eastAsia="en-US"/>
@@ -9029,292 +9425,7 @@
             <v:path o:extrusionok="f" gradientshapeok="t" o:connecttype="rect"/>
             <o:lock v:ext="edit" aspectratio="t"/>
           </v:shapetype>
-          <v:shape id="_x0000_i1025" type="#_x0000_t75" style="width:443.8pt;height:61.25pt">
-            <v:imagedata r:id="rId10" o:title="ann1"/>
-          </v:shape>
-        </w:pict>
-      </w:r>
-    </w:p>
-    <w:p>
-      <w:pPr>
-        <w:pStyle w:val="ListParagraph"/>
-        <w:spacing w:line="480" w:lineRule="auto"/>
-        <w:ind w:left="1080"/>
-        <w:jc w:val="both"/>
-        <w:rPr>
-          <w:lang w:eastAsia="en-US"/>
-        </w:rPr>
-      </w:pPr>
-      <w:r>
-        <w:rPr>
-          <w:lang w:eastAsia="en-US"/>
-        </w:rPr>
-        <w:t>The row vectors of the inputs and weights are x = [x₁, x₂, … , xₙ] and w =[w₁, w₂, … , wₙ] respectively and their dot product is given by</w:t>
-      </w:r>
-    </w:p>
-    <w:p>
-      <w:pPr>
-        <w:pStyle w:val="ListParagraph"/>
-        <w:spacing w:line="480" w:lineRule="auto"/>
-        <w:ind w:left="1080"/>
-        <w:jc w:val="center"/>
-        <w:rPr>
-          <w:lang w:eastAsia="en-US"/>
-        </w:rPr>
-      </w:pPr>
-      <w:r>
-        <w:rPr>
-          <w:lang w:eastAsia="en-US"/>
-        </w:rPr>
-        <w:pict>
-          <v:shape id="_x0000_i1026" type="#_x0000_t75" style="width:436.3pt;height:54.8pt">
-            <v:imagedata r:id="rId11" o:title="ann2"/>
-          </v:shape>
-        </w:pict>
-      </w:r>
-    </w:p>
-    <w:p>
-      <w:pPr>
-        <w:pStyle w:val="ListParagraph"/>
-        <w:spacing w:line="480" w:lineRule="auto"/>
-        <w:ind w:left="1080"/>
-        <w:jc w:val="both"/>
-        <w:rPr>
-          <w:lang w:eastAsia="en-US"/>
-        </w:rPr>
-      </w:pPr>
-      <w:r>
-        <w:rPr>
-          <w:lang w:eastAsia="en-US"/>
-        </w:rPr>
-        <w:t xml:space="preserve">Therefore, the summation is equal to the dot product of the vectors </w:t>
-      </w:r>
-      <w:r>
-        <w:rPr>
-          <w:i/>
-          <w:lang w:eastAsia="en-US"/>
-        </w:rPr>
-        <w:t>x</w:t>
-      </w:r>
-      <w:r>
-        <w:rPr>
-          <w:lang w:eastAsia="en-US"/>
-        </w:rPr>
-        <w:t xml:space="preserve"> and </w:t>
-      </w:r>
-      <w:r>
-        <w:rPr>
-          <w:i/>
-          <w:lang w:eastAsia="en-US"/>
-        </w:rPr>
-        <w:t>w</w:t>
-      </w:r>
-    </w:p>
-    <w:p>
-      <w:pPr>
-        <w:pStyle w:val="ListParagraph"/>
-        <w:spacing w:line="480" w:lineRule="auto"/>
-        <w:ind w:left="1080"/>
-        <w:jc w:val="center"/>
-        <w:rPr>
-          <w:lang w:eastAsia="en-US"/>
-        </w:rPr>
-      </w:pPr>
-      <w:r>
-        <w:rPr>
-          <w:lang w:eastAsia="en-US"/>
-        </w:rPr>
-        <w:pict>
-          <v:shape id="_x0000_i1027" type="#_x0000_t75" style="width:105.3pt;height:46.2pt">
-            <v:imagedata r:id="rId12" o:title="ann3"/>
-          </v:shape>
-        </w:pict>
-      </w:r>
-    </w:p>
-    <w:p>
-      <w:pPr>
-        <w:pStyle w:val="ListParagraph"/>
-        <w:numPr>
-          <w:ilvl w:val="0"/>
-          <w:numId w:val="46"/>
-        </w:numPr>
-        <w:spacing w:line="480" w:lineRule="auto"/>
-        <w:jc w:val="both"/>
-        <w:rPr>
-          <w:lang w:eastAsia="en-US"/>
-        </w:rPr>
-      </w:pPr>
-      <w:r>
-        <w:rPr>
-          <w:lang w:eastAsia="en-US"/>
-        </w:rPr>
-        <w:t xml:space="preserve">A bias </w:t>
-      </w:r>
-      <w:r>
-        <w:rPr>
-          <w:i/>
-          <w:lang w:eastAsia="en-US"/>
-        </w:rPr>
-        <w:t>b</w:t>
-      </w:r>
-      <w:r>
-        <w:rPr>
-          <w:lang w:eastAsia="en-US"/>
-        </w:rPr>
-        <w:t xml:space="preserve"> is added to the summation of multiplied figures and is termed </w:t>
-      </w:r>
-      <w:r>
-        <w:rPr>
-          <w:i/>
-          <w:lang w:eastAsia="en-US"/>
-        </w:rPr>
-        <w:t>z</w:t>
-      </w:r>
-      <w:r>
-        <w:rPr>
-          <w:lang w:eastAsia="en-US"/>
-        </w:rPr>
-        <w:t>. Bias (also called the offset) is necessary in most of the cases, to move the entire activation function to the left or right to generate the desired output values</w:t>
-      </w:r>
-    </w:p>
-    <w:p>
-      <w:pPr>
-        <w:pStyle w:val="ListParagraph"/>
-        <w:spacing w:line="480" w:lineRule="auto"/>
-        <w:jc w:val="center"/>
-        <w:rPr>
-          <w:lang w:eastAsia="en-US"/>
-        </w:rPr>
-      </w:pPr>
-      <w:r>
-        <w:rPr>
-          <w:lang w:eastAsia="en-US"/>
-        </w:rPr>
-        <w:pict>
-          <v:shape id="_x0000_i1028" type="#_x0000_t75" style="width:120.35pt;height:44.05pt">
-            <v:imagedata r:id="rId13" o:title="ann4"/>
-          </v:shape>
-        </w:pict>
-      </w:r>
-    </w:p>
-    <w:p>
-      <w:pPr>
-        <w:pStyle w:val="ListParagraph"/>
-        <w:numPr>
-          <w:ilvl w:val="0"/>
-          <w:numId w:val="46"/>
-        </w:numPr>
-        <w:spacing w:line="480" w:lineRule="auto"/>
-        <w:jc w:val="both"/>
-        <w:rPr>
-          <w:lang w:eastAsia="en-US"/>
-        </w:rPr>
-      </w:pPr>
-      <w:r>
-        <w:rPr>
-          <w:lang w:eastAsia="en-US"/>
-        </w:rPr>
-        <w:t xml:space="preserve">The value of </w:t>
-      </w:r>
-      <w:r>
-        <w:rPr>
-          <w:i/>
-          <w:lang w:eastAsia="en-US"/>
-        </w:rPr>
-        <w:t>z</w:t>
-      </w:r>
-      <w:r>
-        <w:rPr>
-          <w:lang w:eastAsia="en-US"/>
-        </w:rPr>
-        <w:t xml:space="preserve"> is passed to a non-linear activation function. Activation functions are used to bring a concept of non-linearity into the output of the neurons, without which the neural network will be simply a linear function. Moreover, they have a massive impact on the learning speed of the network</w:t>
-      </w:r>
-      <w:r>
-        <w:rPr>
-          <w:lang w:eastAsia="en-US"/>
-        </w:rPr>
-        <w:t xml:space="preserve">. We shall use a popular function known as logistic function </w:t>
-      </w:r>
-    </w:p>
-    <w:p>
-      <w:pPr>
-        <w:pStyle w:val="ListParagraph"/>
-        <w:spacing w:line="480" w:lineRule="auto"/>
-        <w:jc w:val="both"/>
-        <w:rPr>
-          <w:lang w:eastAsia="en-US"/>
-        </w:rPr>
-      </w:pPr>
-      <w:r>
-        <w:rPr>
-          <w:lang w:eastAsia="en-US"/>
-        </w:rPr>
-        <w:t>as out activation function</w:t>
-      </w:r>
-    </w:p>
-    <w:p>
-      <w:pPr>
-        <w:pStyle w:val="ListParagraph"/>
-        <w:spacing w:line="480" w:lineRule="auto"/>
-        <w:jc w:val="center"/>
-        <w:rPr>
-          <w:lang w:eastAsia="en-US"/>
-        </w:rPr>
-      </w:pPr>
-      <w:r>
-        <w:rPr>
-          <w:lang w:eastAsia="en-US"/>
-        </w:rPr>
-        <w:lastRenderedPageBreak/>
-        <w:pict>
-          <v:shape id="_x0000_i1029" type="#_x0000_t75" style="width:200.95pt;height:69.85pt">
-            <v:imagedata r:id="rId14" o:title="ann5"/>
-          </v:shape>
-        </w:pict>
-      </w:r>
-    </w:p>
-    <w:p>
-      <w:pPr>
-        <w:spacing w:line="480" w:lineRule="auto"/>
-        <w:jc w:val="both"/>
-        <w:rPr>
-          <w:lang w:eastAsia="en-US"/>
-        </w:rPr>
-      </w:pPr>
-      <w:r>
-        <w:rPr>
-          <w:lang w:eastAsia="en-US"/>
-        </w:rPr>
-        <w:t xml:space="preserve">In the above equation, the output of the neural network after the forward propagation is known as the predicted value </w:t>
-      </w:r>
-      <w:r>
-        <w:rPr>
-          <w:i/>
-          <w:lang w:eastAsia="en-US"/>
-        </w:rPr>
-        <w:t>y</w:t>
-      </w:r>
-    </w:p>
-    <w:p>
-      <w:pPr>
-        <w:spacing w:line="480" w:lineRule="auto"/>
-        <w:jc w:val="both"/>
-        <w:rPr>
-          <w:lang w:eastAsia="en-US"/>
-        </w:rPr>
-      </w:pPr>
-      <w:r>
-        <w:rPr>
-          <w:lang w:eastAsia="en-US"/>
-        </w:rPr>
-        <w:t>Below are the first 10 records of the dataset in csv format:</w:t>
-      </w:r>
-      <w:r>
-        <w:rPr>
-          <w:lang w:eastAsia="en-US"/>
-        </w:rPr>
-        <w:pict>
-          <v:shape id="_x0000_i1030" type="#_x0000_t75" style="width:468.55pt;height:138.65pt">
+          <v:shape id="_x0000_i1025" type="#_x0000_t75" style="width:468pt;height:136.8pt">
             <v:imagedata r:id="rId15" o:title="schema_csv"/>
           </v:shape>
         </w:pict>
@@ -9408,7 +9519,7 @@
           <w:lang w:eastAsia="en-US"/>
         </w:rPr>
         <w:pict>
-          <v:shape id="_x0000_i1031" type="#_x0000_t75" style="width:467.45pt;height:92.4pt">
+          <v:shape id="_x0000_i1026" type="#_x0000_t75" style="width:468pt;height:93.6pt">
             <v:imagedata r:id="rId16" o:title="pd"/>
           </v:shape>
         </w:pict>
@@ -9447,7 +9558,6 @@
         <w:rPr>
           <w:lang w:eastAsia="en-US"/>
         </w:rPr>
-        <w:lastRenderedPageBreak/>
         <w:t xml:space="preserve">A new Jupyter terminal is created and then the pandas library is imported. The dataset is opened in a pandas dataframe and then </w:t>
       </w:r>
       <w:r>
@@ -10060,6 +10170,7 @@
                 <w:b w:val="0"/>
                 <w:lang w:eastAsia="en-US"/>
               </w:rPr>
+              <w:lastRenderedPageBreak/>
               <w:t>age_60_and_above</w:t>
             </w:r>
           </w:p>
@@ -10198,14 +10309,7 @@
         <w:rPr>
           <w:lang w:eastAsia="en-US"/>
         </w:rPr>
-        <w:t xml:space="preserve">The model generates a single array of possible output for each classification: “negative”, “positive”, and “other”. The array contains objects for each possible output listed above. The </w:t>
-      </w:r>
-      <w:r>
-        <w:rPr>
-          <w:lang w:eastAsia="en-US"/>
-        </w:rPr>
-        <w:lastRenderedPageBreak/>
-        <w:t>objects will also contain a “confidence” value.  The total of all confidence values will equal to 1. This means that the output with the highest classification will be the classification decision.</w:t>
+        <w:t>The model generates a single array of possible output for each classification: “negative”, “positive”, and “other”. The array contains objects for each possible output listed above. The objects will also contain a “confidence” value.  The total of all confidence values will equal to 1. This means that the output with the highest classification will be the classification decision.</w:t>
       </w:r>
     </w:p>
     <w:p>
@@ -10221,7 +10325,7 @@
           <w:lang w:eastAsia="en-US"/>
         </w:rPr>
         <w:pict>
-          <v:shape id="_x0000_i1032" type="#_x0000_t75" style="width:169.8pt;height:226.75pt">
+          <v:shape id="_x0000_i1027" type="#_x0000_t75" style="width:172.8pt;height:223.2pt">
             <v:imagedata r:id="rId17" o:title="sampleresponse"/>
           </v:shape>
         </w:pict>
@@ -10269,7 +10373,14 @@
         <w:rPr>
           <w:lang w:eastAsia="en-US"/>
         </w:rPr>
-        <w:t>Consider the above figure containing a sample response returned by running a classification on a set of user inputs. The response is an array of three objects. Each object contains a ‘label’ and a ‘confidence’ property. The label is of type string while the confidence is a float variable. The confidence values all add up to 1 showing that the result is accurate. The output object with the highest confidence value is the model’s prediction of the most l</w:t>
+        <w:t xml:space="preserve">Consider the above figure containing a sample response returned by running a classification on a set of user inputs. The response is an array of three objects. Each object contains a ‘label’ and a </w:t>
+      </w:r>
+      <w:r>
+        <w:rPr>
+          <w:lang w:eastAsia="en-US"/>
+        </w:rPr>
+        <w:lastRenderedPageBreak/>
+        <w:t>‘confidence’ property. The label is of type string while the confidence is a float variable. The confidence values all add up to 1 showing that the result is accurate. The output object with the highest confidence value is the model’s prediction of the most l</w:t>
       </w:r>
       <w:r>
         <w:rPr>
@@ -10332,7 +10443,6 @@
         <w:rPr>
           <w:lang w:eastAsia="en-US"/>
         </w:rPr>
-        <w:lastRenderedPageBreak/>
         <w:t>Step 1: Load data from your dataset or create some raw data in realtime</w:t>
       </w:r>
     </w:p>
@@ -10515,6 +10625,7 @@
         </w:rPr>
       </w:pPr>
       <w:r>
+        <w:lastRenderedPageBreak/>
         <w:t xml:space="preserve">We will train initially using the top half of the dataset which we have in a JSON file on the route </w:t>
       </w:r>
       <w:r>
@@ -11429,6 +11540,7 @@
           <w:sz w:val="22"/>
           <w:szCs w:val="20"/>
         </w:rPr>
+        <w:lastRenderedPageBreak/>
         <w:t>};</w:t>
       </w:r>
     </w:p>
@@ -11606,7 +11718,6 @@
         </w:rPr>
       </w:pPr>
       <w:r>
-        <w:lastRenderedPageBreak/>
         <w:t xml:space="preserve">In step 1, we imported the data to be used in the model training. Now we must add the data one after the other into the model. This is done using </w:t>
       </w:r>
       <w:r>
@@ -12416,6 +12527,7 @@
           <w:color w:val="000000"/>
           <w:szCs w:val="20"/>
         </w:rPr>
+        <w:lastRenderedPageBreak/>
         <w:t>      };</w:t>
       </w:r>
     </w:p>
@@ -12698,7 +12810,6 @@
         <w:jc w:val="both"/>
       </w:pPr>
       <w:r>
-        <w:lastRenderedPageBreak/>
         <w:t>Step 5: Data Normalization</w:t>
       </w:r>
     </w:p>
@@ -12983,6 +13094,7 @@
           <w:szCs w:val="20"/>
           <w:lang w:val="en-GB"/>
         </w:rPr>
+        <w:lastRenderedPageBreak/>
         <w:t xml:space="preserve">      </w:t>
       </w:r>
       <w:r>
@@ -13299,11 +13411,12 @@
         <w:jc w:val="both"/>
       </w:pPr>
       <w:r>
+        <w:lastRenderedPageBreak/>
         <w:tab/>
       </w:r>
       <w:r>
         <w:pict>
-          <v:shape id="_x0000_i1033" type="#_x0000_t75" style="width:436.3pt;height:527.65pt">
+          <v:shape id="_x0000_i1028" type="#_x0000_t75" style="width:439.2pt;height:525.6pt">
             <v:imagedata r:id="rId18" o:title="visor"/>
           </v:shape>
         </w:pict>
@@ -13350,6 +13463,7 @@
         <w:jc w:val="both"/>
       </w:pPr>
       <w:r>
+        <w:lastRenderedPageBreak/>
         <w:t>After training, the model will be exported so that we can test it’s validation accuracy. This will determine if the model can be used or not.</w:t>
       </w:r>
       <w:r>
@@ -14175,17 +14289,428 @@
           <w:szCs w:val="20"/>
           <w:lang w:val="en-GB"/>
         </w:rPr>
+        <w:t xml:space="preserve">      </w:t>
+      </w:r>
+      <w:r>
+        <w:rPr>
+          <w:rFonts w:ascii="Consolas" w:hAnsi="Consolas"/>
+          <w:color w:val="001080"/>
+          <w:szCs w:val="20"/>
+          <w:lang w:val="en-GB"/>
+        </w:rPr>
+        <w:t>debug:</w:t>
+      </w:r>
+      <w:r>
+        <w:rPr>
+          <w:rFonts w:ascii="Consolas" w:hAnsi="Consolas"/>
+          <w:color w:val="000000"/>
+          <w:szCs w:val="20"/>
+          <w:lang w:val="en-GB"/>
+        </w:rPr>
+        <w:t xml:space="preserve"> </w:t>
+      </w:r>
+      <w:r>
+        <w:rPr>
+          <w:rFonts w:ascii="Consolas" w:hAnsi="Consolas"/>
+          <w:color w:val="0000FF"/>
+          <w:szCs w:val="20"/>
+          <w:lang w:val="en-GB"/>
+        </w:rPr>
+        <w:t>true</w:t>
+      </w:r>
+      <w:r>
+        <w:rPr>
+          <w:rFonts w:ascii="Consolas" w:hAnsi="Consolas"/>
+          <w:color w:val="000000"/>
+          <w:szCs w:val="20"/>
+          <w:lang w:val="en-GB"/>
+        </w:rPr>
+        <w:t>,</w:t>
+      </w:r>
+    </w:p>
+    <w:p>
+      <w:pPr>
+        <w:shd w:val="clear" w:color="auto" w:fill="FFFFFF"/>
+        <w:spacing w:line="480" w:lineRule="auto"/>
+        <w:jc w:val="both"/>
+        <w:rPr>
+          <w:rFonts w:ascii="Consolas" w:hAnsi="Consolas"/>
+          <w:color w:val="000000"/>
+          <w:szCs w:val="20"/>
+          <w:lang w:val="en-GB"/>
+        </w:rPr>
+      </w:pPr>
+      <w:r>
+        <w:rPr>
+          <w:rFonts w:ascii="Consolas" w:hAnsi="Consolas"/>
+          <w:color w:val="000000"/>
+          <w:szCs w:val="20"/>
+          <w:lang w:val="en-GB"/>
+        </w:rPr>
         <w:lastRenderedPageBreak/>
+        <w:t>    };</w:t>
+      </w:r>
+    </w:p>
+    <w:p>
+      <w:pPr>
+        <w:shd w:val="clear" w:color="auto" w:fill="FFFFFF"/>
+        <w:spacing w:line="480" w:lineRule="auto"/>
+        <w:jc w:val="both"/>
+        <w:rPr>
+          <w:rFonts w:ascii="Consolas" w:hAnsi="Consolas"/>
+          <w:color w:val="000000"/>
+          <w:szCs w:val="20"/>
+          <w:lang w:val="en-GB"/>
+        </w:rPr>
+      </w:pPr>
+    </w:p>
+    <w:p>
+      <w:pPr>
+        <w:shd w:val="clear" w:color="auto" w:fill="FFFFFF"/>
+        <w:spacing w:line="480" w:lineRule="auto"/>
+        <w:jc w:val="both"/>
+        <w:rPr>
+          <w:rFonts w:ascii="Consolas" w:hAnsi="Consolas"/>
+          <w:color w:val="000000"/>
+          <w:szCs w:val="20"/>
+          <w:lang w:val="en-GB"/>
+        </w:rPr>
+      </w:pPr>
+      <w:r>
+        <w:rPr>
+          <w:rFonts w:ascii="Consolas" w:hAnsi="Consolas"/>
+          <w:color w:val="000000"/>
+          <w:szCs w:val="20"/>
+          <w:lang w:val="en-GB"/>
+        </w:rPr>
+        <w:t xml:space="preserve">    </w:t>
+      </w:r>
+      <w:r>
+        <w:rPr>
+          <w:rFonts w:ascii="Consolas" w:hAnsi="Consolas"/>
+          <w:color w:val="0000FF"/>
+          <w:szCs w:val="20"/>
+          <w:lang w:val="en-GB"/>
+        </w:rPr>
+        <w:t>const</w:t>
+      </w:r>
+      <w:r>
+        <w:rPr>
+          <w:rFonts w:ascii="Consolas" w:hAnsi="Consolas"/>
+          <w:color w:val="000000"/>
+          <w:szCs w:val="20"/>
+          <w:lang w:val="en-GB"/>
+        </w:rPr>
+        <w:t xml:space="preserve"> </w:t>
+      </w:r>
+      <w:r>
+        <w:rPr>
+          <w:rFonts w:ascii="Consolas" w:hAnsi="Consolas"/>
+          <w:color w:val="0070C1"/>
+          <w:szCs w:val="20"/>
+          <w:lang w:val="en-GB"/>
+        </w:rPr>
+        <w:t>nn</w:t>
+      </w:r>
+      <w:r>
+        <w:rPr>
+          <w:rFonts w:ascii="Consolas" w:hAnsi="Consolas"/>
+          <w:color w:val="000000"/>
+          <w:szCs w:val="20"/>
+          <w:lang w:val="en-GB"/>
+        </w:rPr>
+        <w:t xml:space="preserve"> = </w:t>
+      </w:r>
+      <w:r>
+        <w:rPr>
+          <w:rFonts w:ascii="Consolas" w:hAnsi="Consolas"/>
+          <w:color w:val="001080"/>
+          <w:szCs w:val="20"/>
+          <w:lang w:val="en-GB"/>
+        </w:rPr>
+        <w:t>ml5</w:t>
+      </w:r>
+      <w:r>
+        <w:rPr>
+          <w:rFonts w:ascii="Consolas" w:hAnsi="Consolas"/>
+          <w:color w:val="000000"/>
+          <w:szCs w:val="20"/>
+          <w:lang w:val="en-GB"/>
+        </w:rPr>
+        <w:t>.</w:t>
+      </w:r>
+      <w:r>
+        <w:rPr>
+          <w:rFonts w:ascii="Consolas" w:hAnsi="Consolas"/>
+          <w:color w:val="795E26"/>
+          <w:szCs w:val="20"/>
+          <w:lang w:val="en-GB"/>
+        </w:rPr>
+        <w:t>neuralNetwork</w:t>
+      </w:r>
+      <w:r>
+        <w:rPr>
+          <w:rFonts w:ascii="Consolas" w:hAnsi="Consolas"/>
+          <w:color w:val="000000"/>
+          <w:szCs w:val="20"/>
+          <w:lang w:val="en-GB"/>
+        </w:rPr>
+        <w:t>(</w:t>
+      </w:r>
+      <w:r>
+        <w:rPr>
+          <w:rFonts w:ascii="Consolas" w:hAnsi="Consolas"/>
+          <w:color w:val="0070C1"/>
+          <w:szCs w:val="20"/>
+          <w:lang w:val="en-GB"/>
+        </w:rPr>
+        <w:t>options</w:t>
+      </w:r>
+      <w:r>
+        <w:rPr>
+          <w:rFonts w:ascii="Consolas" w:hAnsi="Consolas"/>
+          <w:color w:val="000000"/>
+          <w:szCs w:val="20"/>
+          <w:lang w:val="en-GB"/>
+        </w:rPr>
+        <w:t>);</w:t>
+      </w:r>
+    </w:p>
+    <w:p>
+      <w:pPr>
+        <w:shd w:val="clear" w:color="auto" w:fill="FFFFFF"/>
+        <w:spacing w:line="480" w:lineRule="auto"/>
+        <w:jc w:val="both"/>
+        <w:rPr>
+          <w:rFonts w:ascii="Consolas" w:hAnsi="Consolas"/>
+          <w:color w:val="000000"/>
+          <w:szCs w:val="20"/>
+          <w:lang w:val="en-GB"/>
+        </w:rPr>
+      </w:pPr>
+      <w:r>
+        <w:rPr>
+          <w:rFonts w:ascii="Consolas" w:hAnsi="Consolas"/>
+          <w:color w:val="000000"/>
+          <w:szCs w:val="20"/>
+          <w:lang w:val="en-GB"/>
+        </w:rPr>
+        <w:t xml:space="preserve">    </w:t>
+      </w:r>
+      <w:r>
+        <w:rPr>
+          <w:rFonts w:ascii="Consolas" w:hAnsi="Consolas"/>
+          <w:color w:val="0070C1"/>
+          <w:szCs w:val="20"/>
+          <w:lang w:val="en-GB"/>
+        </w:rPr>
+        <w:t>trainResult</w:t>
+      </w:r>
+      <w:r>
+        <w:rPr>
+          <w:rFonts w:ascii="Consolas" w:hAnsi="Consolas"/>
+          <w:color w:val="000000"/>
+          <w:szCs w:val="20"/>
+          <w:lang w:val="en-GB"/>
+        </w:rPr>
+        <w:t>.</w:t>
+      </w:r>
+      <w:r>
+        <w:rPr>
+          <w:rFonts w:ascii="Consolas" w:hAnsi="Consolas"/>
+          <w:color w:val="795E26"/>
+          <w:szCs w:val="20"/>
+          <w:lang w:val="en-GB"/>
+        </w:rPr>
+        <w:t>splice</w:t>
+      </w:r>
+      <w:r>
+        <w:rPr>
+          <w:rFonts w:ascii="Consolas" w:hAnsi="Consolas"/>
+          <w:color w:val="000000"/>
+          <w:szCs w:val="20"/>
+          <w:lang w:val="en-GB"/>
+        </w:rPr>
+        <w:t>(</w:t>
+      </w:r>
+      <w:r>
+        <w:rPr>
+          <w:rFonts w:ascii="Consolas" w:hAnsi="Consolas"/>
+          <w:color w:val="098658"/>
+          <w:szCs w:val="20"/>
+          <w:lang w:val="en-GB"/>
+        </w:rPr>
+        <w:t>0</w:t>
+      </w:r>
+      <w:r>
+        <w:rPr>
+          <w:rFonts w:ascii="Consolas" w:hAnsi="Consolas"/>
+          <w:color w:val="000000"/>
+          <w:szCs w:val="20"/>
+          <w:lang w:val="en-GB"/>
+        </w:rPr>
+        <w:t xml:space="preserve">, </w:t>
+      </w:r>
+      <w:r>
+        <w:rPr>
+          <w:rFonts w:ascii="Consolas" w:hAnsi="Consolas"/>
+          <w:color w:val="098658"/>
+          <w:szCs w:val="20"/>
+          <w:lang w:val="en-GB"/>
+        </w:rPr>
+        <w:t>500</w:t>
+      </w:r>
+      <w:r>
+        <w:rPr>
+          <w:rFonts w:ascii="Consolas" w:hAnsi="Consolas"/>
+          <w:color w:val="000000"/>
+          <w:szCs w:val="20"/>
+          <w:lang w:val="en-GB"/>
+        </w:rPr>
+        <w:t>).</w:t>
+      </w:r>
+      <w:r>
+        <w:rPr>
+          <w:rFonts w:ascii="Consolas" w:hAnsi="Consolas"/>
+          <w:color w:val="795E26"/>
+          <w:szCs w:val="20"/>
+          <w:lang w:val="en-GB"/>
+        </w:rPr>
+        <w:t>forEach</w:t>
+      </w:r>
+      <w:r>
+        <w:rPr>
+          <w:rFonts w:ascii="Consolas" w:hAnsi="Consolas"/>
+          <w:color w:val="000000"/>
+          <w:szCs w:val="20"/>
+          <w:lang w:val="en-GB"/>
+        </w:rPr>
+        <w:t>((</w:t>
+      </w:r>
+      <w:r>
+        <w:rPr>
+          <w:rFonts w:ascii="Consolas" w:hAnsi="Consolas"/>
+          <w:color w:val="001080"/>
+          <w:szCs w:val="20"/>
+          <w:lang w:val="en-GB"/>
+        </w:rPr>
+        <w:t>item</w:t>
+      </w:r>
+      <w:r>
+        <w:rPr>
+          <w:rFonts w:ascii="Consolas" w:hAnsi="Consolas"/>
+          <w:color w:val="000000"/>
+          <w:szCs w:val="20"/>
+          <w:lang w:val="en-GB"/>
+        </w:rPr>
+        <w:t xml:space="preserve">) </w:t>
+      </w:r>
+      <w:r>
+        <w:rPr>
+          <w:rFonts w:ascii="Consolas" w:hAnsi="Consolas"/>
+          <w:color w:val="0000FF"/>
+          <w:szCs w:val="20"/>
+          <w:lang w:val="en-GB"/>
+        </w:rPr>
+        <w:t>=&gt;</w:t>
+      </w:r>
+      <w:r>
+        <w:rPr>
+          <w:rFonts w:ascii="Consolas" w:hAnsi="Consolas"/>
+          <w:color w:val="000000"/>
+          <w:szCs w:val="20"/>
+          <w:lang w:val="en-GB"/>
+        </w:rPr>
+        <w:t xml:space="preserve"> {</w:t>
+      </w:r>
+    </w:p>
+    <w:p>
+      <w:pPr>
+        <w:shd w:val="clear" w:color="auto" w:fill="FFFFFF"/>
+        <w:spacing w:line="480" w:lineRule="auto"/>
+        <w:jc w:val="both"/>
+        <w:rPr>
+          <w:rFonts w:ascii="Consolas" w:hAnsi="Consolas"/>
+          <w:color w:val="000000"/>
+          <w:szCs w:val="20"/>
+          <w:lang w:val="en-GB"/>
+        </w:rPr>
+      </w:pPr>
+      <w:r>
+        <w:rPr>
+          <w:rFonts w:ascii="Consolas" w:hAnsi="Consolas"/>
+          <w:color w:val="000000"/>
+          <w:szCs w:val="20"/>
+          <w:lang w:val="en-GB"/>
+        </w:rPr>
         <w:t xml:space="preserve">      </w:t>
       </w:r>
       <w:r>
         <w:rPr>
           <w:rFonts w:ascii="Consolas" w:hAnsi="Consolas"/>
+          <w:color w:val="0000FF"/>
+          <w:szCs w:val="20"/>
+          <w:lang w:val="en-GB"/>
+        </w:rPr>
+        <w:t>const</w:t>
+      </w:r>
+      <w:r>
+        <w:rPr>
+          <w:rFonts w:ascii="Consolas" w:hAnsi="Consolas"/>
+          <w:color w:val="000000"/>
+          <w:szCs w:val="20"/>
+          <w:lang w:val="en-GB"/>
+        </w:rPr>
+        <w:t xml:space="preserve"> </w:t>
+      </w:r>
+      <w:r>
+        <w:rPr>
+          <w:rFonts w:ascii="Consolas" w:hAnsi="Consolas"/>
+          <w:color w:val="0070C1"/>
+          <w:szCs w:val="20"/>
+          <w:lang w:val="en-GB"/>
+        </w:rPr>
+        <w:t>inputs</w:t>
+      </w:r>
+      <w:r>
+        <w:rPr>
+          <w:rFonts w:ascii="Consolas" w:hAnsi="Consolas"/>
+          <w:color w:val="000000"/>
+          <w:szCs w:val="20"/>
+          <w:lang w:val="en-GB"/>
+        </w:rPr>
+        <w:t xml:space="preserve"> = {</w:t>
+      </w:r>
+    </w:p>
+    <w:p>
+      <w:pPr>
+        <w:shd w:val="clear" w:color="auto" w:fill="FFFFFF"/>
+        <w:spacing w:line="480" w:lineRule="auto"/>
+        <w:jc w:val="both"/>
+        <w:rPr>
+          <w:rFonts w:ascii="Consolas" w:hAnsi="Consolas"/>
+          <w:color w:val="000000"/>
+          <w:szCs w:val="20"/>
+          <w:lang w:val="en-GB"/>
+        </w:rPr>
+      </w:pPr>
+      <w:r>
+        <w:rPr>
+          <w:rFonts w:ascii="Consolas" w:hAnsi="Consolas"/>
+          <w:color w:val="000000"/>
+          <w:szCs w:val="20"/>
+          <w:lang w:val="en-GB"/>
+        </w:rPr>
+        <w:t xml:space="preserve">        </w:t>
+      </w:r>
+      <w:r>
+        <w:rPr>
+          <w:rFonts w:ascii="Consolas" w:hAnsi="Consolas"/>
           <w:color w:val="001080"/>
           <w:szCs w:val="20"/>
           <w:lang w:val="en-GB"/>
         </w:rPr>
-        <w:t>debug:</w:t>
+        <w:t>cough:</w:t>
       </w:r>
       <w:r>
         <w:rPr>
@@ -14199,11 +14724,749 @@
       <w:r>
         <w:rPr>
           <w:rFonts w:ascii="Consolas" w:hAnsi="Consolas"/>
+          <w:color w:val="001080"/>
+          <w:szCs w:val="20"/>
+          <w:lang w:val="en-GB"/>
+        </w:rPr>
+        <w:t>item</w:t>
+      </w:r>
+      <w:r>
+        <w:rPr>
+          <w:rFonts w:ascii="Consolas" w:hAnsi="Consolas"/>
+          <w:color w:val="000000"/>
+          <w:szCs w:val="20"/>
+          <w:lang w:val="en-GB"/>
+        </w:rPr>
+        <w:t>.</w:t>
+      </w:r>
+      <w:r>
+        <w:rPr>
+          <w:rFonts w:ascii="Consolas" w:hAnsi="Consolas"/>
+          <w:color w:val="001080"/>
+          <w:szCs w:val="20"/>
+          <w:lang w:val="en-GB"/>
+        </w:rPr>
+        <w:t>cough</w:t>
+      </w:r>
+      <w:r>
+        <w:rPr>
+          <w:rFonts w:ascii="Consolas" w:hAnsi="Consolas"/>
+          <w:color w:val="000000"/>
+          <w:szCs w:val="20"/>
+          <w:lang w:val="en-GB"/>
+        </w:rPr>
+        <w:t>,</w:t>
+      </w:r>
+    </w:p>
+    <w:p>
+      <w:pPr>
+        <w:shd w:val="clear" w:color="auto" w:fill="FFFFFF"/>
+        <w:spacing w:line="480" w:lineRule="auto"/>
+        <w:jc w:val="both"/>
+        <w:rPr>
+          <w:rFonts w:ascii="Consolas" w:hAnsi="Consolas"/>
+          <w:color w:val="000000"/>
+          <w:szCs w:val="20"/>
+          <w:lang w:val="en-GB"/>
+        </w:rPr>
+      </w:pPr>
+      <w:r>
+        <w:rPr>
+          <w:rFonts w:ascii="Consolas" w:hAnsi="Consolas"/>
+          <w:color w:val="000000"/>
+          <w:szCs w:val="20"/>
+          <w:lang w:val="en-GB"/>
+        </w:rPr>
+        <w:t xml:space="preserve">        </w:t>
+      </w:r>
+      <w:r>
+        <w:rPr>
+          <w:rFonts w:ascii="Consolas" w:hAnsi="Consolas"/>
+          <w:color w:val="001080"/>
+          <w:szCs w:val="20"/>
+          <w:lang w:val="en-GB"/>
+        </w:rPr>
+        <w:t>fever:</w:t>
+      </w:r>
+      <w:r>
+        <w:rPr>
+          <w:rFonts w:ascii="Consolas" w:hAnsi="Consolas"/>
+          <w:color w:val="000000"/>
+          <w:szCs w:val="20"/>
+          <w:lang w:val="en-GB"/>
+        </w:rPr>
+        <w:t xml:space="preserve"> </w:t>
+      </w:r>
+      <w:r>
+        <w:rPr>
+          <w:rFonts w:ascii="Consolas" w:hAnsi="Consolas"/>
+          <w:color w:val="001080"/>
+          <w:szCs w:val="20"/>
+          <w:lang w:val="en-GB"/>
+        </w:rPr>
+        <w:t>item</w:t>
+      </w:r>
+      <w:r>
+        <w:rPr>
+          <w:rFonts w:ascii="Consolas" w:hAnsi="Consolas"/>
+          <w:color w:val="000000"/>
+          <w:szCs w:val="20"/>
+          <w:lang w:val="en-GB"/>
+        </w:rPr>
+        <w:t>.</w:t>
+      </w:r>
+      <w:r>
+        <w:rPr>
+          <w:rFonts w:ascii="Consolas" w:hAnsi="Consolas"/>
+          <w:color w:val="001080"/>
+          <w:szCs w:val="20"/>
+          <w:lang w:val="en-GB"/>
+        </w:rPr>
+        <w:t>fever</w:t>
+      </w:r>
+      <w:r>
+        <w:rPr>
+          <w:rFonts w:ascii="Consolas" w:hAnsi="Consolas"/>
+          <w:color w:val="000000"/>
+          <w:szCs w:val="20"/>
+          <w:lang w:val="en-GB"/>
+        </w:rPr>
+        <w:t>,</w:t>
+      </w:r>
+    </w:p>
+    <w:p>
+      <w:pPr>
+        <w:shd w:val="clear" w:color="auto" w:fill="FFFFFF"/>
+        <w:spacing w:line="480" w:lineRule="auto"/>
+        <w:jc w:val="both"/>
+        <w:rPr>
+          <w:rFonts w:ascii="Consolas" w:hAnsi="Consolas"/>
+          <w:color w:val="000000"/>
+          <w:szCs w:val="20"/>
+          <w:lang w:val="en-GB"/>
+        </w:rPr>
+      </w:pPr>
+      <w:r>
+        <w:rPr>
+          <w:rFonts w:ascii="Consolas" w:hAnsi="Consolas"/>
+          <w:color w:val="000000"/>
+          <w:szCs w:val="20"/>
+          <w:lang w:val="en-GB"/>
+        </w:rPr>
+        <w:t xml:space="preserve">        </w:t>
+      </w:r>
+      <w:r>
+        <w:rPr>
+          <w:rFonts w:ascii="Consolas" w:hAnsi="Consolas"/>
+          <w:color w:val="001080"/>
+          <w:szCs w:val="20"/>
+          <w:lang w:val="en-GB"/>
+        </w:rPr>
+        <w:t>sore_throat:</w:t>
+      </w:r>
+      <w:r>
+        <w:rPr>
+          <w:rFonts w:ascii="Consolas" w:hAnsi="Consolas"/>
+          <w:color w:val="000000"/>
+          <w:szCs w:val="20"/>
+          <w:lang w:val="en-GB"/>
+        </w:rPr>
+        <w:t xml:space="preserve"> </w:t>
+      </w:r>
+      <w:r>
+        <w:rPr>
+          <w:rFonts w:ascii="Consolas" w:hAnsi="Consolas"/>
+          <w:color w:val="001080"/>
+          <w:szCs w:val="20"/>
+          <w:lang w:val="en-GB"/>
+        </w:rPr>
+        <w:t>item</w:t>
+      </w:r>
+      <w:r>
+        <w:rPr>
+          <w:rFonts w:ascii="Consolas" w:hAnsi="Consolas"/>
+          <w:color w:val="000000"/>
+          <w:szCs w:val="20"/>
+          <w:lang w:val="en-GB"/>
+        </w:rPr>
+        <w:t>.</w:t>
+      </w:r>
+      <w:r>
+        <w:rPr>
+          <w:rFonts w:ascii="Consolas" w:hAnsi="Consolas"/>
+          <w:color w:val="001080"/>
+          <w:szCs w:val="20"/>
+          <w:lang w:val="en-GB"/>
+        </w:rPr>
+        <w:t>sore_throat</w:t>
+      </w:r>
+      <w:r>
+        <w:rPr>
+          <w:rFonts w:ascii="Consolas" w:hAnsi="Consolas"/>
+          <w:color w:val="000000"/>
+          <w:szCs w:val="20"/>
+          <w:lang w:val="en-GB"/>
+        </w:rPr>
+        <w:t>,</w:t>
+      </w:r>
+    </w:p>
+    <w:p>
+      <w:pPr>
+        <w:shd w:val="clear" w:color="auto" w:fill="FFFFFF"/>
+        <w:spacing w:line="480" w:lineRule="auto"/>
+        <w:jc w:val="both"/>
+        <w:rPr>
+          <w:rFonts w:ascii="Consolas" w:hAnsi="Consolas"/>
+          <w:color w:val="000000"/>
+          <w:szCs w:val="20"/>
+          <w:lang w:val="en-GB"/>
+        </w:rPr>
+      </w:pPr>
+      <w:r>
+        <w:rPr>
+          <w:rFonts w:ascii="Consolas" w:hAnsi="Consolas"/>
+          <w:color w:val="000000"/>
+          <w:szCs w:val="20"/>
+          <w:lang w:val="en-GB"/>
+        </w:rPr>
+        <w:t xml:space="preserve">        </w:t>
+      </w:r>
+      <w:r>
+        <w:rPr>
+          <w:rFonts w:ascii="Consolas" w:hAnsi="Consolas"/>
+          <w:color w:val="001080"/>
+          <w:szCs w:val="20"/>
+          <w:lang w:val="en-GB"/>
+        </w:rPr>
+        <w:t>head_ache:</w:t>
+      </w:r>
+      <w:r>
+        <w:rPr>
+          <w:rFonts w:ascii="Consolas" w:hAnsi="Consolas"/>
+          <w:color w:val="000000"/>
+          <w:szCs w:val="20"/>
+          <w:lang w:val="en-GB"/>
+        </w:rPr>
+        <w:t xml:space="preserve"> </w:t>
+      </w:r>
+      <w:r>
+        <w:rPr>
+          <w:rFonts w:ascii="Consolas" w:hAnsi="Consolas"/>
+          <w:color w:val="001080"/>
+          <w:szCs w:val="20"/>
+          <w:lang w:val="en-GB"/>
+        </w:rPr>
+        <w:t>item</w:t>
+      </w:r>
+      <w:r>
+        <w:rPr>
+          <w:rFonts w:ascii="Consolas" w:hAnsi="Consolas"/>
+          <w:color w:val="000000"/>
+          <w:szCs w:val="20"/>
+          <w:lang w:val="en-GB"/>
+        </w:rPr>
+        <w:t>.</w:t>
+      </w:r>
+      <w:r>
+        <w:rPr>
+          <w:rFonts w:ascii="Consolas" w:hAnsi="Consolas"/>
+          <w:color w:val="001080"/>
+          <w:szCs w:val="20"/>
+          <w:lang w:val="en-GB"/>
+        </w:rPr>
+        <w:t>head_ache</w:t>
+      </w:r>
+      <w:r>
+        <w:rPr>
+          <w:rFonts w:ascii="Consolas" w:hAnsi="Consolas"/>
+          <w:color w:val="000000"/>
+          <w:szCs w:val="20"/>
+          <w:lang w:val="en-GB"/>
+        </w:rPr>
+        <w:t>,</w:t>
+      </w:r>
+    </w:p>
+    <w:p>
+      <w:pPr>
+        <w:shd w:val="clear" w:color="auto" w:fill="FFFFFF"/>
+        <w:spacing w:line="480" w:lineRule="auto"/>
+        <w:jc w:val="both"/>
+        <w:rPr>
+          <w:rFonts w:ascii="Consolas" w:hAnsi="Consolas"/>
+          <w:color w:val="000000"/>
+          <w:szCs w:val="20"/>
+          <w:lang w:val="en-GB"/>
+        </w:rPr>
+      </w:pPr>
+      <w:r>
+        <w:rPr>
+          <w:rFonts w:ascii="Consolas" w:hAnsi="Consolas"/>
+          <w:color w:val="000000"/>
+          <w:szCs w:val="20"/>
+          <w:lang w:val="en-GB"/>
+        </w:rPr>
+        <w:t xml:space="preserve">        </w:t>
+      </w:r>
+      <w:r>
+        <w:rPr>
+          <w:rFonts w:ascii="Consolas" w:hAnsi="Consolas"/>
+          <w:color w:val="001080"/>
+          <w:szCs w:val="20"/>
+          <w:lang w:val="en-GB"/>
+        </w:rPr>
+        <w:t>shortness_of_breath:</w:t>
+      </w:r>
+      <w:r>
+        <w:rPr>
+          <w:rFonts w:ascii="Consolas" w:hAnsi="Consolas"/>
+          <w:color w:val="000000"/>
+          <w:szCs w:val="20"/>
+          <w:lang w:val="en-GB"/>
+        </w:rPr>
+        <w:t xml:space="preserve"> </w:t>
+      </w:r>
+      <w:r>
+        <w:rPr>
+          <w:rFonts w:ascii="Consolas" w:hAnsi="Consolas"/>
+          <w:color w:val="001080"/>
+          <w:szCs w:val="20"/>
+          <w:lang w:val="en-GB"/>
+        </w:rPr>
+        <w:t>item</w:t>
+      </w:r>
+      <w:r>
+        <w:rPr>
+          <w:rFonts w:ascii="Consolas" w:hAnsi="Consolas"/>
+          <w:color w:val="000000"/>
+          <w:szCs w:val="20"/>
+          <w:lang w:val="en-GB"/>
+        </w:rPr>
+        <w:t>.</w:t>
+      </w:r>
+      <w:r>
+        <w:rPr>
+          <w:rFonts w:ascii="Consolas" w:hAnsi="Consolas"/>
+          <w:color w:val="001080"/>
+          <w:szCs w:val="20"/>
+          <w:lang w:val="en-GB"/>
+        </w:rPr>
+        <w:t>shortness_of_breath</w:t>
+      </w:r>
+      <w:r>
+        <w:rPr>
+          <w:rFonts w:ascii="Consolas" w:hAnsi="Consolas"/>
+          <w:color w:val="000000"/>
+          <w:szCs w:val="20"/>
+          <w:lang w:val="en-GB"/>
+        </w:rPr>
+        <w:t>,</w:t>
+      </w:r>
+    </w:p>
+    <w:p>
+      <w:pPr>
+        <w:shd w:val="clear" w:color="auto" w:fill="FFFFFF"/>
+        <w:spacing w:line="480" w:lineRule="auto"/>
+        <w:jc w:val="both"/>
+        <w:rPr>
+          <w:rFonts w:ascii="Consolas" w:hAnsi="Consolas"/>
+          <w:color w:val="000000"/>
+          <w:szCs w:val="20"/>
+          <w:lang w:val="en-GB"/>
+        </w:rPr>
+      </w:pPr>
+      <w:r>
+        <w:rPr>
+          <w:rFonts w:ascii="Consolas" w:hAnsi="Consolas"/>
+          <w:color w:val="000000"/>
+          <w:szCs w:val="20"/>
+          <w:lang w:val="en-GB"/>
+        </w:rPr>
+        <w:t xml:space="preserve">        </w:t>
+      </w:r>
+      <w:r>
+        <w:rPr>
+          <w:rFonts w:ascii="Consolas" w:hAnsi="Consolas"/>
+          <w:color w:val="001080"/>
+          <w:szCs w:val="20"/>
+          <w:lang w:val="en-GB"/>
+        </w:rPr>
+        <w:t>age_60_and_above:</w:t>
+      </w:r>
+      <w:r>
+        <w:rPr>
+          <w:rFonts w:ascii="Consolas" w:hAnsi="Consolas"/>
+          <w:color w:val="000000"/>
+          <w:szCs w:val="20"/>
+          <w:lang w:val="en-GB"/>
+        </w:rPr>
+        <w:t xml:space="preserve"> </w:t>
+      </w:r>
+      <w:r>
+        <w:rPr>
+          <w:rFonts w:ascii="Consolas" w:hAnsi="Consolas"/>
+          <w:color w:val="001080"/>
+          <w:szCs w:val="20"/>
+          <w:lang w:val="en-GB"/>
+        </w:rPr>
+        <w:t>item</w:t>
+      </w:r>
+      <w:r>
+        <w:rPr>
+          <w:rFonts w:ascii="Consolas" w:hAnsi="Consolas"/>
+          <w:color w:val="000000"/>
+          <w:szCs w:val="20"/>
+          <w:lang w:val="en-GB"/>
+        </w:rPr>
+        <w:t>.</w:t>
+      </w:r>
+      <w:r>
+        <w:rPr>
+          <w:rFonts w:ascii="Consolas" w:hAnsi="Consolas"/>
+          <w:color w:val="001080"/>
+          <w:szCs w:val="20"/>
+          <w:lang w:val="en-GB"/>
+        </w:rPr>
+        <w:t>age_60_and_above</w:t>
+      </w:r>
+      <w:r>
+        <w:rPr>
+          <w:rFonts w:ascii="Consolas" w:hAnsi="Consolas"/>
+          <w:color w:val="000000"/>
+          <w:szCs w:val="20"/>
+          <w:lang w:val="en-GB"/>
+        </w:rPr>
+        <w:t xml:space="preserve"> === </w:t>
+      </w:r>
+      <w:r>
+        <w:rPr>
+          <w:rFonts w:ascii="Consolas" w:hAnsi="Consolas"/>
+          <w:color w:val="A31515"/>
+          <w:szCs w:val="20"/>
+          <w:lang w:val="en-GB"/>
+        </w:rPr>
+        <w:t>"Yes"</w:t>
+      </w:r>
+      <w:r>
+        <w:rPr>
+          <w:rFonts w:ascii="Consolas" w:hAnsi="Consolas"/>
+          <w:color w:val="000000"/>
+          <w:szCs w:val="20"/>
+          <w:lang w:val="en-GB"/>
+        </w:rPr>
+        <w:t xml:space="preserve"> ? </w:t>
+      </w:r>
+      <w:r>
+        <w:rPr>
+          <w:rFonts w:ascii="Consolas" w:hAnsi="Consolas"/>
+          <w:color w:val="098658"/>
+          <w:szCs w:val="20"/>
+          <w:lang w:val="en-GB"/>
+        </w:rPr>
+        <w:t>1</w:t>
+      </w:r>
+      <w:r>
+        <w:rPr>
+          <w:rFonts w:ascii="Consolas" w:hAnsi="Consolas"/>
+          <w:color w:val="000000"/>
+          <w:szCs w:val="20"/>
+          <w:lang w:val="en-GB"/>
+        </w:rPr>
+        <w:t xml:space="preserve"> : </w:t>
+      </w:r>
+      <w:r>
+        <w:rPr>
+          <w:rFonts w:ascii="Consolas" w:hAnsi="Consolas"/>
+          <w:color w:val="098658"/>
+          <w:szCs w:val="20"/>
+          <w:lang w:val="en-GB"/>
+        </w:rPr>
+        <w:t>0</w:t>
+      </w:r>
+      <w:r>
+        <w:rPr>
+          <w:rFonts w:ascii="Consolas" w:hAnsi="Consolas"/>
+          <w:color w:val="000000"/>
+          <w:szCs w:val="20"/>
+          <w:lang w:val="en-GB"/>
+        </w:rPr>
+        <w:t>,</w:t>
+      </w:r>
+    </w:p>
+    <w:p>
+      <w:pPr>
+        <w:shd w:val="clear" w:color="auto" w:fill="FFFFFF"/>
+        <w:spacing w:line="480" w:lineRule="auto"/>
+        <w:jc w:val="both"/>
+        <w:rPr>
+          <w:rFonts w:ascii="Consolas" w:hAnsi="Consolas"/>
+          <w:color w:val="000000"/>
+          <w:szCs w:val="20"/>
+          <w:lang w:val="en-GB"/>
+        </w:rPr>
+      </w:pPr>
+      <w:r>
+        <w:rPr>
+          <w:rFonts w:ascii="Consolas" w:hAnsi="Consolas"/>
+          <w:color w:val="000000"/>
+          <w:szCs w:val="20"/>
+          <w:lang w:val="en-GB"/>
+        </w:rPr>
+        <w:t xml:space="preserve">        </w:t>
+      </w:r>
+      <w:r>
+        <w:rPr>
+          <w:rFonts w:ascii="Consolas" w:hAnsi="Consolas"/>
+          <w:color w:val="001080"/>
+          <w:szCs w:val="20"/>
+          <w:lang w:val="en-GB"/>
+        </w:rPr>
+        <w:t>gender:</w:t>
+      </w:r>
+      <w:r>
+        <w:rPr>
+          <w:rFonts w:ascii="Consolas" w:hAnsi="Consolas"/>
+          <w:color w:val="000000"/>
+          <w:szCs w:val="20"/>
+          <w:lang w:val="en-GB"/>
+        </w:rPr>
+        <w:t xml:space="preserve"> </w:t>
+      </w:r>
+      <w:r>
+        <w:rPr>
+          <w:rFonts w:ascii="Consolas" w:hAnsi="Consolas"/>
+          <w:color w:val="001080"/>
+          <w:szCs w:val="20"/>
+          <w:lang w:val="en-GB"/>
+        </w:rPr>
+        <w:t>item</w:t>
+      </w:r>
+      <w:r>
+        <w:rPr>
+          <w:rFonts w:ascii="Consolas" w:hAnsi="Consolas"/>
+          <w:color w:val="000000"/>
+          <w:szCs w:val="20"/>
+          <w:lang w:val="en-GB"/>
+        </w:rPr>
+        <w:t>.</w:t>
+      </w:r>
+      <w:r>
+        <w:rPr>
+          <w:rFonts w:ascii="Consolas" w:hAnsi="Consolas"/>
+          <w:color w:val="001080"/>
+          <w:szCs w:val="20"/>
+          <w:lang w:val="en-GB"/>
+        </w:rPr>
+        <w:t>gender</w:t>
+      </w:r>
+      <w:r>
+        <w:rPr>
+          <w:rFonts w:ascii="Consolas" w:hAnsi="Consolas"/>
+          <w:color w:val="000000"/>
+          <w:szCs w:val="20"/>
+          <w:lang w:val="en-GB"/>
+        </w:rPr>
+        <w:t xml:space="preserve"> === </w:t>
+      </w:r>
+      <w:r>
+        <w:rPr>
+          <w:rFonts w:ascii="Consolas" w:hAnsi="Consolas"/>
+          <w:color w:val="A31515"/>
+          <w:szCs w:val="20"/>
+          <w:lang w:val="en-GB"/>
+        </w:rPr>
+        <w:t>"male"</w:t>
+      </w:r>
+      <w:r>
+        <w:rPr>
+          <w:rFonts w:ascii="Consolas" w:hAnsi="Consolas"/>
+          <w:color w:val="000000"/>
+          <w:szCs w:val="20"/>
+          <w:lang w:val="en-GB"/>
+        </w:rPr>
+        <w:t xml:space="preserve"> ? </w:t>
+      </w:r>
+      <w:r>
+        <w:rPr>
+          <w:rFonts w:ascii="Consolas" w:hAnsi="Consolas"/>
+          <w:color w:val="098658"/>
+          <w:szCs w:val="20"/>
+          <w:lang w:val="en-GB"/>
+        </w:rPr>
+        <w:t>0</w:t>
+      </w:r>
+      <w:r>
+        <w:rPr>
+          <w:rFonts w:ascii="Consolas" w:hAnsi="Consolas"/>
+          <w:color w:val="000000"/>
+          <w:szCs w:val="20"/>
+          <w:lang w:val="en-GB"/>
+        </w:rPr>
+        <w:t xml:space="preserve"> : </w:t>
+      </w:r>
+      <w:r>
+        <w:rPr>
+          <w:rFonts w:ascii="Consolas" w:hAnsi="Consolas"/>
+          <w:color w:val="098658"/>
+          <w:szCs w:val="20"/>
+          <w:lang w:val="en-GB"/>
+        </w:rPr>
+        <w:t>1</w:t>
+      </w:r>
+      <w:r>
+        <w:rPr>
+          <w:rFonts w:ascii="Consolas" w:hAnsi="Consolas"/>
+          <w:color w:val="000000"/>
+          <w:szCs w:val="20"/>
+          <w:lang w:val="en-GB"/>
+        </w:rPr>
+        <w:t>,</w:t>
+      </w:r>
+    </w:p>
+    <w:p>
+      <w:pPr>
+        <w:shd w:val="clear" w:color="auto" w:fill="FFFFFF"/>
+        <w:spacing w:line="480" w:lineRule="auto"/>
+        <w:jc w:val="both"/>
+        <w:rPr>
+          <w:rFonts w:ascii="Consolas" w:hAnsi="Consolas"/>
+          <w:color w:val="000000"/>
+          <w:szCs w:val="20"/>
+          <w:lang w:val="en-GB"/>
+        </w:rPr>
+      </w:pPr>
+      <w:r>
+        <w:rPr>
+          <w:rFonts w:ascii="Consolas" w:hAnsi="Consolas"/>
+          <w:color w:val="000000"/>
+          <w:szCs w:val="20"/>
+          <w:lang w:val="en-GB"/>
+        </w:rPr>
+        <w:t>      };</w:t>
+      </w:r>
+    </w:p>
+    <w:p>
+      <w:pPr>
+        <w:shd w:val="clear" w:color="auto" w:fill="FFFFFF"/>
+        <w:spacing w:line="480" w:lineRule="auto"/>
+        <w:jc w:val="both"/>
+        <w:rPr>
+          <w:rFonts w:ascii="Consolas" w:hAnsi="Consolas"/>
+          <w:color w:val="000000"/>
+          <w:szCs w:val="20"/>
+          <w:lang w:val="en-GB"/>
+        </w:rPr>
+      </w:pPr>
+      <w:r>
+        <w:rPr>
+          <w:rFonts w:ascii="Consolas" w:hAnsi="Consolas"/>
+          <w:color w:val="000000"/>
+          <w:szCs w:val="20"/>
+          <w:lang w:val="en-GB"/>
+        </w:rPr>
+        <w:t xml:space="preserve">      </w:t>
+      </w:r>
+      <w:r>
+        <w:rPr>
+          <w:rFonts w:ascii="Consolas" w:hAnsi="Consolas"/>
           <w:color w:val="0000FF"/>
           <w:szCs w:val="20"/>
           <w:lang w:val="en-GB"/>
         </w:rPr>
-        <w:t>true</w:t>
+        <w:t>const</w:t>
+      </w:r>
+      <w:r>
+        <w:rPr>
+          <w:rFonts w:ascii="Consolas" w:hAnsi="Consolas"/>
+          <w:color w:val="000000"/>
+          <w:szCs w:val="20"/>
+          <w:lang w:val="en-GB"/>
+        </w:rPr>
+        <w:t xml:space="preserve"> </w:t>
+      </w:r>
+      <w:r>
+        <w:rPr>
+          <w:rFonts w:ascii="Consolas" w:hAnsi="Consolas"/>
+          <w:color w:val="0070C1"/>
+          <w:szCs w:val="20"/>
+          <w:lang w:val="en-GB"/>
+        </w:rPr>
+        <w:t>output</w:t>
+      </w:r>
+      <w:r>
+        <w:rPr>
+          <w:rFonts w:ascii="Consolas" w:hAnsi="Consolas"/>
+          <w:color w:val="000000"/>
+          <w:szCs w:val="20"/>
+          <w:lang w:val="en-GB"/>
+        </w:rPr>
+        <w:t xml:space="preserve"> = {</w:t>
+      </w:r>
+    </w:p>
+    <w:p>
+      <w:pPr>
+        <w:shd w:val="clear" w:color="auto" w:fill="FFFFFF"/>
+        <w:spacing w:line="480" w:lineRule="auto"/>
+        <w:jc w:val="both"/>
+        <w:rPr>
+          <w:rFonts w:ascii="Consolas" w:hAnsi="Consolas"/>
+          <w:color w:val="000000"/>
+          <w:szCs w:val="20"/>
+          <w:lang w:val="en-GB"/>
+        </w:rPr>
+      </w:pPr>
+      <w:r>
+        <w:rPr>
+          <w:rFonts w:ascii="Consolas" w:hAnsi="Consolas"/>
+          <w:color w:val="000000"/>
+          <w:szCs w:val="20"/>
+          <w:lang w:val="en-GB"/>
+        </w:rPr>
+        <w:t xml:space="preserve">        </w:t>
+      </w:r>
+      <w:r>
+        <w:rPr>
+          <w:rFonts w:ascii="Consolas" w:hAnsi="Consolas"/>
+          <w:color w:val="001080"/>
+          <w:szCs w:val="20"/>
+          <w:lang w:val="en-GB"/>
+        </w:rPr>
+        <w:t>corona_result:</w:t>
+      </w:r>
+      <w:r>
+        <w:rPr>
+          <w:rFonts w:ascii="Consolas" w:hAnsi="Consolas"/>
+          <w:color w:val="000000"/>
+          <w:szCs w:val="20"/>
+          <w:lang w:val="en-GB"/>
+        </w:rPr>
+        <w:t xml:space="preserve"> </w:t>
+      </w:r>
+      <w:r>
+        <w:rPr>
+          <w:rFonts w:ascii="Consolas" w:hAnsi="Consolas"/>
+          <w:color w:val="001080"/>
+          <w:szCs w:val="20"/>
+          <w:lang w:val="en-GB"/>
+        </w:rPr>
+        <w:t>item</w:t>
+      </w:r>
+      <w:r>
+        <w:rPr>
+          <w:rFonts w:ascii="Consolas" w:hAnsi="Consolas"/>
+          <w:color w:val="000000"/>
+          <w:szCs w:val="20"/>
+          <w:lang w:val="en-GB"/>
+        </w:rPr>
+        <w:t>.</w:t>
+      </w:r>
+      <w:r>
+        <w:rPr>
+          <w:rFonts w:ascii="Consolas" w:hAnsi="Consolas"/>
+          <w:color w:val="001080"/>
+          <w:szCs w:val="20"/>
+          <w:lang w:val="en-GB"/>
+        </w:rPr>
+        <w:t>corona_result</w:t>
       </w:r>
       <w:r>
         <w:rPr>
@@ -14234,7 +15497,136 @@
           <w:szCs w:val="20"/>
           <w:lang w:val="en-GB"/>
         </w:rPr>
-        <w:t>    };</w:t>
+        <w:t>      };</w:t>
+      </w:r>
+    </w:p>
+    <w:p>
+      <w:pPr>
+        <w:shd w:val="clear" w:color="auto" w:fill="FFFFFF"/>
+        <w:spacing w:line="480" w:lineRule="auto"/>
+        <w:jc w:val="both"/>
+        <w:rPr>
+          <w:rFonts w:ascii="Consolas" w:hAnsi="Consolas"/>
+          <w:color w:val="000000"/>
+          <w:szCs w:val="20"/>
+          <w:lang w:val="en-GB"/>
+        </w:rPr>
+      </w:pPr>
+    </w:p>
+    <w:p>
+      <w:pPr>
+        <w:shd w:val="clear" w:color="auto" w:fill="FFFFFF"/>
+        <w:spacing w:line="480" w:lineRule="auto"/>
+        <w:jc w:val="both"/>
+        <w:rPr>
+          <w:rFonts w:ascii="Consolas" w:hAnsi="Consolas"/>
+          <w:color w:val="000000"/>
+          <w:szCs w:val="20"/>
+          <w:lang w:val="en-GB"/>
+        </w:rPr>
+      </w:pPr>
+      <w:r>
+        <w:rPr>
+          <w:rFonts w:ascii="Consolas" w:hAnsi="Consolas"/>
+          <w:color w:val="000000"/>
+          <w:szCs w:val="20"/>
+          <w:lang w:val="en-GB"/>
+        </w:rPr>
+        <w:t xml:space="preserve">      </w:t>
+      </w:r>
+      <w:r>
+        <w:rPr>
+          <w:rFonts w:ascii="Consolas" w:hAnsi="Consolas"/>
+          <w:color w:val="0070C1"/>
+          <w:szCs w:val="20"/>
+          <w:lang w:val="en-GB"/>
+        </w:rPr>
+        <w:t>nn</w:t>
+      </w:r>
+      <w:r>
+        <w:rPr>
+          <w:rFonts w:ascii="Consolas" w:hAnsi="Consolas"/>
+          <w:color w:val="000000"/>
+          <w:szCs w:val="20"/>
+          <w:lang w:val="en-GB"/>
+        </w:rPr>
+        <w:t>.</w:t>
+      </w:r>
+      <w:r>
+        <w:rPr>
+          <w:rFonts w:ascii="Consolas" w:hAnsi="Consolas"/>
+          <w:color w:val="795E26"/>
+          <w:szCs w:val="20"/>
+          <w:lang w:val="en-GB"/>
+        </w:rPr>
+        <w:t>addData</w:t>
+      </w:r>
+      <w:r>
+        <w:rPr>
+          <w:rFonts w:ascii="Consolas" w:hAnsi="Consolas"/>
+          <w:color w:val="000000"/>
+          <w:szCs w:val="20"/>
+          <w:lang w:val="en-GB"/>
+        </w:rPr>
+        <w:t>(</w:t>
+      </w:r>
+      <w:r>
+        <w:rPr>
+          <w:rFonts w:ascii="Consolas" w:hAnsi="Consolas"/>
+          <w:color w:val="0070C1"/>
+          <w:szCs w:val="20"/>
+          <w:lang w:val="en-GB"/>
+        </w:rPr>
+        <w:t>inputs</w:t>
+      </w:r>
+      <w:r>
+        <w:rPr>
+          <w:rFonts w:ascii="Consolas" w:hAnsi="Consolas"/>
+          <w:color w:val="000000"/>
+          <w:szCs w:val="20"/>
+          <w:lang w:val="en-GB"/>
+        </w:rPr>
+        <w:t xml:space="preserve">, </w:t>
+      </w:r>
+      <w:r>
+        <w:rPr>
+          <w:rFonts w:ascii="Consolas" w:hAnsi="Consolas"/>
+          <w:color w:val="0070C1"/>
+          <w:szCs w:val="20"/>
+          <w:lang w:val="en-GB"/>
+        </w:rPr>
+        <w:t>output</w:t>
+      </w:r>
+      <w:r>
+        <w:rPr>
+          <w:rFonts w:ascii="Consolas" w:hAnsi="Consolas"/>
+          <w:color w:val="000000"/>
+          <w:szCs w:val="20"/>
+          <w:lang w:val="en-GB"/>
+        </w:rPr>
+        <w:t>);</w:t>
+      </w:r>
+    </w:p>
+    <w:p>
+      <w:pPr>
+        <w:shd w:val="clear" w:color="auto" w:fill="FFFFFF"/>
+        <w:spacing w:line="480" w:lineRule="auto"/>
+        <w:jc w:val="both"/>
+        <w:rPr>
+          <w:rFonts w:ascii="Consolas" w:hAnsi="Consolas"/>
+          <w:color w:val="000000"/>
+          <w:szCs w:val="20"/>
+          <w:lang w:val="en-GB"/>
+        </w:rPr>
+      </w:pPr>
+      <w:r>
+        <w:rPr>
+          <w:rFonts w:ascii="Consolas" w:hAnsi="Consolas"/>
+          <w:color w:val="000000"/>
+          <w:szCs w:val="20"/>
+          <w:lang w:val="en-GB"/>
+        </w:rPr>
+        <w:t>    });</w:t>
       </w:r>
     </w:p>
     <w:p>
@@ -14274,6 +15666,77 @@
       <w:r>
         <w:rPr>
           <w:rFonts w:ascii="Consolas" w:hAnsi="Consolas"/>
+          <w:color w:val="0070C1"/>
+          <w:szCs w:val="20"/>
+          <w:lang w:val="en-GB"/>
+        </w:rPr>
+        <w:t>nn</w:t>
+      </w:r>
+      <w:r>
+        <w:rPr>
+          <w:rFonts w:ascii="Consolas" w:hAnsi="Consolas"/>
+          <w:color w:val="000000"/>
+          <w:szCs w:val="20"/>
+          <w:lang w:val="en-GB"/>
+        </w:rPr>
+        <w:t>.</w:t>
+      </w:r>
+      <w:r>
+        <w:rPr>
+          <w:rFonts w:ascii="Consolas" w:hAnsi="Consolas"/>
+          <w:color w:val="795E26"/>
+          <w:szCs w:val="20"/>
+          <w:lang w:val="en-GB"/>
+        </w:rPr>
+        <w:t>normalizeData</w:t>
+      </w:r>
+      <w:r>
+        <w:rPr>
+          <w:rFonts w:ascii="Consolas" w:hAnsi="Consolas"/>
+          <w:color w:val="000000"/>
+          <w:szCs w:val="20"/>
+          <w:lang w:val="en-GB"/>
+        </w:rPr>
+        <w:t>();</w:t>
+      </w:r>
+    </w:p>
+    <w:p>
+      <w:pPr>
+        <w:shd w:val="clear" w:color="auto" w:fill="FFFFFF"/>
+        <w:spacing w:line="480" w:lineRule="auto"/>
+        <w:jc w:val="both"/>
+        <w:rPr>
+          <w:rFonts w:ascii="Consolas" w:hAnsi="Consolas"/>
+          <w:color w:val="000000"/>
+          <w:szCs w:val="20"/>
+          <w:lang w:val="en-GB"/>
+        </w:rPr>
+      </w:pPr>
+    </w:p>
+    <w:p>
+      <w:pPr>
+        <w:shd w:val="clear" w:color="auto" w:fill="FFFFFF"/>
+        <w:spacing w:line="480" w:lineRule="auto"/>
+        <w:jc w:val="both"/>
+        <w:rPr>
+          <w:rFonts w:ascii="Consolas" w:hAnsi="Consolas"/>
+          <w:color w:val="000000"/>
+          <w:szCs w:val="20"/>
+          <w:lang w:val="en-GB"/>
+        </w:rPr>
+      </w:pPr>
+      <w:r>
+        <w:rPr>
+          <w:rFonts w:ascii="Consolas" w:hAnsi="Consolas"/>
+          <w:color w:val="000000"/>
+          <w:szCs w:val="20"/>
+          <w:lang w:val="en-GB"/>
+        </w:rPr>
+        <w:t xml:space="preserve">    </w:t>
+      </w:r>
+      <w:r>
+        <w:rPr>
+          <w:rFonts w:ascii="Consolas" w:hAnsi="Consolas"/>
           <w:color w:val="0000FF"/>
           <w:szCs w:val="20"/>
           <w:lang w:val="en-GB"/>
@@ -14296,267 +15759,7 @@
           <w:szCs w:val="20"/>
           <w:lang w:val="en-GB"/>
         </w:rPr>
-        <w:t>nn</w:t>
-      </w:r>
-      <w:r>
-        <w:rPr>
-          <w:rFonts w:ascii="Consolas" w:hAnsi="Consolas"/>
-          <w:color w:val="000000"/>
-          <w:szCs w:val="20"/>
-          <w:lang w:val="en-GB"/>
-        </w:rPr>
-        <w:t xml:space="preserve"> = </w:t>
-      </w:r>
-      <w:r>
-        <w:rPr>
-          <w:rFonts w:ascii="Consolas" w:hAnsi="Consolas"/>
-          <w:color w:val="001080"/>
-          <w:szCs w:val="20"/>
-          <w:lang w:val="en-GB"/>
-        </w:rPr>
-        <w:t>ml5</w:t>
-      </w:r>
-      <w:r>
-        <w:rPr>
-          <w:rFonts w:ascii="Consolas" w:hAnsi="Consolas"/>
-          <w:color w:val="000000"/>
-          <w:szCs w:val="20"/>
-          <w:lang w:val="en-GB"/>
-        </w:rPr>
-        <w:t>.</w:t>
-      </w:r>
-      <w:r>
-        <w:rPr>
-          <w:rFonts w:ascii="Consolas" w:hAnsi="Consolas"/>
-          <w:color w:val="795E26"/>
-          <w:szCs w:val="20"/>
-          <w:lang w:val="en-GB"/>
-        </w:rPr>
-        <w:t>neuralNetwork</w:t>
-      </w:r>
-      <w:r>
-        <w:rPr>
-          <w:rFonts w:ascii="Consolas" w:hAnsi="Consolas"/>
-          <w:color w:val="000000"/>
-          <w:szCs w:val="20"/>
-          <w:lang w:val="en-GB"/>
-        </w:rPr>
-        <w:t>(</w:t>
-      </w:r>
-      <w:r>
-        <w:rPr>
-          <w:rFonts w:ascii="Consolas" w:hAnsi="Consolas"/>
-          <w:color w:val="0070C1"/>
-          <w:szCs w:val="20"/>
-          <w:lang w:val="en-GB"/>
-        </w:rPr>
-        <w:t>options</w:t>
-      </w:r>
-      <w:r>
-        <w:rPr>
-          <w:rFonts w:ascii="Consolas" w:hAnsi="Consolas"/>
-          <w:color w:val="000000"/>
-          <w:szCs w:val="20"/>
-          <w:lang w:val="en-GB"/>
-        </w:rPr>
-        <w:t>);</w:t>
-      </w:r>
-    </w:p>
-    <w:p>
-      <w:pPr>
-        <w:shd w:val="clear" w:color="auto" w:fill="FFFFFF"/>
-        <w:spacing w:line="480" w:lineRule="auto"/>
-        <w:jc w:val="both"/>
-        <w:rPr>
-          <w:rFonts w:ascii="Consolas" w:hAnsi="Consolas"/>
-          <w:color w:val="000000"/>
-          <w:szCs w:val="20"/>
-          <w:lang w:val="en-GB"/>
-        </w:rPr>
-      </w:pPr>
-      <w:r>
-        <w:rPr>
-          <w:rFonts w:ascii="Consolas" w:hAnsi="Consolas"/>
-          <w:color w:val="000000"/>
-          <w:szCs w:val="20"/>
-          <w:lang w:val="en-GB"/>
-        </w:rPr>
-        <w:t xml:space="preserve">    </w:t>
-      </w:r>
-      <w:r>
-        <w:rPr>
-          <w:rFonts w:ascii="Consolas" w:hAnsi="Consolas"/>
-          <w:color w:val="0070C1"/>
-          <w:szCs w:val="20"/>
-          <w:lang w:val="en-GB"/>
-        </w:rPr>
-        <w:t>trainResult</w:t>
-      </w:r>
-      <w:r>
-        <w:rPr>
-          <w:rFonts w:ascii="Consolas" w:hAnsi="Consolas"/>
-          <w:color w:val="000000"/>
-          <w:szCs w:val="20"/>
-          <w:lang w:val="en-GB"/>
-        </w:rPr>
-        <w:t>.</w:t>
-      </w:r>
-      <w:r>
-        <w:rPr>
-          <w:rFonts w:ascii="Consolas" w:hAnsi="Consolas"/>
-          <w:color w:val="795E26"/>
-          <w:szCs w:val="20"/>
-          <w:lang w:val="en-GB"/>
-        </w:rPr>
-        <w:t>splice</w:t>
-      </w:r>
-      <w:r>
-        <w:rPr>
-          <w:rFonts w:ascii="Consolas" w:hAnsi="Consolas"/>
-          <w:color w:val="000000"/>
-          <w:szCs w:val="20"/>
-          <w:lang w:val="en-GB"/>
-        </w:rPr>
-        <w:t>(</w:t>
-      </w:r>
-      <w:r>
-        <w:rPr>
-          <w:rFonts w:ascii="Consolas" w:hAnsi="Consolas"/>
-          <w:color w:val="098658"/>
-          <w:szCs w:val="20"/>
-          <w:lang w:val="en-GB"/>
-        </w:rPr>
-        <w:t>0</w:t>
-      </w:r>
-      <w:r>
-        <w:rPr>
-          <w:rFonts w:ascii="Consolas" w:hAnsi="Consolas"/>
-          <w:color w:val="000000"/>
-          <w:szCs w:val="20"/>
-          <w:lang w:val="en-GB"/>
-        </w:rPr>
-        <w:t xml:space="preserve">, </w:t>
-      </w:r>
-      <w:r>
-        <w:rPr>
-          <w:rFonts w:ascii="Consolas" w:hAnsi="Consolas"/>
-          <w:color w:val="098658"/>
-          <w:szCs w:val="20"/>
-          <w:lang w:val="en-GB"/>
-        </w:rPr>
-        <w:t>500</w:t>
-      </w:r>
-      <w:r>
-        <w:rPr>
-          <w:rFonts w:ascii="Consolas" w:hAnsi="Consolas"/>
-          <w:color w:val="000000"/>
-          <w:szCs w:val="20"/>
-          <w:lang w:val="en-GB"/>
-        </w:rPr>
-        <w:t>).</w:t>
-      </w:r>
-      <w:r>
-        <w:rPr>
-          <w:rFonts w:ascii="Consolas" w:hAnsi="Consolas"/>
-          <w:color w:val="795E26"/>
-          <w:szCs w:val="20"/>
-          <w:lang w:val="en-GB"/>
-        </w:rPr>
-        <w:t>forEach</w:t>
-      </w:r>
-      <w:r>
-        <w:rPr>
-          <w:rFonts w:ascii="Consolas" w:hAnsi="Consolas"/>
-          <w:color w:val="000000"/>
-          <w:szCs w:val="20"/>
-          <w:lang w:val="en-GB"/>
-        </w:rPr>
-        <w:t>((</w:t>
-      </w:r>
-      <w:r>
-        <w:rPr>
-          <w:rFonts w:ascii="Consolas" w:hAnsi="Consolas"/>
-          <w:color w:val="001080"/>
-          <w:szCs w:val="20"/>
-          <w:lang w:val="en-GB"/>
-        </w:rPr>
-        <w:t>item</w:t>
-      </w:r>
-      <w:r>
-        <w:rPr>
-          <w:rFonts w:ascii="Consolas" w:hAnsi="Consolas"/>
-          <w:color w:val="000000"/>
-          <w:szCs w:val="20"/>
-          <w:lang w:val="en-GB"/>
-        </w:rPr>
-        <w:t xml:space="preserve">) </w:t>
-      </w:r>
-      <w:r>
-        <w:rPr>
-          <w:rFonts w:ascii="Consolas" w:hAnsi="Consolas"/>
-          <w:color w:val="0000FF"/>
-          <w:szCs w:val="20"/>
-          <w:lang w:val="en-GB"/>
-        </w:rPr>
-        <w:t>=&gt;</w:t>
-      </w:r>
-      <w:r>
-        <w:rPr>
-          <w:rFonts w:ascii="Consolas" w:hAnsi="Consolas"/>
-          <w:color w:val="000000"/>
-          <w:szCs w:val="20"/>
-          <w:lang w:val="en-GB"/>
-        </w:rPr>
-        <w:t xml:space="preserve"> {</w:t>
-      </w:r>
-    </w:p>
-    <w:p>
-      <w:pPr>
-        <w:shd w:val="clear" w:color="auto" w:fill="FFFFFF"/>
-        <w:spacing w:line="480" w:lineRule="auto"/>
-        <w:jc w:val="both"/>
-        <w:rPr>
-          <w:rFonts w:ascii="Consolas" w:hAnsi="Consolas"/>
-          <w:color w:val="000000"/>
-          <w:szCs w:val="20"/>
-          <w:lang w:val="en-GB"/>
-        </w:rPr>
-      </w:pPr>
-      <w:r>
-        <w:rPr>
-          <w:rFonts w:ascii="Consolas" w:hAnsi="Consolas"/>
-          <w:color w:val="000000"/>
-          <w:szCs w:val="20"/>
-          <w:lang w:val="en-GB"/>
-        </w:rPr>
-        <w:t xml:space="preserve">      </w:t>
-      </w:r>
-      <w:r>
-        <w:rPr>
-          <w:rFonts w:ascii="Consolas" w:hAnsi="Consolas"/>
-          <w:color w:val="0000FF"/>
-          <w:szCs w:val="20"/>
-          <w:lang w:val="en-GB"/>
-        </w:rPr>
-        <w:t>const</w:t>
-      </w:r>
-      <w:r>
-        <w:rPr>
-          <w:rFonts w:ascii="Consolas" w:hAnsi="Consolas"/>
-          <w:color w:val="000000"/>
-          <w:szCs w:val="20"/>
-          <w:lang w:val="en-GB"/>
-        </w:rPr>
-        <w:t xml:space="preserve"> </w:t>
-      </w:r>
-      <w:r>
-        <w:rPr>
-          <w:rFonts w:ascii="Consolas" w:hAnsi="Consolas"/>
-          <w:color w:val="0070C1"/>
-          <w:szCs w:val="20"/>
-          <w:lang w:val="en-GB"/>
-        </w:rPr>
-        <w:t>inputs</w:t>
+        <w:t>trainingOptions</w:t>
       </w:r>
       <w:r>
         <w:rPr>
@@ -14587,1096 +15790,7 @@
           <w:szCs w:val="20"/>
           <w:lang w:val="en-GB"/>
         </w:rPr>
-        <w:t xml:space="preserve">        </w:t>
-      </w:r>
-      <w:r>
-        <w:rPr>
-          <w:rFonts w:ascii="Consolas" w:hAnsi="Consolas"/>
-          <w:color w:val="001080"/>
-          <w:szCs w:val="20"/>
-          <w:lang w:val="en-GB"/>
-        </w:rPr>
-        <w:t>cough:</w:t>
-      </w:r>
-      <w:r>
-        <w:rPr>
-          <w:rFonts w:ascii="Consolas" w:hAnsi="Consolas"/>
-          <w:color w:val="000000"/>
-          <w:szCs w:val="20"/>
-          <w:lang w:val="en-GB"/>
-        </w:rPr>
-        <w:t xml:space="preserve"> </w:t>
-      </w:r>
-      <w:r>
-        <w:rPr>
-          <w:rFonts w:ascii="Consolas" w:hAnsi="Consolas"/>
-          <w:color w:val="001080"/>
-          <w:szCs w:val="20"/>
-          <w:lang w:val="en-GB"/>
-        </w:rPr>
-        <w:t>item</w:t>
-      </w:r>
-      <w:r>
-        <w:rPr>
-          <w:rFonts w:ascii="Consolas" w:hAnsi="Consolas"/>
-          <w:color w:val="000000"/>
-          <w:szCs w:val="20"/>
-          <w:lang w:val="en-GB"/>
-        </w:rPr>
-        <w:t>.</w:t>
-      </w:r>
-      <w:r>
-        <w:rPr>
-          <w:rFonts w:ascii="Consolas" w:hAnsi="Consolas"/>
-          <w:color w:val="001080"/>
-          <w:szCs w:val="20"/>
-          <w:lang w:val="en-GB"/>
-        </w:rPr>
-        <w:t>cough</w:t>
-      </w:r>
-      <w:r>
-        <w:rPr>
-          <w:rFonts w:ascii="Consolas" w:hAnsi="Consolas"/>
-          <w:color w:val="000000"/>
-          <w:szCs w:val="20"/>
-          <w:lang w:val="en-GB"/>
-        </w:rPr>
-        <w:t>,</w:t>
-      </w:r>
-    </w:p>
-    <w:p>
-      <w:pPr>
-        <w:shd w:val="clear" w:color="auto" w:fill="FFFFFF"/>
-        <w:spacing w:line="480" w:lineRule="auto"/>
-        <w:jc w:val="both"/>
-        <w:rPr>
-          <w:rFonts w:ascii="Consolas" w:hAnsi="Consolas"/>
-          <w:color w:val="000000"/>
-          <w:szCs w:val="20"/>
-          <w:lang w:val="en-GB"/>
-        </w:rPr>
-      </w:pPr>
-      <w:r>
-        <w:rPr>
-          <w:rFonts w:ascii="Consolas" w:hAnsi="Consolas"/>
-          <w:color w:val="000000"/>
-          <w:szCs w:val="20"/>
-          <w:lang w:val="en-GB"/>
-        </w:rPr>
-        <w:t xml:space="preserve">        </w:t>
-      </w:r>
-      <w:r>
-        <w:rPr>
-          <w:rFonts w:ascii="Consolas" w:hAnsi="Consolas"/>
-          <w:color w:val="001080"/>
-          <w:szCs w:val="20"/>
-          <w:lang w:val="en-GB"/>
-        </w:rPr>
-        <w:t>fever:</w:t>
-      </w:r>
-      <w:r>
-        <w:rPr>
-          <w:rFonts w:ascii="Consolas" w:hAnsi="Consolas"/>
-          <w:color w:val="000000"/>
-          <w:szCs w:val="20"/>
-          <w:lang w:val="en-GB"/>
-        </w:rPr>
-        <w:t xml:space="preserve"> </w:t>
-      </w:r>
-      <w:r>
-        <w:rPr>
-          <w:rFonts w:ascii="Consolas" w:hAnsi="Consolas"/>
-          <w:color w:val="001080"/>
-          <w:szCs w:val="20"/>
-          <w:lang w:val="en-GB"/>
-        </w:rPr>
-        <w:t>item</w:t>
-      </w:r>
-      <w:r>
-        <w:rPr>
-          <w:rFonts w:ascii="Consolas" w:hAnsi="Consolas"/>
-          <w:color w:val="000000"/>
-          <w:szCs w:val="20"/>
-          <w:lang w:val="en-GB"/>
-        </w:rPr>
-        <w:t>.</w:t>
-      </w:r>
-      <w:r>
-        <w:rPr>
-          <w:rFonts w:ascii="Consolas" w:hAnsi="Consolas"/>
-          <w:color w:val="001080"/>
-          <w:szCs w:val="20"/>
-          <w:lang w:val="en-GB"/>
-        </w:rPr>
-        <w:t>fever</w:t>
-      </w:r>
-      <w:r>
-        <w:rPr>
-          <w:rFonts w:ascii="Consolas" w:hAnsi="Consolas"/>
-          <w:color w:val="000000"/>
-          <w:szCs w:val="20"/>
-          <w:lang w:val="en-GB"/>
-        </w:rPr>
-        <w:t>,</w:t>
-      </w:r>
-    </w:p>
-    <w:p>
-      <w:pPr>
-        <w:shd w:val="clear" w:color="auto" w:fill="FFFFFF"/>
-        <w:spacing w:line="480" w:lineRule="auto"/>
-        <w:jc w:val="both"/>
-        <w:rPr>
-          <w:rFonts w:ascii="Consolas" w:hAnsi="Consolas"/>
-          <w:color w:val="000000"/>
-          <w:szCs w:val="20"/>
-          <w:lang w:val="en-GB"/>
-        </w:rPr>
-      </w:pPr>
-      <w:r>
-        <w:rPr>
-          <w:rFonts w:ascii="Consolas" w:hAnsi="Consolas"/>
-          <w:color w:val="000000"/>
-          <w:szCs w:val="20"/>
-          <w:lang w:val="en-GB"/>
-        </w:rPr>
-        <w:t xml:space="preserve">        </w:t>
-      </w:r>
-      <w:r>
-        <w:rPr>
-          <w:rFonts w:ascii="Consolas" w:hAnsi="Consolas"/>
-          <w:color w:val="001080"/>
-          <w:szCs w:val="20"/>
-          <w:lang w:val="en-GB"/>
-        </w:rPr>
-        <w:t>sore_throat:</w:t>
-      </w:r>
-      <w:r>
-        <w:rPr>
-          <w:rFonts w:ascii="Consolas" w:hAnsi="Consolas"/>
-          <w:color w:val="000000"/>
-          <w:szCs w:val="20"/>
-          <w:lang w:val="en-GB"/>
-        </w:rPr>
-        <w:t xml:space="preserve"> </w:t>
-      </w:r>
-      <w:r>
-        <w:rPr>
-          <w:rFonts w:ascii="Consolas" w:hAnsi="Consolas"/>
-          <w:color w:val="001080"/>
-          <w:szCs w:val="20"/>
-          <w:lang w:val="en-GB"/>
-        </w:rPr>
-        <w:t>item</w:t>
-      </w:r>
-      <w:r>
-        <w:rPr>
-          <w:rFonts w:ascii="Consolas" w:hAnsi="Consolas"/>
-          <w:color w:val="000000"/>
-          <w:szCs w:val="20"/>
-          <w:lang w:val="en-GB"/>
-        </w:rPr>
-        <w:t>.</w:t>
-      </w:r>
-      <w:r>
-        <w:rPr>
-          <w:rFonts w:ascii="Consolas" w:hAnsi="Consolas"/>
-          <w:color w:val="001080"/>
-          <w:szCs w:val="20"/>
-          <w:lang w:val="en-GB"/>
-        </w:rPr>
-        <w:t>sore_throat</w:t>
-      </w:r>
-      <w:r>
-        <w:rPr>
-          <w:rFonts w:ascii="Consolas" w:hAnsi="Consolas"/>
-          <w:color w:val="000000"/>
-          <w:szCs w:val="20"/>
-          <w:lang w:val="en-GB"/>
-        </w:rPr>
-        <w:t>,</w:t>
-      </w:r>
-    </w:p>
-    <w:p>
-      <w:pPr>
-        <w:shd w:val="clear" w:color="auto" w:fill="FFFFFF"/>
-        <w:spacing w:line="480" w:lineRule="auto"/>
-        <w:jc w:val="both"/>
-        <w:rPr>
-          <w:rFonts w:ascii="Consolas" w:hAnsi="Consolas"/>
-          <w:color w:val="000000"/>
-          <w:szCs w:val="20"/>
-          <w:lang w:val="en-GB"/>
-        </w:rPr>
-      </w:pPr>
-      <w:r>
-        <w:rPr>
-          <w:rFonts w:ascii="Consolas" w:hAnsi="Consolas"/>
-          <w:color w:val="000000"/>
-          <w:szCs w:val="20"/>
-          <w:lang w:val="en-GB"/>
-        </w:rPr>
-        <w:t xml:space="preserve">        </w:t>
-      </w:r>
-      <w:r>
-        <w:rPr>
-          <w:rFonts w:ascii="Consolas" w:hAnsi="Consolas"/>
-          <w:color w:val="001080"/>
-          <w:szCs w:val="20"/>
-          <w:lang w:val="en-GB"/>
-        </w:rPr>
-        <w:t>head_ache:</w:t>
-      </w:r>
-      <w:r>
-        <w:rPr>
-          <w:rFonts w:ascii="Consolas" w:hAnsi="Consolas"/>
-          <w:color w:val="000000"/>
-          <w:szCs w:val="20"/>
-          <w:lang w:val="en-GB"/>
-        </w:rPr>
-        <w:t xml:space="preserve"> </w:t>
-      </w:r>
-      <w:r>
-        <w:rPr>
-          <w:rFonts w:ascii="Consolas" w:hAnsi="Consolas"/>
-          <w:color w:val="001080"/>
-          <w:szCs w:val="20"/>
-          <w:lang w:val="en-GB"/>
-        </w:rPr>
-        <w:t>item</w:t>
-      </w:r>
-      <w:r>
-        <w:rPr>
-          <w:rFonts w:ascii="Consolas" w:hAnsi="Consolas"/>
-          <w:color w:val="000000"/>
-          <w:szCs w:val="20"/>
-          <w:lang w:val="en-GB"/>
-        </w:rPr>
-        <w:t>.</w:t>
-      </w:r>
-      <w:r>
-        <w:rPr>
-          <w:rFonts w:ascii="Consolas" w:hAnsi="Consolas"/>
-          <w:color w:val="001080"/>
-          <w:szCs w:val="20"/>
-          <w:lang w:val="en-GB"/>
-        </w:rPr>
-        <w:t>head_ache</w:t>
-      </w:r>
-      <w:r>
-        <w:rPr>
-          <w:rFonts w:ascii="Consolas" w:hAnsi="Consolas"/>
-          <w:color w:val="000000"/>
-          <w:szCs w:val="20"/>
-          <w:lang w:val="en-GB"/>
-        </w:rPr>
-        <w:t>,</w:t>
-      </w:r>
-    </w:p>
-    <w:p>
-      <w:pPr>
-        <w:shd w:val="clear" w:color="auto" w:fill="FFFFFF"/>
-        <w:spacing w:line="480" w:lineRule="auto"/>
-        <w:jc w:val="both"/>
-        <w:rPr>
-          <w:rFonts w:ascii="Consolas" w:hAnsi="Consolas"/>
-          <w:color w:val="000000"/>
-          <w:szCs w:val="20"/>
-          <w:lang w:val="en-GB"/>
-        </w:rPr>
-      </w:pPr>
-      <w:r>
-        <w:rPr>
-          <w:rFonts w:ascii="Consolas" w:hAnsi="Consolas"/>
-          <w:color w:val="000000"/>
-          <w:szCs w:val="20"/>
-          <w:lang w:val="en-GB"/>
-        </w:rPr>
-        <w:t xml:space="preserve">        </w:t>
-      </w:r>
-      <w:r>
-        <w:rPr>
-          <w:rFonts w:ascii="Consolas" w:hAnsi="Consolas"/>
-          <w:color w:val="001080"/>
-          <w:szCs w:val="20"/>
-          <w:lang w:val="en-GB"/>
-        </w:rPr>
-        <w:t>shortness_of_breath:</w:t>
-      </w:r>
-      <w:r>
-        <w:rPr>
-          <w:rFonts w:ascii="Consolas" w:hAnsi="Consolas"/>
-          <w:color w:val="000000"/>
-          <w:szCs w:val="20"/>
-          <w:lang w:val="en-GB"/>
-        </w:rPr>
-        <w:t xml:space="preserve"> </w:t>
-      </w:r>
-      <w:r>
-        <w:rPr>
-          <w:rFonts w:ascii="Consolas" w:hAnsi="Consolas"/>
-          <w:color w:val="001080"/>
-          <w:szCs w:val="20"/>
-          <w:lang w:val="en-GB"/>
-        </w:rPr>
-        <w:t>item</w:t>
-      </w:r>
-      <w:r>
-        <w:rPr>
-          <w:rFonts w:ascii="Consolas" w:hAnsi="Consolas"/>
-          <w:color w:val="000000"/>
-          <w:szCs w:val="20"/>
-          <w:lang w:val="en-GB"/>
-        </w:rPr>
-        <w:t>.</w:t>
-      </w:r>
-      <w:r>
-        <w:rPr>
-          <w:rFonts w:ascii="Consolas" w:hAnsi="Consolas"/>
-          <w:color w:val="001080"/>
-          <w:szCs w:val="20"/>
-          <w:lang w:val="en-GB"/>
-        </w:rPr>
-        <w:t>shortness_of_breath</w:t>
-      </w:r>
-      <w:r>
-        <w:rPr>
-          <w:rFonts w:ascii="Consolas" w:hAnsi="Consolas"/>
-          <w:color w:val="000000"/>
-          <w:szCs w:val="20"/>
-          <w:lang w:val="en-GB"/>
-        </w:rPr>
-        <w:t>,</w:t>
-      </w:r>
-    </w:p>
-    <w:p>
-      <w:pPr>
-        <w:shd w:val="clear" w:color="auto" w:fill="FFFFFF"/>
-        <w:spacing w:line="480" w:lineRule="auto"/>
-        <w:jc w:val="both"/>
-        <w:rPr>
-          <w:rFonts w:ascii="Consolas" w:hAnsi="Consolas"/>
-          <w:color w:val="000000"/>
-          <w:szCs w:val="20"/>
-          <w:lang w:val="en-GB"/>
-        </w:rPr>
-      </w:pPr>
-      <w:r>
-        <w:rPr>
-          <w:rFonts w:ascii="Consolas" w:hAnsi="Consolas"/>
-          <w:color w:val="000000"/>
-          <w:szCs w:val="20"/>
-          <w:lang w:val="en-GB"/>
-        </w:rPr>
-        <w:t xml:space="preserve">        </w:t>
-      </w:r>
-      <w:r>
-        <w:rPr>
-          <w:rFonts w:ascii="Consolas" w:hAnsi="Consolas"/>
-          <w:color w:val="001080"/>
-          <w:szCs w:val="20"/>
-          <w:lang w:val="en-GB"/>
-        </w:rPr>
-        <w:t>age_60_and_above:</w:t>
-      </w:r>
-      <w:r>
-        <w:rPr>
-          <w:rFonts w:ascii="Consolas" w:hAnsi="Consolas"/>
-          <w:color w:val="000000"/>
-          <w:szCs w:val="20"/>
-          <w:lang w:val="en-GB"/>
-        </w:rPr>
-        <w:t xml:space="preserve"> </w:t>
-      </w:r>
-      <w:r>
-        <w:rPr>
-          <w:rFonts w:ascii="Consolas" w:hAnsi="Consolas"/>
-          <w:color w:val="001080"/>
-          <w:szCs w:val="20"/>
-          <w:lang w:val="en-GB"/>
-        </w:rPr>
-        <w:t>item</w:t>
-      </w:r>
-      <w:r>
-        <w:rPr>
-          <w:rFonts w:ascii="Consolas" w:hAnsi="Consolas"/>
-          <w:color w:val="000000"/>
-          <w:szCs w:val="20"/>
-          <w:lang w:val="en-GB"/>
-        </w:rPr>
-        <w:t>.</w:t>
-      </w:r>
-      <w:r>
-        <w:rPr>
-          <w:rFonts w:ascii="Consolas" w:hAnsi="Consolas"/>
-          <w:color w:val="001080"/>
-          <w:szCs w:val="20"/>
-          <w:lang w:val="en-GB"/>
-        </w:rPr>
-        <w:t>age_60_and_above</w:t>
-      </w:r>
-      <w:r>
-        <w:rPr>
-          <w:rFonts w:ascii="Consolas" w:hAnsi="Consolas"/>
-          <w:color w:val="000000"/>
-          <w:szCs w:val="20"/>
-          <w:lang w:val="en-GB"/>
-        </w:rPr>
-        <w:t xml:space="preserve"> === </w:t>
-      </w:r>
-      <w:r>
-        <w:rPr>
-          <w:rFonts w:ascii="Consolas" w:hAnsi="Consolas"/>
-          <w:color w:val="A31515"/>
-          <w:szCs w:val="20"/>
-          <w:lang w:val="en-GB"/>
-        </w:rPr>
-        <w:t>"Yes"</w:t>
-      </w:r>
-      <w:r>
-        <w:rPr>
-          <w:rFonts w:ascii="Consolas" w:hAnsi="Consolas"/>
-          <w:color w:val="000000"/>
-          <w:szCs w:val="20"/>
-          <w:lang w:val="en-GB"/>
-        </w:rPr>
-        <w:t xml:space="preserve"> ? </w:t>
-      </w:r>
-      <w:r>
-        <w:rPr>
-          <w:rFonts w:ascii="Consolas" w:hAnsi="Consolas"/>
-          <w:color w:val="098658"/>
-          <w:szCs w:val="20"/>
-          <w:lang w:val="en-GB"/>
-        </w:rPr>
-        <w:t>1</w:t>
-      </w:r>
-      <w:r>
-        <w:rPr>
-          <w:rFonts w:ascii="Consolas" w:hAnsi="Consolas"/>
-          <w:color w:val="000000"/>
-          <w:szCs w:val="20"/>
-          <w:lang w:val="en-GB"/>
-        </w:rPr>
-        <w:t xml:space="preserve"> : </w:t>
-      </w:r>
-      <w:r>
-        <w:rPr>
-          <w:rFonts w:ascii="Consolas" w:hAnsi="Consolas"/>
-          <w:color w:val="098658"/>
-          <w:szCs w:val="20"/>
-          <w:lang w:val="en-GB"/>
-        </w:rPr>
-        <w:t>0</w:t>
-      </w:r>
-      <w:r>
-        <w:rPr>
-          <w:rFonts w:ascii="Consolas" w:hAnsi="Consolas"/>
-          <w:color w:val="000000"/>
-          <w:szCs w:val="20"/>
-          <w:lang w:val="en-GB"/>
-        </w:rPr>
-        <w:t>,</w:t>
-      </w:r>
-    </w:p>
-    <w:p>
-      <w:pPr>
-        <w:shd w:val="clear" w:color="auto" w:fill="FFFFFF"/>
-        <w:spacing w:line="480" w:lineRule="auto"/>
-        <w:jc w:val="both"/>
-        <w:rPr>
-          <w:rFonts w:ascii="Consolas" w:hAnsi="Consolas"/>
-          <w:color w:val="000000"/>
-          <w:szCs w:val="20"/>
-          <w:lang w:val="en-GB"/>
-        </w:rPr>
-      </w:pPr>
-      <w:r>
-        <w:rPr>
-          <w:rFonts w:ascii="Consolas" w:hAnsi="Consolas"/>
-          <w:color w:val="000000"/>
-          <w:szCs w:val="20"/>
-          <w:lang w:val="en-GB"/>
-        </w:rPr>
-        <w:t xml:space="preserve">        </w:t>
-      </w:r>
-      <w:r>
-        <w:rPr>
-          <w:rFonts w:ascii="Consolas" w:hAnsi="Consolas"/>
-          <w:color w:val="001080"/>
-          <w:szCs w:val="20"/>
-          <w:lang w:val="en-GB"/>
-        </w:rPr>
-        <w:t>gender:</w:t>
-      </w:r>
-      <w:r>
-        <w:rPr>
-          <w:rFonts w:ascii="Consolas" w:hAnsi="Consolas"/>
-          <w:color w:val="000000"/>
-          <w:szCs w:val="20"/>
-          <w:lang w:val="en-GB"/>
-        </w:rPr>
-        <w:t xml:space="preserve"> </w:t>
-      </w:r>
-      <w:r>
-        <w:rPr>
-          <w:rFonts w:ascii="Consolas" w:hAnsi="Consolas"/>
-          <w:color w:val="001080"/>
-          <w:szCs w:val="20"/>
-          <w:lang w:val="en-GB"/>
-        </w:rPr>
-        <w:t>item</w:t>
-      </w:r>
-      <w:r>
-        <w:rPr>
-          <w:rFonts w:ascii="Consolas" w:hAnsi="Consolas"/>
-          <w:color w:val="000000"/>
-          <w:szCs w:val="20"/>
-          <w:lang w:val="en-GB"/>
-        </w:rPr>
-        <w:t>.</w:t>
-      </w:r>
-      <w:r>
-        <w:rPr>
-          <w:rFonts w:ascii="Consolas" w:hAnsi="Consolas"/>
-          <w:color w:val="001080"/>
-          <w:szCs w:val="20"/>
-          <w:lang w:val="en-GB"/>
-        </w:rPr>
-        <w:t>gender</w:t>
-      </w:r>
-      <w:r>
-        <w:rPr>
-          <w:rFonts w:ascii="Consolas" w:hAnsi="Consolas"/>
-          <w:color w:val="000000"/>
-          <w:szCs w:val="20"/>
-          <w:lang w:val="en-GB"/>
-        </w:rPr>
-        <w:t xml:space="preserve"> === </w:t>
-      </w:r>
-      <w:r>
-        <w:rPr>
-          <w:rFonts w:ascii="Consolas" w:hAnsi="Consolas"/>
-          <w:color w:val="A31515"/>
-          <w:szCs w:val="20"/>
-          <w:lang w:val="en-GB"/>
-        </w:rPr>
-        <w:t>"male"</w:t>
-      </w:r>
-      <w:r>
-        <w:rPr>
-          <w:rFonts w:ascii="Consolas" w:hAnsi="Consolas"/>
-          <w:color w:val="000000"/>
-          <w:szCs w:val="20"/>
-          <w:lang w:val="en-GB"/>
-        </w:rPr>
-        <w:t xml:space="preserve"> ? </w:t>
-      </w:r>
-      <w:r>
-        <w:rPr>
-          <w:rFonts w:ascii="Consolas" w:hAnsi="Consolas"/>
-          <w:color w:val="098658"/>
-          <w:szCs w:val="20"/>
-          <w:lang w:val="en-GB"/>
-        </w:rPr>
-        <w:t>0</w:t>
-      </w:r>
-      <w:r>
-        <w:rPr>
-          <w:rFonts w:ascii="Consolas" w:hAnsi="Consolas"/>
-          <w:color w:val="000000"/>
-          <w:szCs w:val="20"/>
-          <w:lang w:val="en-GB"/>
-        </w:rPr>
-        <w:t xml:space="preserve"> : </w:t>
-      </w:r>
-      <w:r>
-        <w:rPr>
-          <w:rFonts w:ascii="Consolas" w:hAnsi="Consolas"/>
-          <w:color w:val="098658"/>
-          <w:szCs w:val="20"/>
-          <w:lang w:val="en-GB"/>
-        </w:rPr>
-        <w:t>1</w:t>
-      </w:r>
-      <w:r>
-        <w:rPr>
-          <w:rFonts w:ascii="Consolas" w:hAnsi="Consolas"/>
-          <w:color w:val="000000"/>
-          <w:szCs w:val="20"/>
-          <w:lang w:val="en-GB"/>
-        </w:rPr>
-        <w:t>,</w:t>
-      </w:r>
-    </w:p>
-    <w:p>
-      <w:pPr>
-        <w:shd w:val="clear" w:color="auto" w:fill="FFFFFF"/>
-        <w:spacing w:line="480" w:lineRule="auto"/>
-        <w:jc w:val="both"/>
-        <w:rPr>
-          <w:rFonts w:ascii="Consolas" w:hAnsi="Consolas"/>
-          <w:color w:val="000000"/>
-          <w:szCs w:val="20"/>
-          <w:lang w:val="en-GB"/>
-        </w:rPr>
-      </w:pPr>
-      <w:r>
-        <w:rPr>
-          <w:rFonts w:ascii="Consolas" w:hAnsi="Consolas"/>
-          <w:color w:val="000000"/>
-          <w:szCs w:val="20"/>
-          <w:lang w:val="en-GB"/>
-        </w:rPr>
-        <w:t>      };</w:t>
-      </w:r>
-    </w:p>
-    <w:p>
-      <w:pPr>
-        <w:shd w:val="clear" w:color="auto" w:fill="FFFFFF"/>
-        <w:spacing w:line="480" w:lineRule="auto"/>
-        <w:jc w:val="both"/>
-        <w:rPr>
-          <w:rFonts w:ascii="Consolas" w:hAnsi="Consolas"/>
-          <w:color w:val="000000"/>
-          <w:szCs w:val="20"/>
-          <w:lang w:val="en-GB"/>
-        </w:rPr>
-      </w:pPr>
-      <w:r>
-        <w:rPr>
-          <w:rFonts w:ascii="Consolas" w:hAnsi="Consolas"/>
-          <w:color w:val="000000"/>
-          <w:szCs w:val="20"/>
-          <w:lang w:val="en-GB"/>
-        </w:rPr>
-        <w:t xml:space="preserve">      </w:t>
-      </w:r>
-      <w:r>
-        <w:rPr>
-          <w:rFonts w:ascii="Consolas" w:hAnsi="Consolas"/>
-          <w:color w:val="0000FF"/>
-          <w:szCs w:val="20"/>
-          <w:lang w:val="en-GB"/>
-        </w:rPr>
-        <w:t>const</w:t>
-      </w:r>
-      <w:r>
-        <w:rPr>
-          <w:rFonts w:ascii="Consolas" w:hAnsi="Consolas"/>
-          <w:color w:val="000000"/>
-          <w:szCs w:val="20"/>
-          <w:lang w:val="en-GB"/>
-        </w:rPr>
-        <w:t xml:space="preserve"> </w:t>
-      </w:r>
-      <w:r>
-        <w:rPr>
-          <w:rFonts w:ascii="Consolas" w:hAnsi="Consolas"/>
-          <w:color w:val="0070C1"/>
-          <w:szCs w:val="20"/>
-          <w:lang w:val="en-GB"/>
-        </w:rPr>
-        <w:t>output</w:t>
-      </w:r>
-      <w:r>
-        <w:rPr>
-          <w:rFonts w:ascii="Consolas" w:hAnsi="Consolas"/>
-          <w:color w:val="000000"/>
-          <w:szCs w:val="20"/>
-          <w:lang w:val="en-GB"/>
-        </w:rPr>
-        <w:t xml:space="preserve"> = {</w:t>
-      </w:r>
-    </w:p>
-    <w:p>
-      <w:pPr>
-        <w:shd w:val="clear" w:color="auto" w:fill="FFFFFF"/>
-        <w:spacing w:line="480" w:lineRule="auto"/>
-        <w:jc w:val="both"/>
-        <w:rPr>
-          <w:rFonts w:ascii="Consolas" w:hAnsi="Consolas"/>
-          <w:color w:val="000000"/>
-          <w:szCs w:val="20"/>
-          <w:lang w:val="en-GB"/>
-        </w:rPr>
-      </w:pPr>
-      <w:r>
-        <w:rPr>
-          <w:rFonts w:ascii="Consolas" w:hAnsi="Consolas"/>
-          <w:color w:val="000000"/>
-          <w:szCs w:val="20"/>
-          <w:lang w:val="en-GB"/>
-        </w:rPr>
-        <w:t xml:space="preserve">        </w:t>
-      </w:r>
-      <w:r>
-        <w:rPr>
-          <w:rFonts w:ascii="Consolas" w:hAnsi="Consolas"/>
-          <w:color w:val="001080"/>
-          <w:szCs w:val="20"/>
-          <w:lang w:val="en-GB"/>
-        </w:rPr>
-        <w:t>corona_result:</w:t>
-      </w:r>
-      <w:r>
-        <w:rPr>
-          <w:rFonts w:ascii="Consolas" w:hAnsi="Consolas"/>
-          <w:color w:val="000000"/>
-          <w:szCs w:val="20"/>
-          <w:lang w:val="en-GB"/>
-        </w:rPr>
-        <w:t xml:space="preserve"> </w:t>
-      </w:r>
-      <w:r>
-        <w:rPr>
-          <w:rFonts w:ascii="Consolas" w:hAnsi="Consolas"/>
-          <w:color w:val="001080"/>
-          <w:szCs w:val="20"/>
-          <w:lang w:val="en-GB"/>
-        </w:rPr>
-        <w:t>item</w:t>
-      </w:r>
-      <w:r>
-        <w:rPr>
-          <w:rFonts w:ascii="Consolas" w:hAnsi="Consolas"/>
-          <w:color w:val="000000"/>
-          <w:szCs w:val="20"/>
-          <w:lang w:val="en-GB"/>
-        </w:rPr>
-        <w:t>.</w:t>
-      </w:r>
-      <w:r>
-        <w:rPr>
-          <w:rFonts w:ascii="Consolas" w:hAnsi="Consolas"/>
-          <w:color w:val="001080"/>
-          <w:szCs w:val="20"/>
-          <w:lang w:val="en-GB"/>
-        </w:rPr>
-        <w:t>corona_result</w:t>
-      </w:r>
-      <w:r>
-        <w:rPr>
-          <w:rFonts w:ascii="Consolas" w:hAnsi="Consolas"/>
-          <w:color w:val="000000"/>
-          <w:szCs w:val="20"/>
-          <w:lang w:val="en-GB"/>
-        </w:rPr>
-        <w:t>,</w:t>
-      </w:r>
-    </w:p>
-    <w:p>
-      <w:pPr>
-        <w:shd w:val="clear" w:color="auto" w:fill="FFFFFF"/>
-        <w:spacing w:line="480" w:lineRule="auto"/>
-        <w:jc w:val="both"/>
-        <w:rPr>
-          <w:rFonts w:ascii="Consolas" w:hAnsi="Consolas"/>
-          <w:color w:val="000000"/>
-          <w:szCs w:val="20"/>
-          <w:lang w:val="en-GB"/>
-        </w:rPr>
-      </w:pPr>
-      <w:r>
-        <w:rPr>
-          <w:rFonts w:ascii="Consolas" w:hAnsi="Consolas"/>
-          <w:color w:val="000000"/>
-          <w:szCs w:val="20"/>
-          <w:lang w:val="en-GB"/>
-        </w:rPr>
-        <w:t>      };</w:t>
-      </w:r>
-    </w:p>
-    <w:p>
-      <w:pPr>
-        <w:shd w:val="clear" w:color="auto" w:fill="FFFFFF"/>
-        <w:spacing w:line="480" w:lineRule="auto"/>
-        <w:jc w:val="both"/>
-        <w:rPr>
-          <w:rFonts w:ascii="Consolas" w:hAnsi="Consolas"/>
-          <w:color w:val="000000"/>
-          <w:szCs w:val="20"/>
-          <w:lang w:val="en-GB"/>
-        </w:rPr>
-      </w:pPr>
-    </w:p>
-    <w:p>
-      <w:pPr>
-        <w:shd w:val="clear" w:color="auto" w:fill="FFFFFF"/>
-        <w:spacing w:line="480" w:lineRule="auto"/>
-        <w:jc w:val="both"/>
-        <w:rPr>
-          <w:rFonts w:ascii="Consolas" w:hAnsi="Consolas"/>
-          <w:color w:val="000000"/>
-          <w:szCs w:val="20"/>
-          <w:lang w:val="en-GB"/>
-        </w:rPr>
-      </w:pPr>
-      <w:r>
-        <w:rPr>
-          <w:rFonts w:ascii="Consolas" w:hAnsi="Consolas"/>
-          <w:color w:val="000000"/>
-          <w:szCs w:val="20"/>
-          <w:lang w:val="en-GB"/>
-        </w:rPr>
-        <w:t xml:space="preserve">      </w:t>
-      </w:r>
-      <w:r>
-        <w:rPr>
-          <w:rFonts w:ascii="Consolas" w:hAnsi="Consolas"/>
-          <w:color w:val="0070C1"/>
-          <w:szCs w:val="20"/>
-          <w:lang w:val="en-GB"/>
-        </w:rPr>
-        <w:t>nn</w:t>
-      </w:r>
-      <w:r>
-        <w:rPr>
-          <w:rFonts w:ascii="Consolas" w:hAnsi="Consolas"/>
-          <w:color w:val="000000"/>
-          <w:szCs w:val="20"/>
-          <w:lang w:val="en-GB"/>
-        </w:rPr>
-        <w:t>.</w:t>
-      </w:r>
-      <w:r>
-        <w:rPr>
-          <w:rFonts w:ascii="Consolas" w:hAnsi="Consolas"/>
-          <w:color w:val="795E26"/>
-          <w:szCs w:val="20"/>
-          <w:lang w:val="en-GB"/>
-        </w:rPr>
-        <w:t>addData</w:t>
-      </w:r>
-      <w:r>
-        <w:rPr>
-          <w:rFonts w:ascii="Consolas" w:hAnsi="Consolas"/>
-          <w:color w:val="000000"/>
-          <w:szCs w:val="20"/>
-          <w:lang w:val="en-GB"/>
-        </w:rPr>
-        <w:t>(</w:t>
-      </w:r>
-      <w:r>
-        <w:rPr>
-          <w:rFonts w:ascii="Consolas" w:hAnsi="Consolas"/>
-          <w:color w:val="0070C1"/>
-          <w:szCs w:val="20"/>
-          <w:lang w:val="en-GB"/>
-        </w:rPr>
-        <w:t>inputs</w:t>
-      </w:r>
-      <w:r>
-        <w:rPr>
-          <w:rFonts w:ascii="Consolas" w:hAnsi="Consolas"/>
-          <w:color w:val="000000"/>
-          <w:szCs w:val="20"/>
-          <w:lang w:val="en-GB"/>
-        </w:rPr>
-        <w:t xml:space="preserve">, </w:t>
-      </w:r>
-      <w:r>
-        <w:rPr>
-          <w:rFonts w:ascii="Consolas" w:hAnsi="Consolas"/>
-          <w:color w:val="0070C1"/>
-          <w:szCs w:val="20"/>
-          <w:lang w:val="en-GB"/>
-        </w:rPr>
-        <w:t>output</w:t>
-      </w:r>
-      <w:r>
-        <w:rPr>
-          <w:rFonts w:ascii="Consolas" w:hAnsi="Consolas"/>
-          <w:color w:val="000000"/>
-          <w:szCs w:val="20"/>
-          <w:lang w:val="en-GB"/>
-        </w:rPr>
-        <w:t>);</w:t>
-      </w:r>
-    </w:p>
-    <w:p>
-      <w:pPr>
-        <w:shd w:val="clear" w:color="auto" w:fill="FFFFFF"/>
-        <w:spacing w:line="480" w:lineRule="auto"/>
-        <w:jc w:val="both"/>
-        <w:rPr>
-          <w:rFonts w:ascii="Consolas" w:hAnsi="Consolas"/>
-          <w:color w:val="000000"/>
-          <w:szCs w:val="20"/>
-          <w:lang w:val="en-GB"/>
-        </w:rPr>
-      </w:pPr>
-      <w:r>
-        <w:rPr>
-          <w:rFonts w:ascii="Consolas" w:hAnsi="Consolas"/>
-          <w:color w:val="000000"/>
-          <w:szCs w:val="20"/>
-          <w:lang w:val="en-GB"/>
-        </w:rPr>
-        <w:t>    });</w:t>
-      </w:r>
-    </w:p>
-    <w:p>
-      <w:pPr>
-        <w:shd w:val="clear" w:color="auto" w:fill="FFFFFF"/>
-        <w:spacing w:line="480" w:lineRule="auto"/>
-        <w:jc w:val="both"/>
-        <w:rPr>
-          <w:rFonts w:ascii="Consolas" w:hAnsi="Consolas"/>
-          <w:color w:val="000000"/>
-          <w:szCs w:val="20"/>
-          <w:lang w:val="en-GB"/>
-        </w:rPr>
-      </w:pPr>
-    </w:p>
-    <w:p>
-      <w:pPr>
-        <w:shd w:val="clear" w:color="auto" w:fill="FFFFFF"/>
-        <w:spacing w:line="480" w:lineRule="auto"/>
-        <w:jc w:val="both"/>
-        <w:rPr>
-          <w:rFonts w:ascii="Consolas" w:hAnsi="Consolas"/>
-          <w:color w:val="000000"/>
-          <w:szCs w:val="20"/>
-          <w:lang w:val="en-GB"/>
-        </w:rPr>
-      </w:pPr>
-      <w:r>
-        <w:rPr>
-          <w:rFonts w:ascii="Consolas" w:hAnsi="Consolas"/>
-          <w:color w:val="000000"/>
-          <w:szCs w:val="20"/>
-          <w:lang w:val="en-GB"/>
-        </w:rPr>
-        <w:t xml:space="preserve">    </w:t>
-      </w:r>
-      <w:r>
-        <w:rPr>
-          <w:rFonts w:ascii="Consolas" w:hAnsi="Consolas"/>
-          <w:color w:val="0070C1"/>
-          <w:szCs w:val="20"/>
-          <w:lang w:val="en-GB"/>
-        </w:rPr>
-        <w:t>nn</w:t>
-      </w:r>
-      <w:r>
-        <w:rPr>
-          <w:rFonts w:ascii="Consolas" w:hAnsi="Consolas"/>
-          <w:color w:val="000000"/>
-          <w:szCs w:val="20"/>
-          <w:lang w:val="en-GB"/>
-        </w:rPr>
-        <w:t>.</w:t>
-      </w:r>
-      <w:r>
-        <w:rPr>
-          <w:rFonts w:ascii="Consolas" w:hAnsi="Consolas"/>
-          <w:color w:val="795E26"/>
-          <w:szCs w:val="20"/>
-          <w:lang w:val="en-GB"/>
-        </w:rPr>
-        <w:t>normalizeData</w:t>
-      </w:r>
-      <w:r>
-        <w:rPr>
-          <w:rFonts w:ascii="Consolas" w:hAnsi="Consolas"/>
-          <w:color w:val="000000"/>
-          <w:szCs w:val="20"/>
-          <w:lang w:val="en-GB"/>
-        </w:rPr>
-        <w:t>();</w:t>
-      </w:r>
-    </w:p>
-    <w:p>
-      <w:pPr>
-        <w:shd w:val="clear" w:color="auto" w:fill="FFFFFF"/>
-        <w:spacing w:line="480" w:lineRule="auto"/>
-        <w:jc w:val="both"/>
-        <w:rPr>
-          <w:rFonts w:ascii="Consolas" w:hAnsi="Consolas"/>
-          <w:color w:val="000000"/>
-          <w:szCs w:val="20"/>
-          <w:lang w:val="en-GB"/>
-        </w:rPr>
-      </w:pPr>
-    </w:p>
-    <w:p>
-      <w:pPr>
-        <w:shd w:val="clear" w:color="auto" w:fill="FFFFFF"/>
-        <w:spacing w:line="480" w:lineRule="auto"/>
-        <w:jc w:val="both"/>
-        <w:rPr>
-          <w:rFonts w:ascii="Consolas" w:hAnsi="Consolas"/>
-          <w:color w:val="000000"/>
-          <w:szCs w:val="20"/>
-          <w:lang w:val="en-GB"/>
-        </w:rPr>
-      </w:pPr>
-      <w:r>
-        <w:rPr>
-          <w:rFonts w:ascii="Consolas" w:hAnsi="Consolas"/>
-          <w:color w:val="000000"/>
-          <w:szCs w:val="20"/>
-          <w:lang w:val="en-GB"/>
-        </w:rPr>
         <w:lastRenderedPageBreak/>
-        <w:t xml:space="preserve">    </w:t>
-      </w:r>
-      <w:r>
-        <w:rPr>
-          <w:rFonts w:ascii="Consolas" w:hAnsi="Consolas"/>
-          <w:color w:val="0000FF"/>
-          <w:szCs w:val="20"/>
-          <w:lang w:val="en-GB"/>
-        </w:rPr>
-        <w:t>const</w:t>
-      </w:r>
-      <w:r>
-        <w:rPr>
-          <w:rFonts w:ascii="Consolas" w:hAnsi="Consolas"/>
-          <w:color w:val="000000"/>
-          <w:szCs w:val="20"/>
-          <w:lang w:val="en-GB"/>
-        </w:rPr>
-        <w:t xml:space="preserve"> </w:t>
-      </w:r>
-      <w:r>
-        <w:rPr>
-          <w:rFonts w:ascii="Consolas" w:hAnsi="Consolas"/>
-          <w:color w:val="0070C1"/>
-          <w:szCs w:val="20"/>
-          <w:lang w:val="en-GB"/>
-        </w:rPr>
-        <w:t>trainingOptions</w:t>
-      </w:r>
-      <w:r>
-        <w:rPr>
-          <w:rFonts w:ascii="Consolas" w:hAnsi="Consolas"/>
-          <w:color w:val="000000"/>
-          <w:szCs w:val="20"/>
-          <w:lang w:val="en-GB"/>
-        </w:rPr>
-        <w:t xml:space="preserve"> = {</w:t>
-      </w:r>
-    </w:p>
-    <w:p>
-      <w:pPr>
-        <w:shd w:val="clear" w:color="auto" w:fill="FFFFFF"/>
-        <w:spacing w:line="480" w:lineRule="auto"/>
-        <w:jc w:val="both"/>
-        <w:rPr>
-          <w:rFonts w:ascii="Consolas" w:hAnsi="Consolas"/>
-          <w:color w:val="000000"/>
-          <w:szCs w:val="20"/>
-          <w:lang w:val="en-GB"/>
-        </w:rPr>
-      </w:pPr>
-      <w:r>
-        <w:rPr>
-          <w:rFonts w:ascii="Consolas" w:hAnsi="Consolas"/>
-          <w:color w:val="000000"/>
-          <w:szCs w:val="20"/>
-          <w:lang w:val="en-GB"/>
-        </w:rPr>
         <w:t xml:space="preserve">      </w:t>
       </w:r>
       <w:r>
@@ -19271,7 +19385,7 @@
         </w:rPr>
         <w:lastRenderedPageBreak/>
         <w:pict>
-          <v:shape id="_x0000_i1034" type="#_x0000_t75" style="width:487.9pt;height:340.65pt">
+          <v:shape id="_x0000_i1029" type="#_x0000_t75" style="width:489.6pt;height:338.4pt">
             <v:imagedata r:id="rId22" o:title="home"/>
           </v:shape>
         </w:pict>
@@ -24544,18 +24658,22 @@
     </w:p>
     <w:p>
       <w:pPr>
-        <w:pStyle w:val="ListParagraph"/>
-        <w:spacing w:line="480" w:lineRule="auto"/>
-        <w:ind w:left="0"/>
+        <w:pStyle w:val="Heading1"/>
         <w:jc w:val="center"/>
         <w:rPr>
+          <w:rFonts w:ascii="Times New Roman" w:hAnsi="Times New Roman" w:cs="Times New Roman"/>
           <w:b/>
-          <w:lang w:eastAsia="en-US"/>
-        </w:rPr>
-      </w:pPr>
-      <w:r>
-        <w:rPr>
+          <w:color w:val="000000" w:themeColor="text1"/>
+          <w:sz w:val="24"/>
+          <w:lang w:eastAsia="en-US"/>
+        </w:rPr>
+      </w:pPr>
+      <w:r>
+        <w:rPr>
+          <w:rFonts w:ascii="Times New Roman" w:hAnsi="Times New Roman" w:cs="Times New Roman"/>
           <w:b/>
+          <w:color w:val="000000" w:themeColor="text1"/>
+          <w:sz w:val="24"/>
           <w:lang w:eastAsia="en-US"/>
         </w:rPr>
         <w:lastRenderedPageBreak/>
@@ -24564,26 +24682,12 @@
     </w:p>
     <w:p>
       <w:pPr>
-        <w:pStyle w:val="ListParagraph"/>
-        <w:spacing w:line="480" w:lineRule="auto"/>
-        <w:ind w:left="0"/>
-        <w:rPr>
-          <w:b/>
-          <w:lang w:eastAsia="en-US"/>
-        </w:rPr>
-      </w:pPr>
-      <w:r>
-        <w:rPr>
-          <w:b/>
-          <w:lang w:eastAsia="en-US"/>
-        </w:rPr>
+        <w:pStyle w:val="Heading2"/>
+      </w:pPr>
+      <w:r>
         <w:t>5.1</w:t>
       </w:r>
       <w:r>
-        <w:rPr>
-          <w:b/>
-          <w:lang w:eastAsia="en-US"/>
-        </w:rPr>
         <w:tab/>
         <w:t>Conclusion</w:t>
       </w:r>
@@ -24623,26 +24727,12 @@
     </w:p>
     <w:p>
       <w:pPr>
-        <w:pStyle w:val="ListParagraph"/>
-        <w:spacing w:line="480" w:lineRule="auto"/>
-        <w:ind w:left="0"/>
-        <w:rPr>
-          <w:b/>
-          <w:lang w:eastAsia="en-US"/>
-        </w:rPr>
-      </w:pPr>
-      <w:r>
-        <w:rPr>
-          <w:b/>
-          <w:lang w:eastAsia="en-US"/>
-        </w:rPr>
+        <w:pStyle w:val="Heading2"/>
+      </w:pPr>
+      <w:r>
         <w:t>5.2</w:t>
       </w:r>
       <w:r>
-        <w:rPr>
-          <w:b/>
-          <w:lang w:eastAsia="en-US"/>
-        </w:rPr>
         <w:tab/>
         <w:t>Contribution to Knowledge</w:t>
       </w:r>
@@ -24713,19 +24803,9 @@
     </w:p>
     <w:p>
       <w:pPr>
-        <w:pStyle w:val="ListParagraph"/>
-        <w:spacing w:line="480" w:lineRule="auto"/>
-        <w:ind w:left="0"/>
-        <w:rPr>
-          <w:b/>
-          <w:lang w:eastAsia="en-US"/>
-        </w:rPr>
-      </w:pPr>
-      <w:r>
-        <w:rPr>
-          <w:b/>
-          <w:lang w:eastAsia="en-US"/>
-        </w:rPr>
+        <w:pStyle w:val="Heading2"/>
+      </w:pPr>
+      <w:r>
         <w:lastRenderedPageBreak/>
         <w:t>5.3 Recommendation</w:t>
       </w:r>
@@ -24762,18 +24842,22 @@
     </w:p>
     <w:p>
       <w:pPr>
-        <w:pStyle w:val="ListParagraph"/>
-        <w:spacing w:line="480" w:lineRule="auto"/>
-        <w:ind w:left="0"/>
+        <w:pStyle w:val="Heading1"/>
         <w:jc w:val="center"/>
         <w:rPr>
+          <w:rFonts w:ascii="Times New Roman" w:hAnsi="Times New Roman" w:cs="Times New Roman"/>
           <w:b/>
-          <w:lang w:eastAsia="en-US"/>
-        </w:rPr>
-      </w:pPr>
-      <w:r>
-        <w:rPr>
+          <w:color w:val="000000" w:themeColor="text1"/>
+          <w:sz w:val="24"/>
+          <w:lang w:eastAsia="en-US"/>
+        </w:rPr>
+      </w:pPr>
+      <w:r>
+        <w:rPr>
+          <w:rFonts w:ascii="Times New Roman" w:hAnsi="Times New Roman" w:cs="Times New Roman"/>
           <w:b/>
+          <w:color w:val="000000" w:themeColor="text1"/>
+          <w:sz w:val="24"/>
           <w:lang w:eastAsia="en-US"/>
         </w:rPr>
         <w:lastRenderedPageBreak/>
@@ -32480,7 +32564,7 @@
 </file>
 
 <file path=customXml/itemProps1.xml><?xml version="1.0" encoding="utf-8"?>
-<ds:datastoreItem xmlns:ds="http://schemas.openxmlformats.org/officeDocument/2006/customXml" ds:itemID="{485D8D8A-7417-4871-91E9-94103356C9CC}">
+<ds:datastoreItem xmlns:ds="http://schemas.openxmlformats.org/officeDocument/2006/customXml" ds:itemID="{BBDF529D-1847-400D-BDC0-F3BAD1943FAE}">
   <ds:schemaRefs>
     <ds:schemaRef ds:uri="http://schemas.openxmlformats.org/officeDocument/2006/bibliography"/>
   </ds:schemaRefs>

</xml_diff>